<commit_message>
dry parts 4 and 5
Added parts to the dry part - need to add the implementaitons for the python file.

Load - client.exe < load.txt
peek - client.exe < peek.txt

The peek file is the solution to part 5
</commit_message>
<xml_diff>
--- a/HW4/dry.docx
+++ b/HW4/dry.docx
@@ -82,16 +82,9 @@
           <w:sz w:val="36"/>
           <w:szCs w:val="36"/>
         </w:rPr>
-        <w:t xml:space="preserve">Mori Levinzon 308328467 </w:t>
-      </w:r>
-    </w:p>
-    <w:p>
-      <w:pPr>
-        <w:bidi w:val="0"/>
-        <w:rPr>
-          <w:rFonts w:asciiTheme="majorBidi" w:hAnsiTheme="majorBidi" w:cstheme="majorBidi"/>
-        </w:rPr>
-      </w:pPr>
+        <w:t xml:space="preserve">Mori </w:t>
+      </w:r>
+      <w:proofErr w:type="spellStart"/>
       <w:r>
         <w:rPr>
           <w:rFonts w:asciiTheme="majorBidi" w:hAnsiTheme="majorBidi" w:cstheme="majorBidi"/>
@@ -100,7 +93,18 @@
           <w:sz w:val="36"/>
           <w:szCs w:val="36"/>
         </w:rPr>
-        <w:t>Omri Klein 318733565</w:t>
+        <w:t>Levinzon</w:t>
+      </w:r>
+      <w:proofErr w:type="spellEnd"/>
+      <w:r>
+        <w:rPr>
+          <w:rFonts w:asciiTheme="majorBidi" w:hAnsiTheme="majorBidi" w:cstheme="majorBidi"/>
+          <w:b/>
+          <w:bCs/>
+          <w:sz w:val="36"/>
+          <w:szCs w:val="36"/>
+        </w:rPr>
+        <w:t xml:space="preserve"> 308328467 </w:t>
       </w:r>
     </w:p>
     <w:p>
@@ -108,14 +112,22 @@
         <w:bidi w:val="0"/>
         <w:rPr>
           <w:rFonts w:asciiTheme="majorBidi" w:hAnsiTheme="majorBidi" w:cstheme="majorBidi"/>
+        </w:rPr>
+      </w:pPr>
+      <w:r>
+        <w:rPr>
+          <w:rFonts w:asciiTheme="majorBidi" w:hAnsiTheme="majorBidi" w:cstheme="majorBidi"/>
           <w:b/>
           <w:bCs/>
-          <w:sz w:val="24"/>
-          <w:szCs w:val="24"/>
-          <w:u w:val="single"/>
-        </w:rPr>
-      </w:pPr>
-      <w:r>
+          <w:sz w:val="36"/>
+          <w:szCs w:val="36"/>
+        </w:rPr>
+        <w:t>Omri Klein 318733565</w:t>
+      </w:r>
+    </w:p>
+    <w:p>
+      <w:pPr>
+        <w:bidi w:val="0"/>
         <w:rPr>
           <w:rFonts w:asciiTheme="majorBidi" w:hAnsiTheme="majorBidi" w:cstheme="majorBidi"/>
           <w:b/>
@@ -124,8 +136,7 @@
           <w:szCs w:val="24"/>
           <w:u w:val="single"/>
         </w:rPr>
-        <w:t xml:space="preserve">Dry </w:t>
-      </w:r>
+      </w:pPr>
       <w:r>
         <w:rPr>
           <w:rFonts w:asciiTheme="majorBidi" w:hAnsiTheme="majorBidi" w:cstheme="majorBidi"/>
@@ -135,12 +146,23 @@
           <w:szCs w:val="24"/>
           <w:u w:val="single"/>
         </w:rPr>
+        <w:t xml:space="preserve">Dry </w:t>
+      </w:r>
+      <w:r>
+        <w:rPr>
+          <w:rFonts w:asciiTheme="majorBidi" w:hAnsiTheme="majorBidi" w:cstheme="majorBidi"/>
+          <w:b/>
+          <w:bCs/>
+          <w:sz w:val="24"/>
+          <w:szCs w:val="24"/>
+          <w:u w:val="single"/>
+        </w:rPr>
         <w:t>part:</w:t>
       </w:r>
     </w:p>
     <w:p>
       <w:pPr>
-        <w:pStyle w:val="a3"/>
+        <w:pStyle w:val="ListParagraph"/>
         <w:numPr>
           <w:ilvl w:val="0"/>
           <w:numId w:val="11"/>
@@ -154,12 +176,26 @@
         <w:rPr>
           <w:rFonts w:asciiTheme="majorBidi" w:hAnsiTheme="majorBidi" w:cstheme="majorBidi"/>
         </w:rPr>
-        <w:t>It is possible to get this gadget. If we would be scouting the code after the combination of the two commands opcodes (60 and C3)  ,we may took part of another command in order to find the opcode 60 which is not so common.</w:t>
+        <w:t>It is possible to get this gadget. If we would be scouting the code after the combination of the two commands opcodes (60 and C3</w:t>
+      </w:r>
+      <w:proofErr w:type="gramStart"/>
+      <w:r>
+        <w:rPr>
+          <w:rFonts w:asciiTheme="majorBidi" w:hAnsiTheme="majorBidi" w:cstheme="majorBidi"/>
+        </w:rPr>
+        <w:t>)  ,</w:t>
+      </w:r>
+      <w:proofErr w:type="gramEnd"/>
+      <w:r>
+        <w:rPr>
+          <w:rFonts w:asciiTheme="majorBidi" w:hAnsiTheme="majorBidi" w:cstheme="majorBidi"/>
+        </w:rPr>
+        <w:t>we may took part of another command in order to find the opcode 60 which is not so common.</w:t>
       </w:r>
     </w:p>
     <w:p>
       <w:pPr>
-        <w:pStyle w:val="a3"/>
+        <w:pStyle w:val="ListParagraph"/>
         <w:bidi w:val="0"/>
         <w:rPr>
           <w:rFonts w:asciiTheme="majorBidi" w:hAnsiTheme="majorBidi" w:cstheme="majorBidi"/>
@@ -169,7 +205,21 @@
         <w:rPr>
           <w:rFonts w:asciiTheme="majorBidi" w:hAnsiTheme="majorBidi" w:cstheme="majorBidi"/>
         </w:rPr>
-        <w:t>For example : if we had the following commands at the</w:t>
+        <w:t xml:space="preserve">For </w:t>
+      </w:r>
+      <w:proofErr w:type="gramStart"/>
+      <w:r>
+        <w:rPr>
+          <w:rFonts w:asciiTheme="majorBidi" w:hAnsiTheme="majorBidi" w:cstheme="majorBidi"/>
+        </w:rPr>
+        <w:t>example :</w:t>
+      </w:r>
+      <w:proofErr w:type="gramEnd"/>
+      <w:r>
+        <w:rPr>
+          <w:rFonts w:asciiTheme="majorBidi" w:hAnsiTheme="majorBidi" w:cstheme="majorBidi"/>
+        </w:rPr>
+        <w:t xml:space="preserve"> if we had the following commands at the</w:t>
       </w:r>
       <w:r>
         <w:rPr>
@@ -192,7 +242,7 @@
     </w:p>
     <w:p>
       <w:pPr>
-        <w:pStyle w:val="a3"/>
+        <w:pStyle w:val="ListParagraph"/>
         <w:bidi w:val="0"/>
         <w:rPr>
           <w:rFonts w:asciiTheme="majorBidi" w:hAnsiTheme="majorBidi" w:cstheme="majorBidi"/>
@@ -225,7 +275,7 @@
     </w:p>
     <w:p>
       <w:pPr>
-        <w:pStyle w:val="a3"/>
+        <w:pStyle w:val="ListParagraph"/>
         <w:bidi w:val="0"/>
         <w:rPr>
           <w:rFonts w:asciiTheme="majorBidi" w:hAnsiTheme="majorBidi" w:cstheme="majorBidi"/>
@@ -259,7 +309,7 @@
     </w:p>
     <w:p>
       <w:pPr>
-        <w:pStyle w:val="a3"/>
+        <w:pStyle w:val="ListParagraph"/>
         <w:bidi w:val="0"/>
         <w:rPr>
           <w:rFonts w:asciiTheme="majorBidi" w:hAnsiTheme="majorBidi" w:cstheme="majorBidi"/>
@@ -269,12 +319,42 @@
         <w:rPr>
           <w:rFonts w:asciiTheme="majorBidi" w:hAnsiTheme="majorBidi" w:cstheme="majorBidi"/>
         </w:rPr>
-        <w:t>this is two commands that we can find in allot of function (as we need to return the stack pointer to it's original state before we reti=urn from the function).</w:t>
+        <w:t xml:space="preserve">this is two commands that we can find in allot of function (as we need to return the stack pointer to </w:t>
+      </w:r>
+      <w:proofErr w:type="spellStart"/>
+      <w:proofErr w:type="gramStart"/>
+      <w:r>
+        <w:rPr>
+          <w:rFonts w:asciiTheme="majorBidi" w:hAnsiTheme="majorBidi" w:cstheme="majorBidi"/>
+        </w:rPr>
+        <w:t>it's</w:t>
+      </w:r>
+      <w:proofErr w:type="spellEnd"/>
+      <w:proofErr w:type="gramEnd"/>
+      <w:r>
+        <w:rPr>
+          <w:rFonts w:asciiTheme="majorBidi" w:hAnsiTheme="majorBidi" w:cstheme="majorBidi"/>
+        </w:rPr>
+        <w:t xml:space="preserve"> original state before we </w:t>
+      </w:r>
+      <w:proofErr w:type="spellStart"/>
+      <w:r>
+        <w:rPr>
+          <w:rFonts w:asciiTheme="majorBidi" w:hAnsiTheme="majorBidi" w:cstheme="majorBidi"/>
+        </w:rPr>
+        <w:t>reti</w:t>
+      </w:r>
+      <w:proofErr w:type="spellEnd"/>
+      <w:r>
+        <w:rPr>
+          <w:rFonts w:asciiTheme="majorBidi" w:hAnsiTheme="majorBidi" w:cstheme="majorBidi"/>
+        </w:rPr>
+        <w:t>=urn from the function).</w:t>
       </w:r>
     </w:p>
     <w:p>
       <w:pPr>
-        <w:pStyle w:val="a3"/>
+        <w:pStyle w:val="ListParagraph"/>
         <w:bidi w:val="0"/>
         <w:rPr>
           <w:rFonts w:asciiTheme="majorBidi" w:hAnsiTheme="majorBidi" w:cstheme="majorBidi"/>
@@ -284,12 +364,20 @@
         <w:rPr>
           <w:rFonts w:asciiTheme="majorBidi" w:hAnsiTheme="majorBidi" w:cstheme="majorBidi"/>
         </w:rPr>
-        <w:t>the opcode of the two commands is translated to :</w:t>
-      </w:r>
+        <w:t xml:space="preserve">the opcode of the two commands is translated </w:t>
+      </w:r>
+      <w:proofErr w:type="gramStart"/>
+      <w:r>
+        <w:rPr>
+          <w:rFonts w:asciiTheme="majorBidi" w:hAnsiTheme="majorBidi" w:cstheme="majorBidi"/>
+        </w:rPr>
+        <w:t>to :</w:t>
+      </w:r>
+      <w:proofErr w:type="gramEnd"/>
     </w:p>
     <w:p>
       <w:pPr>
-        <w:pStyle w:val="a3"/>
+        <w:pStyle w:val="ListParagraph"/>
         <w:bidi w:val="0"/>
         <w:rPr>
           <w:rFonts w:asciiTheme="majorBidi" w:hAnsiTheme="majorBidi" w:cstheme="majorBidi"/>
@@ -317,7 +405,7 @@
     </w:p>
     <w:p>
       <w:pPr>
-        <w:pStyle w:val="a3"/>
+        <w:pStyle w:val="ListParagraph"/>
         <w:bidi w:val="0"/>
         <w:rPr>
           <w:rFonts w:asciiTheme="majorBidi" w:hAnsiTheme="majorBidi" w:cstheme="majorBidi"/>
@@ -345,7 +433,7 @@
     </w:p>
     <w:p>
       <w:pPr>
-        <w:pStyle w:val="a3"/>
+        <w:pStyle w:val="ListParagraph"/>
         <w:bidi w:val="0"/>
         <w:rPr>
           <w:rFonts w:asciiTheme="majorBidi" w:hAnsiTheme="majorBidi" w:cstheme="majorBidi"/>
@@ -355,12 +443,26 @@
         <w:rPr>
           <w:rFonts w:asciiTheme="majorBidi" w:hAnsiTheme="majorBidi" w:cstheme="majorBidi"/>
         </w:rPr>
-        <w:t>And the last two opcode is exactly what we need.</w:t>
+        <w:t xml:space="preserve">And the last two </w:t>
+      </w:r>
+      <w:proofErr w:type="gramStart"/>
+      <w:r>
+        <w:rPr>
+          <w:rFonts w:asciiTheme="majorBidi" w:hAnsiTheme="majorBidi" w:cstheme="majorBidi"/>
+        </w:rPr>
+        <w:t>opcode</w:t>
+      </w:r>
+      <w:proofErr w:type="gramEnd"/>
+      <w:r>
+        <w:rPr>
+          <w:rFonts w:asciiTheme="majorBidi" w:hAnsiTheme="majorBidi" w:cstheme="majorBidi"/>
+        </w:rPr>
+        <w:t xml:space="preserve"> is exactly what we need.</w:t>
       </w:r>
     </w:p>
     <w:p>
       <w:pPr>
-        <w:pStyle w:val="a3"/>
+        <w:pStyle w:val="ListParagraph"/>
         <w:numPr>
           <w:ilvl w:val="0"/>
           <w:numId w:val="11"/>
@@ -374,12 +476,20 @@
         <w:rPr>
           <w:rFonts w:asciiTheme="majorBidi" w:hAnsiTheme="majorBidi" w:cstheme="majorBidi"/>
         </w:rPr>
-        <w:t>Here is a look at the stack :</w:t>
-      </w:r>
+        <w:t xml:space="preserve">Here is a look at the </w:t>
+      </w:r>
+      <w:proofErr w:type="gramStart"/>
+      <w:r>
+        <w:rPr>
+          <w:rFonts w:asciiTheme="majorBidi" w:hAnsiTheme="majorBidi" w:cstheme="majorBidi"/>
+        </w:rPr>
+        <w:t>stack :</w:t>
+      </w:r>
+      <w:proofErr w:type="gramEnd"/>
     </w:p>
     <w:tbl>
       <w:tblPr>
-        <w:tblStyle w:val="aa"/>
+        <w:tblStyle w:val="TableGrid"/>
         <w:tblW w:w="0" w:type="auto"/>
         <w:tblInd w:w="720" w:type="dxa"/>
         <w:tblLook w:val="04A0" w:firstRow="1" w:lastRow="0" w:firstColumn="1" w:lastColumn="0" w:noHBand="0" w:noVBand="1"/>
@@ -396,7 +506,7 @@
           </w:tcPr>
           <w:p>
             <w:pPr>
-              <w:pStyle w:val="a3"/>
+              <w:pStyle w:val="ListParagraph"/>
               <w:bidi w:val="0"/>
               <w:ind w:left="0"/>
               <w:rPr>
@@ -417,7 +527,7 @@
           </w:tcPr>
           <w:p>
             <w:pPr>
-              <w:pStyle w:val="a3"/>
+              <w:pStyle w:val="ListParagraph"/>
               <w:bidi w:val="0"/>
               <w:ind w:left="0"/>
               <w:rPr>
@@ -438,19 +548,37 @@
           </w:tcPr>
           <w:p>
             <w:pPr>
-              <w:pStyle w:val="a3"/>
+              <w:pStyle w:val="ListParagraph"/>
               <w:bidi w:val="0"/>
               <w:ind w:left="0"/>
               <w:rPr>
                 <w:rFonts w:asciiTheme="majorBidi" w:hAnsiTheme="majorBidi" w:cstheme="majorBidi"/>
               </w:rPr>
             </w:pPr>
-            <w:r>
-              <w:rPr>
-                <w:rFonts w:ascii="CourierNewPSMT" w:hAnsi="CourierNewPSMT" w:cs="CourierNewPSMT"/>
-              </w:rPr>
-              <w:t>xor eax,eax</w:t>
-            </w:r>
+            <w:proofErr w:type="spellStart"/>
+            <w:r>
+              <w:rPr>
+                <w:rFonts w:ascii="CourierNewPSMT" w:hAnsi="CourierNewPSMT" w:cs="CourierNewPSMT"/>
+              </w:rPr>
+              <w:t>xor</w:t>
+            </w:r>
+            <w:proofErr w:type="spellEnd"/>
+            <w:r>
+              <w:rPr>
+                <w:rFonts w:ascii="CourierNewPSMT" w:hAnsi="CourierNewPSMT" w:cs="CourierNewPSMT"/>
+              </w:rPr>
+              <w:t xml:space="preserve"> </w:t>
+            </w:r>
+            <w:proofErr w:type="spellStart"/>
+            <w:proofErr w:type="gramStart"/>
+            <w:r>
+              <w:rPr>
+                <w:rFonts w:ascii="CourierNewPSMT" w:hAnsi="CourierNewPSMT" w:cs="CourierNewPSMT"/>
+              </w:rPr>
+              <w:t>eax,eax</w:t>
+            </w:r>
+            <w:proofErr w:type="spellEnd"/>
+            <w:proofErr w:type="gramEnd"/>
           </w:p>
         </w:tc>
       </w:tr>
@@ -461,7 +589,7 @@
           </w:tcPr>
           <w:p>
             <w:pPr>
-              <w:pStyle w:val="a3"/>
+              <w:pStyle w:val="ListParagraph"/>
               <w:bidi w:val="0"/>
               <w:ind w:left="0"/>
               <w:rPr>
@@ -482,7 +610,7 @@
           </w:tcPr>
           <w:p>
             <w:pPr>
-              <w:pStyle w:val="a3"/>
+              <w:pStyle w:val="ListParagraph"/>
               <w:bidi w:val="0"/>
               <w:ind w:left="0"/>
               <w:rPr>
@@ -503,7 +631,7 @@
           </w:tcPr>
           <w:p>
             <w:pPr>
-              <w:pStyle w:val="a3"/>
+              <w:pStyle w:val="ListParagraph"/>
               <w:bidi w:val="0"/>
               <w:ind w:left="0"/>
               <w:rPr>
@@ -514,8 +642,16 @@
               <w:rPr>
                 <w:rFonts w:ascii="CourierNewPSMT" w:hAnsi="CourierNewPSMT" w:cs="CourierNewPSMT"/>
               </w:rPr>
-              <w:t>pop ebx</w:t>
-            </w:r>
+              <w:t xml:space="preserve">pop </w:t>
+            </w:r>
+            <w:proofErr w:type="spellStart"/>
+            <w:r>
+              <w:rPr>
+                <w:rFonts w:ascii="CourierNewPSMT" w:hAnsi="CourierNewPSMT" w:cs="CourierNewPSMT"/>
+              </w:rPr>
+              <w:t>ebx</w:t>
+            </w:r>
+            <w:proofErr w:type="spellEnd"/>
           </w:p>
         </w:tc>
       </w:tr>
@@ -526,7 +662,7 @@
           </w:tcPr>
           <w:p>
             <w:pPr>
-              <w:pStyle w:val="a3"/>
+              <w:pStyle w:val="ListParagraph"/>
               <w:bidi w:val="0"/>
               <w:ind w:left="0"/>
               <w:rPr>
@@ -547,7 +683,7 @@
           </w:tcPr>
           <w:p>
             <w:pPr>
-              <w:pStyle w:val="a3"/>
+              <w:pStyle w:val="ListParagraph"/>
               <w:bidi w:val="0"/>
               <w:ind w:left="0"/>
               <w:rPr>
@@ -582,7 +718,7 @@
           </w:tcPr>
           <w:p>
             <w:pPr>
-              <w:pStyle w:val="a3"/>
+              <w:pStyle w:val="ListParagraph"/>
               <w:bidi w:val="0"/>
               <w:ind w:left="0"/>
               <w:rPr>
@@ -599,7 +735,7 @@
           </w:tcPr>
           <w:p>
             <w:pPr>
-              <w:pStyle w:val="a3"/>
+              <w:pStyle w:val="ListParagraph"/>
               <w:bidi w:val="0"/>
               <w:ind w:left="0"/>
               <w:rPr>
@@ -620,7 +756,7 @@
           </w:tcPr>
           <w:p>
             <w:pPr>
-              <w:pStyle w:val="a3"/>
+              <w:pStyle w:val="ListParagraph"/>
               <w:bidi w:val="0"/>
               <w:ind w:left="0"/>
               <w:rPr>
@@ -643,7 +779,7 @@
           </w:tcPr>
           <w:p>
             <w:pPr>
-              <w:pStyle w:val="a3"/>
+              <w:pStyle w:val="ListParagraph"/>
               <w:bidi w:val="0"/>
               <w:ind w:left="0"/>
               <w:rPr>
@@ -651,8 +787,21 @@
               </w:rPr>
             </w:pPr>
             <w:r>
-              <w:t>Add eax, ebx</w:t>
-            </w:r>
+              <w:t xml:space="preserve">Add </w:t>
+            </w:r>
+            <w:proofErr w:type="spellStart"/>
+            <w:r>
+              <w:t>eax</w:t>
+            </w:r>
+            <w:proofErr w:type="spellEnd"/>
+            <w:r>
+              <w:t xml:space="preserve">, </w:t>
+            </w:r>
+            <w:proofErr w:type="spellStart"/>
+            <w:r>
+              <w:t>ebx</w:t>
+            </w:r>
+            <w:proofErr w:type="spellEnd"/>
           </w:p>
         </w:tc>
       </w:tr>
@@ -663,7 +812,7 @@
           </w:tcPr>
           <w:p>
             <w:pPr>
-              <w:pStyle w:val="a3"/>
+              <w:pStyle w:val="ListParagraph"/>
               <w:bidi w:val="0"/>
               <w:ind w:left="0"/>
               <w:rPr>
@@ -684,7 +833,7 @@
           </w:tcPr>
           <w:p>
             <w:pPr>
-              <w:pStyle w:val="a3"/>
+              <w:pStyle w:val="ListParagraph"/>
               <w:bidi w:val="0"/>
               <w:ind w:left="0"/>
               <w:rPr>
@@ -692,6 +841,7 @@
               </w:rPr>
             </w:pPr>
             <w:bookmarkStart w:id="5" w:name="OLE_LINK20"/>
+            <w:proofErr w:type="spellStart"/>
             <w:r>
               <w:rPr>
                 <w:rFonts w:ascii="CourierNewPSMT" w:hAnsi="CourierNewPSMT" w:cs="CourierNewPSMT"/>
@@ -699,6 +849,7 @@
               <w:t>Deadbeef</w:t>
             </w:r>
             <w:bookmarkEnd w:id="5"/>
+            <w:proofErr w:type="spellEnd"/>
           </w:p>
         </w:tc>
         <w:tc>
@@ -707,7 +858,7 @@
           </w:tcPr>
           <w:p>
             <w:pPr>
-              <w:pStyle w:val="a3"/>
+              <w:pStyle w:val="ListParagraph"/>
               <w:bidi w:val="0"/>
               <w:ind w:left="0"/>
               <w:rPr>
@@ -724,7 +875,7 @@
           </w:tcPr>
           <w:p>
             <w:pPr>
-              <w:pStyle w:val="a3"/>
+              <w:pStyle w:val="ListParagraph"/>
               <w:bidi w:val="0"/>
               <w:ind w:left="0"/>
               <w:rPr>
@@ -745,7 +896,7 @@
           </w:tcPr>
           <w:p>
             <w:pPr>
-              <w:pStyle w:val="a3"/>
+              <w:pStyle w:val="ListParagraph"/>
               <w:bidi w:val="0"/>
               <w:ind w:left="0"/>
               <w:rPr>
@@ -753,6 +904,7 @@
               </w:rPr>
             </w:pPr>
             <w:bookmarkStart w:id="6" w:name="OLE_LINK21"/>
+            <w:proofErr w:type="spellStart"/>
             <w:r>
               <w:rPr>
                 <w:rFonts w:ascii="CourierNewPSMT" w:hAnsi="CourierNewPSMT" w:cs="CourierNewPSMT"/>
@@ -760,6 +912,7 @@
               <w:t>Deadbeef</w:t>
             </w:r>
             <w:bookmarkEnd w:id="6"/>
+            <w:proofErr w:type="spellEnd"/>
           </w:p>
         </w:tc>
         <w:tc>
@@ -768,7 +921,7 @@
           </w:tcPr>
           <w:p>
             <w:pPr>
-              <w:pStyle w:val="a3"/>
+              <w:pStyle w:val="ListParagraph"/>
               <w:bidi w:val="0"/>
               <w:ind w:left="0"/>
               <w:rPr>
@@ -785,7 +938,7 @@
           </w:tcPr>
           <w:p>
             <w:pPr>
-              <w:pStyle w:val="a3"/>
+              <w:pStyle w:val="ListParagraph"/>
               <w:bidi w:val="0"/>
               <w:ind w:left="0"/>
               <w:rPr>
@@ -806,7 +959,7 @@
           </w:tcPr>
           <w:p>
             <w:pPr>
-              <w:pStyle w:val="a3"/>
+              <w:pStyle w:val="ListParagraph"/>
               <w:bidi w:val="0"/>
               <w:ind w:left="0"/>
               <w:rPr>
@@ -814,6 +967,7 @@
               </w:rPr>
             </w:pPr>
             <w:bookmarkStart w:id="7" w:name="OLE_LINK22"/>
+            <w:proofErr w:type="spellStart"/>
             <w:r>
               <w:rPr>
                 <w:rFonts w:ascii="CourierNewPSMT" w:hAnsi="CourierNewPSMT" w:cs="CourierNewPSMT"/>
@@ -821,6 +975,7 @@
               <w:t>Deadbeef</w:t>
             </w:r>
             <w:bookmarkEnd w:id="7"/>
+            <w:proofErr w:type="spellEnd"/>
           </w:p>
         </w:tc>
         <w:tc>
@@ -829,7 +984,7 @@
           </w:tcPr>
           <w:p>
             <w:pPr>
-              <w:pStyle w:val="a3"/>
+              <w:pStyle w:val="ListParagraph"/>
               <w:bidi w:val="0"/>
               <w:ind w:left="0"/>
               <w:rPr>
@@ -846,7 +1001,7 @@
           </w:tcPr>
           <w:p>
             <w:pPr>
-              <w:pStyle w:val="a3"/>
+              <w:pStyle w:val="ListParagraph"/>
               <w:bidi w:val="0"/>
               <w:ind w:left="0"/>
               <w:rPr>
@@ -867,7 +1022,7 @@
           </w:tcPr>
           <w:p>
             <w:pPr>
-              <w:pStyle w:val="a3"/>
+              <w:pStyle w:val="ListParagraph"/>
               <w:bidi w:val="0"/>
               <w:ind w:left="0"/>
               <w:rPr>
@@ -890,7 +1045,7 @@
           </w:tcPr>
           <w:p>
             <w:pPr>
-              <w:pStyle w:val="a3"/>
+              <w:pStyle w:val="ListParagraph"/>
               <w:bidi w:val="0"/>
               <w:ind w:left="0"/>
               <w:rPr>
@@ -901,7 +1056,49 @@
               <w:rPr>
                 <w:rFonts w:ascii="CourierNewPSMT" w:hAnsi="CourierNewPSMT" w:cs="CourierNewPSMT"/>
               </w:rPr>
-              <w:t>Mov eax, dword ptr[eax+0fh]</w:t>
+              <w:t xml:space="preserve">Mov </w:t>
+            </w:r>
+            <w:proofErr w:type="spellStart"/>
+            <w:r>
+              <w:rPr>
+                <w:rFonts w:ascii="CourierNewPSMT" w:hAnsi="CourierNewPSMT" w:cs="CourierNewPSMT"/>
+              </w:rPr>
+              <w:t>eax</w:t>
+            </w:r>
+            <w:proofErr w:type="spellEnd"/>
+            <w:r>
+              <w:rPr>
+                <w:rFonts w:ascii="CourierNewPSMT" w:hAnsi="CourierNewPSMT" w:cs="CourierNewPSMT"/>
+              </w:rPr>
+              <w:t xml:space="preserve">, </w:t>
+            </w:r>
+            <w:proofErr w:type="spellStart"/>
+            <w:r>
+              <w:rPr>
+                <w:rFonts w:ascii="CourierNewPSMT" w:hAnsi="CourierNewPSMT" w:cs="CourierNewPSMT"/>
+              </w:rPr>
+              <w:t>dword</w:t>
+            </w:r>
+            <w:proofErr w:type="spellEnd"/>
+            <w:r>
+              <w:rPr>
+                <w:rFonts w:ascii="CourierNewPSMT" w:hAnsi="CourierNewPSMT" w:cs="CourierNewPSMT"/>
+              </w:rPr>
+              <w:t xml:space="preserve"> </w:t>
+            </w:r>
+            <w:proofErr w:type="spellStart"/>
+            <w:r>
+              <w:rPr>
+                <w:rFonts w:ascii="CourierNewPSMT" w:hAnsi="CourierNewPSMT" w:cs="CourierNewPSMT"/>
+              </w:rPr>
+              <w:t>ptr</w:t>
+            </w:r>
+            <w:proofErr w:type="spellEnd"/>
+            <w:r>
+              <w:rPr>
+                <w:rFonts w:ascii="CourierNewPSMT" w:hAnsi="CourierNewPSMT" w:cs="CourierNewPSMT"/>
+              </w:rPr>
+              <w:t>[eax+0fh]</w:t>
             </w:r>
           </w:p>
         </w:tc>
@@ -913,7 +1110,7 @@
           </w:tcPr>
           <w:p>
             <w:pPr>
-              <w:pStyle w:val="a3"/>
+              <w:pStyle w:val="ListParagraph"/>
               <w:bidi w:val="0"/>
               <w:ind w:left="0"/>
               <w:rPr>
@@ -934,7 +1131,7 @@
           </w:tcPr>
           <w:p>
             <w:pPr>
-              <w:pStyle w:val="a3"/>
+              <w:pStyle w:val="ListParagraph"/>
               <w:bidi w:val="0"/>
               <w:ind w:left="0"/>
               <w:rPr>
@@ -955,7 +1152,7 @@
           </w:tcPr>
           <w:p>
             <w:pPr>
-              <w:pStyle w:val="a3"/>
+              <w:pStyle w:val="ListParagraph"/>
               <w:bidi w:val="0"/>
               <w:ind w:left="0"/>
               <w:rPr>
@@ -966,8 +1163,16 @@
               <w:rPr>
                 <w:rFonts w:ascii="CourierNewPSMT" w:hAnsi="CourierNewPSMT" w:cs="CourierNewPSMT"/>
               </w:rPr>
-              <w:t>Inc eax</w:t>
-            </w:r>
+              <w:t xml:space="preserve">Inc </w:t>
+            </w:r>
+            <w:proofErr w:type="spellStart"/>
+            <w:r>
+              <w:rPr>
+                <w:rFonts w:ascii="CourierNewPSMT" w:hAnsi="CourierNewPSMT" w:cs="CourierNewPSMT"/>
+              </w:rPr>
+              <w:t>eax</w:t>
+            </w:r>
+            <w:proofErr w:type="spellEnd"/>
           </w:p>
         </w:tc>
       </w:tr>
@@ -978,7 +1183,7 @@
           </w:tcPr>
           <w:p>
             <w:pPr>
-              <w:pStyle w:val="a3"/>
+              <w:pStyle w:val="ListParagraph"/>
               <w:bidi w:val="0"/>
               <w:ind w:left="0"/>
               <w:rPr>
@@ -999,7 +1204,7 @@
           </w:tcPr>
           <w:p>
             <w:pPr>
-              <w:pStyle w:val="a3"/>
+              <w:pStyle w:val="ListParagraph"/>
               <w:bidi w:val="0"/>
               <w:ind w:left="0"/>
               <w:rPr>
@@ -1020,7 +1225,7 @@
           </w:tcPr>
           <w:p>
             <w:pPr>
-              <w:pStyle w:val="a3"/>
+              <w:pStyle w:val="ListParagraph"/>
               <w:bidi w:val="0"/>
               <w:ind w:left="0"/>
               <w:rPr>
@@ -1031,8 +1236,16 @@
               <w:rPr>
                 <w:rFonts w:ascii="CourierNewPSMT" w:hAnsi="CourierNewPSMT" w:cs="CourierNewPSMT"/>
               </w:rPr>
-              <w:t>Inc eax</w:t>
-            </w:r>
+              <w:t xml:space="preserve">Inc </w:t>
+            </w:r>
+            <w:proofErr w:type="spellStart"/>
+            <w:r>
+              <w:rPr>
+                <w:rFonts w:ascii="CourierNewPSMT" w:hAnsi="CourierNewPSMT" w:cs="CourierNewPSMT"/>
+              </w:rPr>
+              <w:t>eax</w:t>
+            </w:r>
+            <w:proofErr w:type="spellEnd"/>
           </w:p>
         </w:tc>
       </w:tr>
@@ -1043,7 +1256,7 @@
           </w:tcPr>
           <w:p>
             <w:pPr>
-              <w:pStyle w:val="a3"/>
+              <w:pStyle w:val="ListParagraph"/>
               <w:bidi w:val="0"/>
               <w:ind w:left="0"/>
               <w:rPr>
@@ -1064,7 +1277,7 @@
           </w:tcPr>
           <w:p>
             <w:pPr>
-              <w:pStyle w:val="a3"/>
+              <w:pStyle w:val="ListParagraph"/>
               <w:bidi w:val="0"/>
               <w:ind w:left="0"/>
               <w:rPr>
@@ -1087,7 +1300,7 @@
           </w:tcPr>
           <w:p>
             <w:pPr>
-              <w:pStyle w:val="a3"/>
+              <w:pStyle w:val="ListParagraph"/>
               <w:bidi w:val="0"/>
               <w:ind w:left="0"/>
               <w:rPr>
@@ -1098,8 +1311,30 @@
               <w:rPr>
                 <w:rFonts w:ascii="CourierNewPSMT" w:hAnsi="CourierNewPSMT" w:cs="CourierNewPSMT"/>
               </w:rPr>
-              <w:t>Mov ecx, eax</w:t>
-            </w:r>
+              <w:t xml:space="preserve">Mov </w:t>
+            </w:r>
+            <w:proofErr w:type="spellStart"/>
+            <w:r>
+              <w:rPr>
+                <w:rFonts w:ascii="CourierNewPSMT" w:hAnsi="CourierNewPSMT" w:cs="CourierNewPSMT"/>
+              </w:rPr>
+              <w:t>ecx</w:t>
+            </w:r>
+            <w:proofErr w:type="spellEnd"/>
+            <w:r>
+              <w:rPr>
+                <w:rFonts w:ascii="CourierNewPSMT" w:hAnsi="CourierNewPSMT" w:cs="CourierNewPSMT"/>
+              </w:rPr>
+              <w:t xml:space="preserve">, </w:t>
+            </w:r>
+            <w:proofErr w:type="spellStart"/>
+            <w:r>
+              <w:rPr>
+                <w:rFonts w:ascii="CourierNewPSMT" w:hAnsi="CourierNewPSMT" w:cs="CourierNewPSMT"/>
+              </w:rPr>
+              <w:t>eax</w:t>
+            </w:r>
+            <w:proofErr w:type="spellEnd"/>
           </w:p>
         </w:tc>
       </w:tr>
@@ -1110,7 +1345,7 @@
           </w:tcPr>
           <w:p>
             <w:pPr>
-              <w:pStyle w:val="a3"/>
+              <w:pStyle w:val="ListParagraph"/>
               <w:bidi w:val="0"/>
               <w:ind w:left="0"/>
               <w:rPr>
@@ -1131,7 +1366,7 @@
           </w:tcPr>
           <w:p>
             <w:pPr>
-              <w:pStyle w:val="a3"/>
+              <w:pStyle w:val="ListParagraph"/>
               <w:bidi w:val="0"/>
               <w:ind w:left="0"/>
               <w:rPr>
@@ -1154,7 +1389,7 @@
           </w:tcPr>
           <w:p>
             <w:pPr>
-              <w:pStyle w:val="a3"/>
+              <w:pStyle w:val="ListParagraph"/>
               <w:bidi w:val="0"/>
               <w:ind w:left="0"/>
               <w:rPr>
@@ -1165,7 +1400,49 @@
               <w:rPr>
                 <w:rFonts w:ascii="CourierNewPSMT" w:hAnsi="CourierNewPSMT" w:cs="CourierNewPSMT"/>
               </w:rPr>
-              <w:t>Mov eax, dword ptr[eax+0fh]</w:t>
+              <w:t xml:space="preserve">Mov </w:t>
+            </w:r>
+            <w:proofErr w:type="spellStart"/>
+            <w:r>
+              <w:rPr>
+                <w:rFonts w:ascii="CourierNewPSMT" w:hAnsi="CourierNewPSMT" w:cs="CourierNewPSMT"/>
+              </w:rPr>
+              <w:t>eax</w:t>
+            </w:r>
+            <w:proofErr w:type="spellEnd"/>
+            <w:r>
+              <w:rPr>
+                <w:rFonts w:ascii="CourierNewPSMT" w:hAnsi="CourierNewPSMT" w:cs="CourierNewPSMT"/>
+              </w:rPr>
+              <w:t xml:space="preserve">, </w:t>
+            </w:r>
+            <w:proofErr w:type="spellStart"/>
+            <w:r>
+              <w:rPr>
+                <w:rFonts w:ascii="CourierNewPSMT" w:hAnsi="CourierNewPSMT" w:cs="CourierNewPSMT"/>
+              </w:rPr>
+              <w:t>dword</w:t>
+            </w:r>
+            <w:proofErr w:type="spellEnd"/>
+            <w:r>
+              <w:rPr>
+                <w:rFonts w:ascii="CourierNewPSMT" w:hAnsi="CourierNewPSMT" w:cs="CourierNewPSMT"/>
+              </w:rPr>
+              <w:t xml:space="preserve"> </w:t>
+            </w:r>
+            <w:proofErr w:type="spellStart"/>
+            <w:r>
+              <w:rPr>
+                <w:rFonts w:ascii="CourierNewPSMT" w:hAnsi="CourierNewPSMT" w:cs="CourierNewPSMT"/>
+              </w:rPr>
+              <w:t>ptr</w:t>
+            </w:r>
+            <w:proofErr w:type="spellEnd"/>
+            <w:r>
+              <w:rPr>
+                <w:rFonts w:ascii="CourierNewPSMT" w:hAnsi="CourierNewPSMT" w:cs="CourierNewPSMT"/>
+              </w:rPr>
+              <w:t>[eax+0fh]</w:t>
             </w:r>
           </w:p>
         </w:tc>
@@ -1177,7 +1454,7 @@
           </w:tcPr>
           <w:p>
             <w:pPr>
-              <w:pStyle w:val="a3"/>
+              <w:pStyle w:val="ListParagraph"/>
               <w:bidi w:val="0"/>
               <w:ind w:left="0"/>
               <w:rPr>
@@ -1198,7 +1475,7 @@
           </w:tcPr>
           <w:p>
             <w:pPr>
-              <w:pStyle w:val="a3"/>
+              <w:pStyle w:val="ListParagraph"/>
               <w:bidi w:val="0"/>
               <w:ind w:left="0"/>
               <w:rPr>
@@ -1219,7 +1496,7 @@
           </w:tcPr>
           <w:p>
             <w:pPr>
-              <w:pStyle w:val="a3"/>
+              <w:pStyle w:val="ListParagraph"/>
               <w:bidi w:val="0"/>
               <w:ind w:left="0"/>
               <w:rPr>
@@ -1230,8 +1507,16 @@
               <w:rPr>
                 <w:rFonts w:ascii="CourierNewPSMT" w:hAnsi="CourierNewPSMT" w:cs="CourierNewPSMT"/>
               </w:rPr>
-              <w:t>Pop ecx</w:t>
-            </w:r>
+              <w:t xml:space="preserve">Pop </w:t>
+            </w:r>
+            <w:proofErr w:type="spellStart"/>
+            <w:r>
+              <w:rPr>
+                <w:rFonts w:ascii="CourierNewPSMT" w:hAnsi="CourierNewPSMT" w:cs="CourierNewPSMT"/>
+              </w:rPr>
+              <w:t>ecx</w:t>
+            </w:r>
+            <w:proofErr w:type="spellEnd"/>
           </w:p>
         </w:tc>
       </w:tr>
@@ -1242,7 +1527,7 @@
           </w:tcPr>
           <w:p>
             <w:pPr>
-              <w:pStyle w:val="a3"/>
+              <w:pStyle w:val="ListParagraph"/>
               <w:bidi w:val="0"/>
               <w:ind w:left="0"/>
               <w:rPr>
@@ -1263,7 +1548,7 @@
           </w:tcPr>
           <w:p>
             <w:pPr>
-              <w:pStyle w:val="a3"/>
+              <w:pStyle w:val="ListParagraph"/>
               <w:bidi w:val="0"/>
               <w:ind w:left="0"/>
               <w:rPr>
@@ -1284,19 +1569,21 @@
           </w:tcPr>
           <w:p>
             <w:pPr>
-              <w:pStyle w:val="a3"/>
+              <w:pStyle w:val="ListParagraph"/>
               <w:bidi w:val="0"/>
               <w:ind w:left="0"/>
               <w:rPr>
                 <w:rFonts w:ascii="CourierNewPSMT" w:hAnsi="CourierNewPSMT" w:cs="CourierNewPSMT"/>
               </w:rPr>
             </w:pPr>
+            <w:proofErr w:type="spellStart"/>
             <w:r>
               <w:rPr>
                 <w:rFonts w:ascii="CourierNewPSMT" w:hAnsi="CourierNewPSMT" w:cs="CourierNewPSMT"/>
               </w:rPr>
               <w:t>pusha</w:t>
             </w:r>
+            <w:proofErr w:type="spellEnd"/>
           </w:p>
         </w:tc>
       </w:tr>
@@ -1307,7 +1594,7 @@
           </w:tcPr>
           <w:p>
             <w:pPr>
-              <w:pStyle w:val="a3"/>
+              <w:pStyle w:val="ListParagraph"/>
               <w:bidi w:val="0"/>
               <w:ind w:left="0"/>
               <w:rPr>
@@ -1328,7 +1615,7 @@
           </w:tcPr>
           <w:p>
             <w:pPr>
-              <w:pStyle w:val="a3"/>
+              <w:pStyle w:val="ListParagraph"/>
               <w:bidi w:val="0"/>
               <w:ind w:left="0"/>
               <w:rPr>
@@ -1349,7 +1636,7 @@
           </w:tcPr>
           <w:p>
             <w:pPr>
-              <w:pStyle w:val="a3"/>
+              <w:pStyle w:val="ListParagraph"/>
               <w:bidi w:val="0"/>
               <w:ind w:left="0"/>
               <w:rPr>
@@ -1366,7 +1653,7 @@
           </w:tcPr>
           <w:p>
             <w:pPr>
-              <w:pStyle w:val="a3"/>
+              <w:pStyle w:val="ListParagraph"/>
               <w:bidi w:val="0"/>
               <w:ind w:left="0"/>
               <w:rPr>
@@ -1387,7 +1674,7 @@
           </w:tcPr>
           <w:p>
             <w:pPr>
-              <w:pStyle w:val="a3"/>
+              <w:pStyle w:val="ListParagraph"/>
               <w:bidi w:val="0"/>
               <w:ind w:left="0"/>
               <w:rPr>
@@ -1408,7 +1695,7 @@
           </w:tcPr>
           <w:p>
             <w:pPr>
-              <w:pStyle w:val="a3"/>
+              <w:pStyle w:val="ListParagraph"/>
               <w:bidi w:val="0"/>
               <w:ind w:left="0"/>
               <w:rPr>
@@ -1419,8 +1706,16 @@
               <w:rPr>
                 <w:rFonts w:ascii="CourierNewPSMT" w:hAnsi="CourierNewPSMT" w:cs="CourierNewPSMT"/>
               </w:rPr>
-              <w:t>Pop edi</w:t>
-            </w:r>
+              <w:t xml:space="preserve">Pop </w:t>
+            </w:r>
+            <w:proofErr w:type="spellStart"/>
+            <w:r>
+              <w:rPr>
+                <w:rFonts w:ascii="CourierNewPSMT" w:hAnsi="CourierNewPSMT" w:cs="CourierNewPSMT"/>
+              </w:rPr>
+              <w:t>edi</w:t>
+            </w:r>
+            <w:proofErr w:type="spellEnd"/>
           </w:p>
         </w:tc>
       </w:tr>
@@ -1431,7 +1726,7 @@
           </w:tcPr>
           <w:p>
             <w:pPr>
-              <w:pStyle w:val="a3"/>
+              <w:pStyle w:val="ListParagraph"/>
               <w:bidi w:val="0"/>
               <w:ind w:left="0"/>
               <w:rPr>
@@ -1452,7 +1747,7 @@
           </w:tcPr>
           <w:p>
             <w:pPr>
-              <w:pStyle w:val="a3"/>
+              <w:pStyle w:val="ListParagraph"/>
               <w:bidi w:val="0"/>
               <w:ind w:left="0"/>
               <w:rPr>
@@ -1473,7 +1768,7 @@
           </w:tcPr>
           <w:p>
             <w:pPr>
-              <w:pStyle w:val="a3"/>
+              <w:pStyle w:val="ListParagraph"/>
               <w:bidi w:val="0"/>
               <w:ind w:left="0"/>
               <w:rPr>
@@ -1484,7 +1779,35 @@
               <w:rPr>
                 <w:rFonts w:ascii="CourierNewPSMT" w:hAnsi="CourierNewPSMT" w:cs="CourierNewPSMT"/>
               </w:rPr>
-              <w:t>Pop ebx (will go to edi)</w:t>
+              <w:t xml:space="preserve">Pop </w:t>
+            </w:r>
+            <w:proofErr w:type="spellStart"/>
+            <w:r>
+              <w:rPr>
+                <w:rFonts w:ascii="CourierNewPSMT" w:hAnsi="CourierNewPSMT" w:cs="CourierNewPSMT"/>
+              </w:rPr>
+              <w:t>ebx</w:t>
+            </w:r>
+            <w:proofErr w:type="spellEnd"/>
+            <w:r>
+              <w:rPr>
+                <w:rFonts w:ascii="CourierNewPSMT" w:hAnsi="CourierNewPSMT" w:cs="CourierNewPSMT"/>
+              </w:rPr>
+              <w:t xml:space="preserve"> (will go to </w:t>
+            </w:r>
+            <w:proofErr w:type="spellStart"/>
+            <w:r>
+              <w:rPr>
+                <w:rFonts w:ascii="CourierNewPSMT" w:hAnsi="CourierNewPSMT" w:cs="CourierNewPSMT"/>
+              </w:rPr>
+              <w:t>edi</w:t>
+            </w:r>
+            <w:proofErr w:type="spellEnd"/>
+            <w:r>
+              <w:rPr>
+                <w:rFonts w:ascii="CourierNewPSMT" w:hAnsi="CourierNewPSMT" w:cs="CourierNewPSMT"/>
+              </w:rPr>
+              <w:t>)</w:t>
             </w:r>
           </w:p>
         </w:tc>
@@ -1496,7 +1819,7 @@
           </w:tcPr>
           <w:p>
             <w:pPr>
-              <w:pStyle w:val="a3"/>
+              <w:pStyle w:val="ListParagraph"/>
               <w:bidi w:val="0"/>
               <w:ind w:left="0"/>
               <w:rPr>
@@ -1517,7 +1840,7 @@
           </w:tcPr>
           <w:p>
             <w:pPr>
-              <w:pStyle w:val="a3"/>
+              <w:pStyle w:val="ListParagraph"/>
               <w:bidi w:val="0"/>
               <w:ind w:left="0"/>
               <w:rPr>
@@ -1538,7 +1861,7 @@
           </w:tcPr>
           <w:p>
             <w:pPr>
-              <w:pStyle w:val="a3"/>
+              <w:pStyle w:val="ListParagraph"/>
               <w:bidi w:val="0"/>
               <w:ind w:left="0"/>
               <w:rPr>
@@ -1549,8 +1872,16 @@
               <w:rPr>
                 <w:rFonts w:ascii="CourierNewPSMT" w:hAnsi="CourierNewPSMT" w:cs="CourierNewPSMT"/>
               </w:rPr>
-              <w:t>Pop ebp</w:t>
-            </w:r>
+              <w:t xml:space="preserve">Pop </w:t>
+            </w:r>
+            <w:proofErr w:type="spellStart"/>
+            <w:r>
+              <w:rPr>
+                <w:rFonts w:ascii="CourierNewPSMT" w:hAnsi="CourierNewPSMT" w:cs="CourierNewPSMT"/>
+              </w:rPr>
+              <w:t>ebp</w:t>
+            </w:r>
+            <w:proofErr w:type="spellEnd"/>
           </w:p>
         </w:tc>
       </w:tr>
@@ -1561,7 +1892,7 @@
           </w:tcPr>
           <w:p>
             <w:pPr>
-              <w:pStyle w:val="a3"/>
+              <w:pStyle w:val="ListParagraph"/>
               <w:bidi w:val="0"/>
               <w:ind w:left="0"/>
               <w:rPr>
@@ -1582,7 +1913,7 @@
           </w:tcPr>
           <w:p>
             <w:pPr>
-              <w:pStyle w:val="a3"/>
+              <w:pStyle w:val="ListParagraph"/>
               <w:bidi w:val="0"/>
               <w:ind w:left="0"/>
               <w:rPr>
@@ -1603,7 +1934,7 @@
           </w:tcPr>
           <w:p>
             <w:pPr>
-              <w:pStyle w:val="a3"/>
+              <w:pStyle w:val="ListParagraph"/>
               <w:bidi w:val="0"/>
               <w:ind w:left="0"/>
               <w:rPr>
@@ -1614,7 +1945,35 @@
               <w:rPr>
                 <w:rFonts w:ascii="CourierNewPSMT" w:hAnsi="CourierNewPSMT" w:cs="CourierNewPSMT"/>
               </w:rPr>
-              <w:t>Pop ebx (will go to ebp)</w:t>
+              <w:t xml:space="preserve">Pop </w:t>
+            </w:r>
+            <w:proofErr w:type="spellStart"/>
+            <w:r>
+              <w:rPr>
+                <w:rFonts w:ascii="CourierNewPSMT" w:hAnsi="CourierNewPSMT" w:cs="CourierNewPSMT"/>
+              </w:rPr>
+              <w:t>ebx</w:t>
+            </w:r>
+            <w:proofErr w:type="spellEnd"/>
+            <w:r>
+              <w:rPr>
+                <w:rFonts w:ascii="CourierNewPSMT" w:hAnsi="CourierNewPSMT" w:cs="CourierNewPSMT"/>
+              </w:rPr>
+              <w:t xml:space="preserve"> (will go to </w:t>
+            </w:r>
+            <w:proofErr w:type="spellStart"/>
+            <w:r>
+              <w:rPr>
+                <w:rFonts w:ascii="CourierNewPSMT" w:hAnsi="CourierNewPSMT" w:cs="CourierNewPSMT"/>
+              </w:rPr>
+              <w:t>ebp</w:t>
+            </w:r>
+            <w:proofErr w:type="spellEnd"/>
+            <w:r>
+              <w:rPr>
+                <w:rFonts w:ascii="CourierNewPSMT" w:hAnsi="CourierNewPSMT" w:cs="CourierNewPSMT"/>
+              </w:rPr>
+              <w:t>)</w:t>
             </w:r>
           </w:p>
         </w:tc>
@@ -1626,7 +1985,7 @@
           </w:tcPr>
           <w:p>
             <w:pPr>
-              <w:pStyle w:val="a3"/>
+              <w:pStyle w:val="ListParagraph"/>
               <w:bidi w:val="0"/>
               <w:ind w:left="0"/>
               <w:rPr>
@@ -1647,7 +2006,7 @@
           </w:tcPr>
           <w:p>
             <w:pPr>
-              <w:pStyle w:val="a3"/>
+              <w:pStyle w:val="ListParagraph"/>
               <w:bidi w:val="0"/>
               <w:ind w:left="0"/>
               <w:rPr>
@@ -1668,19 +2027,21 @@
           </w:tcPr>
           <w:p>
             <w:pPr>
-              <w:pStyle w:val="a3"/>
+              <w:pStyle w:val="ListParagraph"/>
               <w:bidi w:val="0"/>
               <w:ind w:left="0"/>
               <w:rPr>
                 <w:rFonts w:ascii="CourierNewPSMT" w:hAnsi="CourierNewPSMT" w:cs="CourierNewPSMT"/>
               </w:rPr>
             </w:pPr>
+            <w:proofErr w:type="spellStart"/>
             <w:r>
               <w:rPr>
                 <w:rFonts w:ascii="CourierNewPSMT" w:hAnsi="CourierNewPSMT" w:cs="CourierNewPSMT"/>
               </w:rPr>
               <w:t>pusha</w:t>
             </w:r>
+            <w:proofErr w:type="spellEnd"/>
           </w:p>
         </w:tc>
       </w:tr>
@@ -1691,7 +2052,7 @@
           </w:tcPr>
           <w:p>
             <w:pPr>
-              <w:pStyle w:val="a3"/>
+              <w:pStyle w:val="ListParagraph"/>
               <w:bidi w:val="0"/>
               <w:ind w:left="0"/>
               <w:rPr>
@@ -1713,7 +2074,7 @@
           </w:tcPr>
           <w:p>
             <w:pPr>
-              <w:pStyle w:val="a3"/>
+              <w:pStyle w:val="ListParagraph"/>
               <w:bidi w:val="0"/>
               <w:ind w:left="0"/>
               <w:rPr>
@@ -1740,18 +2101,26 @@
           </w:tcPr>
           <w:p>
             <w:pPr>
-              <w:pStyle w:val="a3"/>
+              <w:pStyle w:val="ListParagraph"/>
               <w:bidi w:val="0"/>
               <w:ind w:left="0"/>
               <w:rPr>
                 <w:rFonts w:ascii="CourierNewPSMT" w:hAnsi="CourierNewPSMT" w:cs="CourierNewPSMT"/>
               </w:rPr>
             </w:pPr>
-            <w:r>
-              <w:rPr>
-                <w:rFonts w:ascii="CourierNewPSMT" w:hAnsi="CourierNewPSMT" w:cs="CourierNewPSMT"/>
-              </w:rPr>
-              <w:t>dwSize of page</w:t>
+            <w:proofErr w:type="spellStart"/>
+            <w:r>
+              <w:rPr>
+                <w:rFonts w:ascii="CourierNewPSMT" w:hAnsi="CourierNewPSMT" w:cs="CourierNewPSMT"/>
+              </w:rPr>
+              <w:t>dwSize</w:t>
+            </w:r>
+            <w:proofErr w:type="spellEnd"/>
+            <w:r>
+              <w:rPr>
+                <w:rFonts w:ascii="CourierNewPSMT" w:hAnsi="CourierNewPSMT" w:cs="CourierNewPSMT"/>
+              </w:rPr>
+              <w:t xml:space="preserve"> of page</w:t>
             </w:r>
           </w:p>
         </w:tc>
@@ -1763,7 +2132,7 @@
           </w:tcPr>
           <w:p>
             <w:pPr>
-              <w:pStyle w:val="a3"/>
+              <w:pStyle w:val="ListParagraph"/>
               <w:bidi w:val="0"/>
               <w:ind w:left="0"/>
               <w:rPr>
@@ -1784,7 +2153,7 @@
           </w:tcPr>
           <w:p>
             <w:pPr>
-              <w:pStyle w:val="a3"/>
+              <w:pStyle w:val="ListParagraph"/>
               <w:bidi w:val="0"/>
               <w:ind w:left="0"/>
               <w:rPr>
@@ -1807,7 +2176,7 @@
           </w:tcPr>
           <w:p>
             <w:pPr>
-              <w:pStyle w:val="a3"/>
+              <w:pStyle w:val="ListParagraph"/>
               <w:bidi w:val="0"/>
               <w:ind w:left="0"/>
               <w:rPr>
@@ -1830,7 +2199,7 @@
           </w:tcPr>
           <w:p>
             <w:pPr>
-              <w:pStyle w:val="a3"/>
+              <w:pStyle w:val="ListParagraph"/>
               <w:bidi w:val="0"/>
               <w:ind w:left="0"/>
               <w:rPr>
@@ -1851,7 +2220,7 @@
           </w:tcPr>
           <w:p>
             <w:pPr>
-              <w:pStyle w:val="a3"/>
+              <w:pStyle w:val="ListParagraph"/>
               <w:bidi w:val="0"/>
               <w:ind w:left="0"/>
               <w:rPr>
@@ -1874,26 +2243,28 @@
           </w:tcPr>
           <w:p>
             <w:pPr>
-              <w:pStyle w:val="a3"/>
+              <w:pStyle w:val="ListParagraph"/>
               <w:bidi w:val="0"/>
               <w:ind w:left="0"/>
               <w:rPr>
                 <w:rFonts w:ascii="CourierNewPSMT" w:hAnsi="CourierNewPSMT" w:cs="CourierNewPSMT"/>
               </w:rPr>
             </w:pPr>
+            <w:proofErr w:type="spellStart"/>
             <w:r>
               <w:rPr>
                 <w:rFonts w:ascii="CourierNewPSMT" w:hAnsi="CourierNewPSMT" w:cs="CourierNewPSMT"/>
               </w:rPr>
               <w:t>lpfOldProtect</w:t>
             </w:r>
+            <w:proofErr w:type="spellEnd"/>
           </w:p>
         </w:tc>
       </w:tr>
     </w:tbl>
     <w:p>
       <w:pPr>
-        <w:pStyle w:val="a3"/>
+        <w:pStyle w:val="ListParagraph"/>
         <w:bidi w:val="0"/>
         <w:rPr>
           <w:rFonts w:asciiTheme="majorBidi" w:hAnsiTheme="majorBidi" w:cstheme="majorBidi"/>
@@ -1902,7 +2273,7 @@
     </w:p>
     <w:p>
       <w:pPr>
-        <w:pStyle w:val="a3"/>
+        <w:pStyle w:val="ListParagraph"/>
         <w:bidi w:val="0"/>
         <w:rPr>
           <w:rFonts w:asciiTheme="majorBidi" w:hAnsiTheme="majorBidi" w:cstheme="majorBidi"/>
@@ -1932,8 +2303,44 @@
         <w:rPr>
           <w:rFonts w:asciiTheme="majorBidi" w:hAnsiTheme="majorBidi" w:cstheme="majorBidi"/>
         </w:rPr>
-        <w:t>d the eax register, popped ebx and added it to eax</w:t>
-      </w:r>
+        <w:t xml:space="preserve">d the </w:t>
+      </w:r>
+      <w:proofErr w:type="spellStart"/>
+      <w:r>
+        <w:rPr>
+          <w:rFonts w:asciiTheme="majorBidi" w:hAnsiTheme="majorBidi" w:cstheme="majorBidi"/>
+        </w:rPr>
+        <w:t>eax</w:t>
+      </w:r>
+      <w:proofErr w:type="spellEnd"/>
+      <w:r>
+        <w:rPr>
+          <w:rFonts w:asciiTheme="majorBidi" w:hAnsiTheme="majorBidi" w:cstheme="majorBidi"/>
+        </w:rPr>
+        <w:t xml:space="preserve"> register, popped </w:t>
+      </w:r>
+      <w:proofErr w:type="spellStart"/>
+      <w:r>
+        <w:rPr>
+          <w:rFonts w:asciiTheme="majorBidi" w:hAnsiTheme="majorBidi" w:cstheme="majorBidi"/>
+        </w:rPr>
+        <w:t>ebx</w:t>
+      </w:r>
+      <w:proofErr w:type="spellEnd"/>
+      <w:r>
+        <w:rPr>
+          <w:rFonts w:asciiTheme="majorBidi" w:hAnsiTheme="majorBidi" w:cstheme="majorBidi"/>
+        </w:rPr>
+        <w:t xml:space="preserve"> and added it to </w:t>
+      </w:r>
+      <w:proofErr w:type="spellStart"/>
+      <w:r>
+        <w:rPr>
+          <w:rFonts w:asciiTheme="majorBidi" w:hAnsiTheme="majorBidi" w:cstheme="majorBidi"/>
+        </w:rPr>
+        <w:t>eax</w:t>
+      </w:r>
+      <w:proofErr w:type="spellEnd"/>
       <w:r>
         <w:rPr>
           <w:rFonts w:asciiTheme="majorBidi" w:hAnsiTheme="majorBidi" w:cstheme="majorBidi"/>
@@ -1950,7 +2357,21 @@
         <w:rPr>
           <w:rFonts w:asciiTheme="majorBidi" w:hAnsiTheme="majorBidi" w:cstheme="majorBidi"/>
         </w:rPr>
-        <w:t xml:space="preserve"> it's value and increased eax in order </w:t>
+        <w:t xml:space="preserve"> it's value and increased </w:t>
+      </w:r>
+      <w:proofErr w:type="spellStart"/>
+      <w:r>
+        <w:rPr>
+          <w:rFonts w:asciiTheme="majorBidi" w:hAnsiTheme="majorBidi" w:cstheme="majorBidi"/>
+        </w:rPr>
+        <w:t>eax</w:t>
+      </w:r>
+      <w:proofErr w:type="spellEnd"/>
+      <w:r>
+        <w:rPr>
+          <w:rFonts w:asciiTheme="majorBidi" w:hAnsiTheme="majorBidi" w:cstheme="majorBidi"/>
+        </w:rPr>
+        <w:t xml:space="preserve"> in order </w:t>
       </w:r>
       <w:r>
         <w:rPr>
@@ -1958,6 +2379,7 @@
         </w:rPr>
         <w:t xml:space="preserve">in order to </w:t>
       </w:r>
+      <w:proofErr w:type="gramStart"/>
       <w:r>
         <w:rPr>
           <w:rFonts w:asciiTheme="majorBidi" w:hAnsiTheme="majorBidi" w:cstheme="majorBidi"/>
@@ -1968,7 +2390,28 @@
         <w:rPr>
           <w:rFonts w:asciiTheme="majorBidi" w:hAnsiTheme="majorBidi" w:cstheme="majorBidi"/>
         </w:rPr>
-        <w:t xml:space="preserve"> the address of the start of the page in eax register (commands</w:t>
+        <w:t xml:space="preserve"> the</w:t>
+      </w:r>
+      <w:proofErr w:type="gramEnd"/>
+      <w:r>
+        <w:rPr>
+          <w:rFonts w:asciiTheme="majorBidi" w:hAnsiTheme="majorBidi" w:cstheme="majorBidi"/>
+        </w:rPr>
+        <w:t xml:space="preserve"> address of the start of the page in </w:t>
+      </w:r>
+      <w:proofErr w:type="spellStart"/>
+      <w:r>
+        <w:rPr>
+          <w:rFonts w:asciiTheme="majorBidi" w:hAnsiTheme="majorBidi" w:cstheme="majorBidi"/>
+        </w:rPr>
+        <w:t>eax</w:t>
+      </w:r>
+      <w:proofErr w:type="spellEnd"/>
+      <w:r>
+        <w:rPr>
+          <w:rFonts w:asciiTheme="majorBidi" w:hAnsiTheme="majorBidi" w:cstheme="majorBidi"/>
+        </w:rPr>
+        <w:t xml:space="preserve"> register (commands</w:t>
       </w:r>
       <w:r>
         <w:rPr>
@@ -1994,13 +2437,35 @@
         <w:rPr>
           <w:rFonts w:asciiTheme="majorBidi" w:hAnsiTheme="majorBidi" w:cstheme="majorBidi"/>
         </w:rPr>
-        <w:t xml:space="preserve">After that, we put in inside the ecx the address of the gadget that does </w:t>
-      </w:r>
-      <w:r>
-        <w:rPr>
-          <w:rFonts w:asciiTheme="majorBidi" w:hAnsiTheme="majorBidi" w:cstheme="majorBidi"/>
-        </w:rPr>
-        <w:t>pusha command</w:t>
+        <w:t xml:space="preserve">After that, we put in inside the </w:t>
+      </w:r>
+      <w:proofErr w:type="spellStart"/>
+      <w:r>
+        <w:rPr>
+          <w:rFonts w:asciiTheme="majorBidi" w:hAnsiTheme="majorBidi" w:cstheme="majorBidi"/>
+        </w:rPr>
+        <w:t>ecx</w:t>
+      </w:r>
+      <w:proofErr w:type="spellEnd"/>
+      <w:r>
+        <w:rPr>
+          <w:rFonts w:asciiTheme="majorBidi" w:hAnsiTheme="majorBidi" w:cstheme="majorBidi"/>
+        </w:rPr>
+        <w:t xml:space="preserve"> the address of the gadget that does </w:t>
+      </w:r>
+      <w:proofErr w:type="spellStart"/>
+      <w:r>
+        <w:rPr>
+          <w:rFonts w:asciiTheme="majorBidi" w:hAnsiTheme="majorBidi" w:cstheme="majorBidi"/>
+        </w:rPr>
+        <w:t>pusha</w:t>
+      </w:r>
+      <w:proofErr w:type="spellEnd"/>
+      <w:r>
+        <w:rPr>
+          <w:rFonts w:asciiTheme="majorBidi" w:hAnsiTheme="majorBidi" w:cstheme="majorBidi"/>
+        </w:rPr>
+        <w:t xml:space="preserve"> command</w:t>
       </w:r>
       <w:r>
         <w:rPr>
@@ -2024,7 +2489,35 @@
         <w:rPr>
           <w:rFonts w:asciiTheme="majorBidi" w:hAnsiTheme="majorBidi" w:cstheme="majorBidi"/>
         </w:rPr>
-        <w:t xml:space="preserve"> the virtual protect address in the ebp register..(commands 13-15).</w:t>
+        <w:t xml:space="preserve"> the virtual protect address in the </w:t>
+      </w:r>
+      <w:proofErr w:type="spellStart"/>
+      <w:r>
+        <w:rPr>
+          <w:rFonts w:asciiTheme="majorBidi" w:hAnsiTheme="majorBidi" w:cstheme="majorBidi"/>
+        </w:rPr>
+        <w:t>ebp</w:t>
+      </w:r>
+      <w:proofErr w:type="spellEnd"/>
+      <w:r>
+        <w:rPr>
+          <w:rFonts w:asciiTheme="majorBidi" w:hAnsiTheme="majorBidi" w:cstheme="majorBidi"/>
+        </w:rPr>
+        <w:t xml:space="preserve"> </w:t>
+      </w:r>
+      <w:proofErr w:type="gramStart"/>
+      <w:r>
+        <w:rPr>
+          <w:rFonts w:asciiTheme="majorBidi" w:hAnsiTheme="majorBidi" w:cstheme="majorBidi"/>
+        </w:rPr>
+        <w:t>register..</w:t>
+      </w:r>
+      <w:proofErr w:type="gramEnd"/>
+      <w:r>
+        <w:rPr>
+          <w:rFonts w:asciiTheme="majorBidi" w:hAnsiTheme="majorBidi" w:cstheme="majorBidi"/>
+        </w:rPr>
+        <w:t>(commands 13-15).</w:t>
       </w:r>
     </w:p>
     <w:p>
@@ -2038,12 +2531,26 @@
         <w:rPr>
           <w:rFonts w:asciiTheme="majorBidi" w:hAnsiTheme="majorBidi" w:cstheme="majorBidi"/>
         </w:rPr>
-        <w:t>After the "pusha" gadget is called the stack look like this:</w:t>
+        <w:t>After the "</w:t>
+      </w:r>
+      <w:proofErr w:type="spellStart"/>
+      <w:r>
+        <w:rPr>
+          <w:rFonts w:asciiTheme="majorBidi" w:hAnsiTheme="majorBidi" w:cstheme="majorBidi"/>
+        </w:rPr>
+        <w:t>pusha</w:t>
+      </w:r>
+      <w:proofErr w:type="spellEnd"/>
+      <w:r>
+        <w:rPr>
+          <w:rFonts w:asciiTheme="majorBidi" w:hAnsiTheme="majorBidi" w:cstheme="majorBidi"/>
+        </w:rPr>
+        <w:t>" gadget is called the stack look like this:</w:t>
       </w:r>
     </w:p>
     <w:tbl>
       <w:tblPr>
-        <w:tblStyle w:val="aa"/>
+        <w:tblStyle w:val="TableGrid"/>
         <w:tblW w:w="1501" w:type="dxa"/>
         <w:tblLook w:val="04A0" w:firstRow="1" w:lastRow="0" w:firstColumn="1" w:lastColumn="0" w:noHBand="0" w:noVBand="1"/>
       </w:tblPr>
@@ -2066,8 +2573,13 @@
               </w:rPr>
             </w:pPr>
             <w:r>
-              <w:t>Edi-pop ebx</w:t>
-            </w:r>
+              <w:t xml:space="preserve">Edi-pop </w:t>
+            </w:r>
+            <w:proofErr w:type="spellStart"/>
+            <w:r>
+              <w:t>ebx</w:t>
+            </w:r>
+            <w:proofErr w:type="spellEnd"/>
           </w:p>
         </w:tc>
       </w:tr>
@@ -2086,9 +2598,11 @@
                 <w:rFonts w:asciiTheme="majorBidi" w:hAnsiTheme="majorBidi" w:cstheme="majorBidi"/>
               </w:rPr>
             </w:pPr>
+            <w:proofErr w:type="spellStart"/>
             <w:r>
               <w:t>Esi</w:t>
             </w:r>
+            <w:proofErr w:type="spellEnd"/>
           </w:p>
         </w:tc>
       </w:tr>
@@ -2107,8 +2621,13 @@
                 <w:rFonts w:asciiTheme="majorBidi" w:hAnsiTheme="majorBidi" w:cstheme="majorBidi"/>
               </w:rPr>
             </w:pPr>
-            <w:r>
-              <w:t>Ebp- POP</w:t>
+            <w:proofErr w:type="spellStart"/>
+            <w:r>
+              <w:t>Ebp</w:t>
+            </w:r>
+            <w:proofErr w:type="spellEnd"/>
+            <w:r>
+              <w:t>- POP</w:t>
             </w:r>
           </w:p>
         </w:tc>
@@ -2128,8 +2647,13 @@
                 <w:rFonts w:asciiTheme="majorBidi" w:hAnsiTheme="majorBidi" w:cstheme="majorBidi"/>
               </w:rPr>
             </w:pPr>
-            <w:r>
-              <w:t>Ebp- POP</w:t>
+            <w:proofErr w:type="spellStart"/>
+            <w:r>
+              <w:t>Ebp</w:t>
+            </w:r>
+            <w:proofErr w:type="spellEnd"/>
+            <w:r>
+              <w:t>- POP</w:t>
             </w:r>
           </w:p>
         </w:tc>
@@ -2149,8 +2673,13 @@
                 <w:rFonts w:asciiTheme="majorBidi" w:hAnsiTheme="majorBidi" w:cstheme="majorBidi"/>
               </w:rPr>
             </w:pPr>
-            <w:r>
-              <w:t>Ebp- POP</w:t>
+            <w:proofErr w:type="spellStart"/>
+            <w:r>
+              <w:t>Ebp</w:t>
+            </w:r>
+            <w:proofErr w:type="spellEnd"/>
+            <w:r>
+              <w:t>- POP</w:t>
             </w:r>
           </w:p>
         </w:tc>
@@ -2170,9 +2699,11 @@
                 <w:rFonts w:asciiTheme="majorBidi" w:hAnsiTheme="majorBidi" w:cstheme="majorBidi"/>
               </w:rPr>
             </w:pPr>
+            <w:proofErr w:type="spellStart"/>
             <w:r>
               <w:t>Esp</w:t>
             </w:r>
+            <w:proofErr w:type="spellEnd"/>
           </w:p>
         </w:tc>
       </w:tr>
@@ -2191,8 +2722,13 @@
                 <w:rFonts w:asciiTheme="majorBidi" w:hAnsiTheme="majorBidi" w:cstheme="majorBidi"/>
               </w:rPr>
             </w:pPr>
-            <w:r>
-              <w:t>Ebx=VP</w:t>
+            <w:proofErr w:type="spellStart"/>
+            <w:r>
+              <w:t>Ebx</w:t>
+            </w:r>
+            <w:proofErr w:type="spellEnd"/>
+            <w:r>
+              <w:t>=VP</w:t>
             </w:r>
           </w:p>
         </w:tc>
@@ -2212,9 +2748,11 @@
                 <w:rFonts w:asciiTheme="majorBidi" w:hAnsiTheme="majorBidi" w:cstheme="majorBidi"/>
               </w:rPr>
             </w:pPr>
+            <w:proofErr w:type="spellStart"/>
             <w:r>
               <w:t>Edx</w:t>
             </w:r>
+            <w:proofErr w:type="spellEnd"/>
           </w:p>
         </w:tc>
       </w:tr>
@@ -2233,9 +2771,11 @@
                 <w:rFonts w:asciiTheme="majorBidi" w:hAnsiTheme="majorBidi" w:cstheme="majorBidi"/>
               </w:rPr>
             </w:pPr>
+            <w:proofErr w:type="spellStart"/>
             <w:r>
               <w:t>Ecx-pusha</w:t>
             </w:r>
+            <w:proofErr w:type="spellEnd"/>
           </w:p>
         </w:tc>
       </w:tr>
@@ -2254,8 +2794,13 @@
                 <w:rFonts w:asciiTheme="majorBidi" w:hAnsiTheme="majorBidi" w:cstheme="majorBidi"/>
               </w:rPr>
             </w:pPr>
-            <w:r>
-              <w:t>Eax-address</w:t>
+            <w:proofErr w:type="spellStart"/>
+            <w:r>
+              <w:t>Eax</w:t>
+            </w:r>
+            <w:proofErr w:type="spellEnd"/>
+            <w:r>
+              <w:t>-address</w:t>
             </w:r>
           </w:p>
         </w:tc>
@@ -2333,23 +2878,109 @@
           <w:rFonts w:asciiTheme="majorBidi" w:hAnsiTheme="majorBidi" w:cstheme="majorBidi"/>
         </w:rPr>
       </w:pPr>
-      <w:r>
-        <w:rPr>
-          <w:rFonts w:asciiTheme="majorBidi" w:hAnsiTheme="majorBidi" w:cstheme="majorBidi"/>
-        </w:rPr>
-        <w:t xml:space="preserve">So after </w:t>
-      </w:r>
-      <w:r>
-        <w:rPr>
-          <w:rFonts w:asciiTheme="majorBidi" w:hAnsiTheme="majorBidi" w:cstheme="majorBidi"/>
-        </w:rPr>
-        <w:t>ret will be excecuted</w:t>
-      </w:r>
-      <w:r>
-        <w:rPr>
-          <w:rFonts w:asciiTheme="majorBidi" w:hAnsiTheme="majorBidi" w:cstheme="majorBidi"/>
-        </w:rPr>
-        <w:t xml:space="preserve"> to edi, esi value will pop to ebx. After that will do ret to ebp 3 times , endi</w:t>
+      <w:proofErr w:type="gramStart"/>
+      <w:r>
+        <w:rPr>
+          <w:rFonts w:asciiTheme="majorBidi" w:hAnsiTheme="majorBidi" w:cstheme="majorBidi"/>
+        </w:rPr>
+        <w:t>So</w:t>
+      </w:r>
+      <w:proofErr w:type="gramEnd"/>
+      <w:r>
+        <w:rPr>
+          <w:rFonts w:asciiTheme="majorBidi" w:hAnsiTheme="majorBidi" w:cstheme="majorBidi"/>
+        </w:rPr>
+        <w:t xml:space="preserve"> after </w:t>
+      </w:r>
+      <w:r>
+        <w:rPr>
+          <w:rFonts w:asciiTheme="majorBidi" w:hAnsiTheme="majorBidi" w:cstheme="majorBidi"/>
+        </w:rPr>
+        <w:t xml:space="preserve">ret will be </w:t>
+      </w:r>
+      <w:proofErr w:type="spellStart"/>
+      <w:r>
+        <w:rPr>
+          <w:rFonts w:asciiTheme="majorBidi" w:hAnsiTheme="majorBidi" w:cstheme="majorBidi"/>
+        </w:rPr>
+        <w:t>excecuted</w:t>
+      </w:r>
+      <w:proofErr w:type="spellEnd"/>
+      <w:r>
+        <w:rPr>
+          <w:rFonts w:asciiTheme="majorBidi" w:hAnsiTheme="majorBidi" w:cstheme="majorBidi"/>
+        </w:rPr>
+        <w:t xml:space="preserve"> to </w:t>
+      </w:r>
+      <w:proofErr w:type="spellStart"/>
+      <w:r>
+        <w:rPr>
+          <w:rFonts w:asciiTheme="majorBidi" w:hAnsiTheme="majorBidi" w:cstheme="majorBidi"/>
+        </w:rPr>
+        <w:t>edi</w:t>
+      </w:r>
+      <w:proofErr w:type="spellEnd"/>
+      <w:r>
+        <w:rPr>
+          <w:rFonts w:asciiTheme="majorBidi" w:hAnsiTheme="majorBidi" w:cstheme="majorBidi"/>
+        </w:rPr>
+        <w:t xml:space="preserve">, </w:t>
+      </w:r>
+      <w:proofErr w:type="spellStart"/>
+      <w:r>
+        <w:rPr>
+          <w:rFonts w:asciiTheme="majorBidi" w:hAnsiTheme="majorBidi" w:cstheme="majorBidi"/>
+        </w:rPr>
+        <w:t>esi</w:t>
+      </w:r>
+      <w:proofErr w:type="spellEnd"/>
+      <w:r>
+        <w:rPr>
+          <w:rFonts w:asciiTheme="majorBidi" w:hAnsiTheme="majorBidi" w:cstheme="majorBidi"/>
+        </w:rPr>
+        <w:t xml:space="preserve"> value will pop to </w:t>
+      </w:r>
+      <w:proofErr w:type="spellStart"/>
+      <w:r>
+        <w:rPr>
+          <w:rFonts w:asciiTheme="majorBidi" w:hAnsiTheme="majorBidi" w:cstheme="majorBidi"/>
+        </w:rPr>
+        <w:t>ebx</w:t>
+      </w:r>
+      <w:proofErr w:type="spellEnd"/>
+      <w:r>
+        <w:rPr>
+          <w:rFonts w:asciiTheme="majorBidi" w:hAnsiTheme="majorBidi" w:cstheme="majorBidi"/>
+        </w:rPr>
+        <w:t xml:space="preserve">. After that will do ret to </w:t>
+      </w:r>
+      <w:proofErr w:type="spellStart"/>
+      <w:r>
+        <w:rPr>
+          <w:rFonts w:asciiTheme="majorBidi" w:hAnsiTheme="majorBidi" w:cstheme="majorBidi"/>
+        </w:rPr>
+        <w:t>ebp</w:t>
+      </w:r>
+      <w:proofErr w:type="spellEnd"/>
+      <w:r>
+        <w:rPr>
+          <w:rFonts w:asciiTheme="majorBidi" w:hAnsiTheme="majorBidi" w:cstheme="majorBidi"/>
+        </w:rPr>
+        <w:t xml:space="preserve"> 3 </w:t>
+      </w:r>
+      <w:proofErr w:type="gramStart"/>
+      <w:r>
+        <w:rPr>
+          <w:rFonts w:asciiTheme="majorBidi" w:hAnsiTheme="majorBidi" w:cstheme="majorBidi"/>
+        </w:rPr>
+        <w:t>times ,</w:t>
+      </w:r>
+      <w:proofErr w:type="gramEnd"/>
+      <w:r>
+        <w:rPr>
+          <w:rFonts w:asciiTheme="majorBidi" w:hAnsiTheme="majorBidi" w:cstheme="majorBidi"/>
+        </w:rPr>
+        <w:t xml:space="preserve"> endi</w:t>
       </w:r>
       <w:r>
         <w:rPr>
@@ -2361,7 +2992,63 @@
         <w:rPr>
           <w:rFonts w:asciiTheme="majorBidi" w:hAnsiTheme="majorBidi" w:cstheme="majorBidi"/>
         </w:rPr>
-        <w:t>g in ebx storing edx (junk value) and ecx will have Vitual protect</w:t>
+        <w:t xml:space="preserve">g in </w:t>
+      </w:r>
+      <w:proofErr w:type="spellStart"/>
+      <w:r>
+        <w:rPr>
+          <w:rFonts w:asciiTheme="majorBidi" w:hAnsiTheme="majorBidi" w:cstheme="majorBidi"/>
+        </w:rPr>
+        <w:t>ebx</w:t>
+      </w:r>
+      <w:proofErr w:type="spellEnd"/>
+      <w:r>
+        <w:rPr>
+          <w:rFonts w:asciiTheme="majorBidi" w:hAnsiTheme="majorBidi" w:cstheme="majorBidi"/>
+        </w:rPr>
+        <w:t xml:space="preserve"> storing </w:t>
+      </w:r>
+      <w:proofErr w:type="spellStart"/>
+      <w:r>
+        <w:rPr>
+          <w:rFonts w:asciiTheme="majorBidi" w:hAnsiTheme="majorBidi" w:cstheme="majorBidi"/>
+        </w:rPr>
+        <w:t>edx</w:t>
+      </w:r>
+      <w:proofErr w:type="spellEnd"/>
+      <w:r>
+        <w:rPr>
+          <w:rFonts w:asciiTheme="majorBidi" w:hAnsiTheme="majorBidi" w:cstheme="majorBidi"/>
+        </w:rPr>
+        <w:t xml:space="preserve"> (junk value) and </w:t>
+      </w:r>
+      <w:proofErr w:type="spellStart"/>
+      <w:r>
+        <w:rPr>
+          <w:rFonts w:asciiTheme="majorBidi" w:hAnsiTheme="majorBidi" w:cstheme="majorBidi"/>
+        </w:rPr>
+        <w:t>ecx</w:t>
+      </w:r>
+      <w:proofErr w:type="spellEnd"/>
+      <w:r>
+        <w:rPr>
+          <w:rFonts w:asciiTheme="majorBidi" w:hAnsiTheme="majorBidi" w:cstheme="majorBidi"/>
+        </w:rPr>
+        <w:t xml:space="preserve"> will have </w:t>
+      </w:r>
+      <w:proofErr w:type="spellStart"/>
+      <w:r>
+        <w:rPr>
+          <w:rFonts w:asciiTheme="majorBidi" w:hAnsiTheme="majorBidi" w:cstheme="majorBidi"/>
+        </w:rPr>
+        <w:t>Vitual</w:t>
+      </w:r>
+      <w:proofErr w:type="spellEnd"/>
+      <w:r>
+        <w:rPr>
+          <w:rFonts w:asciiTheme="majorBidi" w:hAnsiTheme="majorBidi" w:cstheme="majorBidi"/>
+        </w:rPr>
+        <w:t xml:space="preserve"> protect</w:t>
       </w:r>
       <w:r>
         <w:rPr>
@@ -2373,7 +3060,21 @@
         <w:rPr>
           <w:rFonts w:asciiTheme="majorBidi" w:hAnsiTheme="majorBidi" w:cstheme="majorBidi"/>
         </w:rPr>
-        <w:t xml:space="preserve"> (ebx old value)</w:t>
+        <w:t xml:space="preserve"> (</w:t>
+      </w:r>
+      <w:proofErr w:type="spellStart"/>
+      <w:r>
+        <w:rPr>
+          <w:rFonts w:asciiTheme="majorBidi" w:hAnsiTheme="majorBidi" w:cstheme="majorBidi"/>
+        </w:rPr>
+        <w:t>ebx</w:t>
+      </w:r>
+      <w:proofErr w:type="spellEnd"/>
+      <w:r>
+        <w:rPr>
+          <w:rFonts w:asciiTheme="majorBidi" w:hAnsiTheme="majorBidi" w:cstheme="majorBidi"/>
+        </w:rPr>
+        <w:t xml:space="preserve"> old value)</w:t>
       </w:r>
       <w:r>
         <w:rPr>
@@ -2385,12 +3086,54 @@
         <w:rPr>
           <w:rFonts w:asciiTheme="majorBidi" w:hAnsiTheme="majorBidi" w:cstheme="majorBidi"/>
         </w:rPr>
-        <w:t xml:space="preserve"> now we will do ret inside ecx – pusha and will push all the register to the stack the will look like this:</w:t>
+        <w:t xml:space="preserve"> now we will do ret inside </w:t>
+      </w:r>
+      <w:proofErr w:type="spellStart"/>
+      <w:r>
+        <w:rPr>
+          <w:rFonts w:asciiTheme="majorBidi" w:hAnsiTheme="majorBidi" w:cstheme="majorBidi"/>
+        </w:rPr>
+        <w:t>ecx</w:t>
+      </w:r>
+      <w:proofErr w:type="spellEnd"/>
+      <w:r>
+        <w:rPr>
+          <w:rFonts w:asciiTheme="majorBidi" w:hAnsiTheme="majorBidi" w:cstheme="majorBidi"/>
+        </w:rPr>
+        <w:t xml:space="preserve"> – </w:t>
+      </w:r>
+      <w:proofErr w:type="spellStart"/>
+      <w:r>
+        <w:rPr>
+          <w:rFonts w:asciiTheme="majorBidi" w:hAnsiTheme="majorBidi" w:cstheme="majorBidi"/>
+        </w:rPr>
+        <w:t>pusha</w:t>
+      </w:r>
+      <w:proofErr w:type="spellEnd"/>
+      <w:r>
+        <w:rPr>
+          <w:rFonts w:asciiTheme="majorBidi" w:hAnsiTheme="majorBidi" w:cstheme="majorBidi"/>
+        </w:rPr>
+        <w:t xml:space="preserve"> and will push all the register to the stack </w:t>
+      </w:r>
+      <w:proofErr w:type="gramStart"/>
+      <w:r>
+        <w:rPr>
+          <w:rFonts w:asciiTheme="majorBidi" w:hAnsiTheme="majorBidi" w:cstheme="majorBidi"/>
+        </w:rPr>
+        <w:t>the</w:t>
+      </w:r>
+      <w:proofErr w:type="gramEnd"/>
+      <w:r>
+        <w:rPr>
+          <w:rFonts w:asciiTheme="majorBidi" w:hAnsiTheme="majorBidi" w:cstheme="majorBidi"/>
+        </w:rPr>
+        <w:t xml:space="preserve"> will look like this:</w:t>
       </w:r>
     </w:p>
     <w:tbl>
       <w:tblPr>
-        <w:tblStyle w:val="aa"/>
+        <w:tblStyle w:val="TableGrid"/>
         <w:tblW w:w="0" w:type="auto"/>
         <w:tblLook w:val="04A0" w:firstRow="1" w:lastRow="0" w:firstColumn="1" w:lastColumn="0" w:noHBand="0" w:noVBand="1"/>
       </w:tblPr>
@@ -2437,9 +3180,11 @@
                 <w:rFonts w:asciiTheme="majorBidi" w:hAnsiTheme="majorBidi" w:cstheme="majorBidi"/>
               </w:rPr>
             </w:pPr>
+            <w:proofErr w:type="spellStart"/>
             <w:r>
               <w:t>Esi</w:t>
             </w:r>
+            <w:proofErr w:type="spellEnd"/>
           </w:p>
         </w:tc>
       </w:tr>
@@ -2455,8 +3200,13 @@
                 <w:rFonts w:asciiTheme="majorBidi" w:hAnsiTheme="majorBidi" w:cstheme="majorBidi"/>
               </w:rPr>
             </w:pPr>
-            <w:r>
-              <w:t>Ebp-pop</w:t>
+            <w:proofErr w:type="spellStart"/>
+            <w:r>
+              <w:t>Ebp</w:t>
+            </w:r>
+            <w:proofErr w:type="spellEnd"/>
+            <w:r>
+              <w:t>-pop</w:t>
             </w:r>
           </w:p>
         </w:tc>
@@ -2473,8 +3223,13 @@
                 <w:rFonts w:asciiTheme="majorBidi" w:hAnsiTheme="majorBidi" w:cstheme="majorBidi"/>
               </w:rPr>
             </w:pPr>
-            <w:r>
-              <w:t>Ebp-pop</w:t>
+            <w:proofErr w:type="spellStart"/>
+            <w:r>
+              <w:t>Ebp</w:t>
+            </w:r>
+            <w:proofErr w:type="spellEnd"/>
+            <w:r>
+              <w:t>-pop</w:t>
             </w:r>
           </w:p>
         </w:tc>
@@ -2491,8 +3246,13 @@
                 <w:rFonts w:asciiTheme="majorBidi" w:hAnsiTheme="majorBidi" w:cstheme="majorBidi"/>
               </w:rPr>
             </w:pPr>
-            <w:r>
-              <w:t>Ebp-pop</w:t>
+            <w:proofErr w:type="spellStart"/>
+            <w:r>
+              <w:t>Ebp</w:t>
+            </w:r>
+            <w:proofErr w:type="spellEnd"/>
+            <w:r>
+              <w:t>-pop</w:t>
             </w:r>
           </w:p>
         </w:tc>
@@ -2509,9 +3269,11 @@
                 <w:rFonts w:asciiTheme="majorBidi" w:hAnsiTheme="majorBidi" w:cstheme="majorBidi"/>
               </w:rPr>
             </w:pPr>
+            <w:proofErr w:type="spellStart"/>
             <w:r>
               <w:t>Esp</w:t>
             </w:r>
+            <w:proofErr w:type="spellEnd"/>
             <w:r>
               <w:tab/>
             </w:r>
@@ -2530,9 +3292,11 @@
                 <w:rFonts w:asciiTheme="majorBidi" w:hAnsiTheme="majorBidi" w:cstheme="majorBidi"/>
               </w:rPr>
             </w:pPr>
+            <w:proofErr w:type="spellStart"/>
             <w:r>
               <w:t>Ebx</w:t>
             </w:r>
+            <w:proofErr w:type="spellEnd"/>
           </w:p>
         </w:tc>
       </w:tr>
@@ -2548,9 +3312,11 @@
                 <w:rFonts w:asciiTheme="majorBidi" w:hAnsiTheme="majorBidi" w:cstheme="majorBidi"/>
               </w:rPr>
             </w:pPr>
+            <w:proofErr w:type="spellStart"/>
             <w:r>
               <w:t>Edx</w:t>
             </w:r>
+            <w:proofErr w:type="spellEnd"/>
           </w:p>
         </w:tc>
       </w:tr>
@@ -2566,8 +3332,13 @@
                 <w:rFonts w:asciiTheme="majorBidi" w:hAnsiTheme="majorBidi" w:cstheme="majorBidi"/>
               </w:rPr>
             </w:pPr>
-            <w:r>
-              <w:t>Ecx-VP</w:t>
+            <w:proofErr w:type="spellStart"/>
+            <w:r>
+              <w:t>Ecx</w:t>
+            </w:r>
+            <w:proofErr w:type="spellEnd"/>
+            <w:r>
+              <w:t>-VP</w:t>
             </w:r>
           </w:p>
         </w:tc>
@@ -2584,8 +3355,13 @@
                 <w:rFonts w:asciiTheme="majorBidi" w:hAnsiTheme="majorBidi" w:cstheme="majorBidi"/>
               </w:rPr>
             </w:pPr>
-            <w:r>
-              <w:t>Eax-address</w:t>
+            <w:proofErr w:type="spellStart"/>
+            <w:r>
+              <w:t>Eax</w:t>
+            </w:r>
+            <w:proofErr w:type="spellEnd"/>
+            <w:r>
+              <w:t>-address</w:t>
             </w:r>
           </w:p>
         </w:tc>
@@ -2602,8 +3378,13 @@
                 <w:rFonts w:asciiTheme="majorBidi" w:hAnsiTheme="majorBidi" w:cstheme="majorBidi"/>
               </w:rPr>
             </w:pPr>
-            <w:r>
-              <w:t>Eax-address</w:t>
+            <w:proofErr w:type="spellStart"/>
+            <w:r>
+              <w:t>Eax</w:t>
+            </w:r>
+            <w:proofErr w:type="spellEnd"/>
+            <w:r>
+              <w:t>-address</w:t>
             </w:r>
           </w:p>
         </w:tc>
@@ -2682,11 +3463,61 @@
         </w:rPr>
         <w:t xml:space="preserve">can </w:t>
       </w:r>
-      <w:r>
-        <w:rPr>
-          <w:rFonts w:asciiTheme="majorBidi" w:hAnsiTheme="majorBidi" w:cstheme="majorBidi"/>
-        </w:rPr>
-        <w:t xml:space="preserve">noticed that both edi and ebp has not changed and ecx updated to store the address of virtual protect. Now as we did before will do ret </w:t>
+      <w:proofErr w:type="gramStart"/>
+      <w:r>
+        <w:rPr>
+          <w:rFonts w:asciiTheme="majorBidi" w:hAnsiTheme="majorBidi" w:cstheme="majorBidi"/>
+        </w:rPr>
+        <w:t>noticed</w:t>
+      </w:r>
+      <w:proofErr w:type="gramEnd"/>
+      <w:r>
+        <w:rPr>
+          <w:rFonts w:asciiTheme="majorBidi" w:hAnsiTheme="majorBidi" w:cstheme="majorBidi"/>
+        </w:rPr>
+        <w:t xml:space="preserve"> that both </w:t>
+      </w:r>
+      <w:proofErr w:type="spellStart"/>
+      <w:r>
+        <w:rPr>
+          <w:rFonts w:asciiTheme="majorBidi" w:hAnsiTheme="majorBidi" w:cstheme="majorBidi"/>
+        </w:rPr>
+        <w:t>edi</w:t>
+      </w:r>
+      <w:proofErr w:type="spellEnd"/>
+      <w:r>
+        <w:rPr>
+          <w:rFonts w:asciiTheme="majorBidi" w:hAnsiTheme="majorBidi" w:cstheme="majorBidi"/>
+        </w:rPr>
+        <w:t xml:space="preserve"> and </w:t>
+      </w:r>
+      <w:proofErr w:type="spellStart"/>
+      <w:r>
+        <w:rPr>
+          <w:rFonts w:asciiTheme="majorBidi" w:hAnsiTheme="majorBidi" w:cstheme="majorBidi"/>
+        </w:rPr>
+        <w:t>ebp</w:t>
+      </w:r>
+      <w:proofErr w:type="spellEnd"/>
+      <w:r>
+        <w:rPr>
+          <w:rFonts w:asciiTheme="majorBidi" w:hAnsiTheme="majorBidi" w:cstheme="majorBidi"/>
+        </w:rPr>
+        <w:t xml:space="preserve"> has not changed and </w:t>
+      </w:r>
+      <w:proofErr w:type="spellStart"/>
+      <w:r>
+        <w:rPr>
+          <w:rFonts w:asciiTheme="majorBidi" w:hAnsiTheme="majorBidi" w:cstheme="majorBidi"/>
+        </w:rPr>
+        <w:t>ecx</w:t>
+      </w:r>
+      <w:proofErr w:type="spellEnd"/>
+      <w:r>
+        <w:rPr>
+          <w:rFonts w:asciiTheme="majorBidi" w:hAnsiTheme="majorBidi" w:cstheme="majorBidi"/>
+        </w:rPr>
+        <w:t xml:space="preserve"> updated to store the address of virtual protect. Now as we did before will do ret </w:t>
       </w:r>
       <w:r>
         <w:rPr>
@@ -2698,8 +3529,16 @@
         <w:rPr>
           <w:rFonts w:asciiTheme="majorBidi" w:hAnsiTheme="majorBidi" w:cstheme="majorBidi"/>
         </w:rPr>
-        <w:t xml:space="preserve"> ecx</w:t>
-      </w:r>
+        <w:t xml:space="preserve"> </w:t>
+      </w:r>
+      <w:proofErr w:type="spellStart"/>
+      <w:r>
+        <w:rPr>
+          <w:rFonts w:asciiTheme="majorBidi" w:hAnsiTheme="majorBidi" w:cstheme="majorBidi"/>
+        </w:rPr>
+        <w:t>ecx</w:t>
+      </w:r>
+      <w:proofErr w:type="spellEnd"/>
       <w:r>
         <w:rPr>
           <w:rFonts w:asciiTheme="majorBidi" w:hAnsiTheme="majorBidi" w:cstheme="majorBidi"/>
@@ -2710,14 +3549,28 @@
         <w:rPr>
           <w:rFonts w:asciiTheme="majorBidi" w:hAnsiTheme="majorBidi" w:cstheme="majorBidi"/>
         </w:rPr>
-        <w:t xml:space="preserve"> (after the pops) and move  </w:t>
+        <w:t xml:space="preserve"> (after the pops) and </w:t>
+      </w:r>
+      <w:proofErr w:type="gramStart"/>
+      <w:r>
+        <w:rPr>
+          <w:rFonts w:asciiTheme="majorBidi" w:hAnsiTheme="majorBidi" w:cstheme="majorBidi"/>
+        </w:rPr>
+        <w:t xml:space="preserve">move  </w:t>
       </w:r>
       <w:r>
         <w:rPr>
           <w:rFonts w:asciiTheme="majorBidi" w:hAnsiTheme="majorBidi" w:cstheme="majorBidi"/>
         </w:rPr>
         <w:lastRenderedPageBreak/>
-        <w:t>to the V</w:t>
+        <w:t>to</w:t>
+      </w:r>
+      <w:proofErr w:type="gramEnd"/>
+      <w:r>
+        <w:rPr>
+          <w:rFonts w:asciiTheme="majorBidi" w:hAnsiTheme="majorBidi" w:cstheme="majorBidi"/>
+        </w:rPr>
+        <w:t xml:space="preserve"> the V</w:t>
       </w:r>
       <w:r>
         <w:rPr>
@@ -2725,6 +3578,7 @@
         </w:rPr>
         <w:t xml:space="preserve">irtual </w:t>
       </w:r>
+      <w:proofErr w:type="spellStart"/>
       <w:r>
         <w:rPr>
           <w:rFonts w:asciiTheme="majorBidi" w:hAnsiTheme="majorBidi" w:cstheme="majorBidi"/>
@@ -2735,21 +3589,47 @@
         <w:rPr>
           <w:rFonts w:asciiTheme="majorBidi" w:hAnsiTheme="majorBidi" w:cstheme="majorBidi"/>
         </w:rPr>
-        <w:t>protect address</w:t>
-      </w:r>
-      <w:r>
-        <w:rPr>
-          <w:rFonts w:asciiTheme="majorBidi" w:hAnsiTheme="majorBidi" w:cstheme="majorBidi"/>
-        </w:rPr>
-        <w:t>. We can see the return address of VP is now the start of the page  and it's parameters are:</w:t>
+        <w:t>protect</w:t>
+      </w:r>
+      <w:proofErr w:type="spellEnd"/>
+      <w:r>
+        <w:rPr>
+          <w:rFonts w:asciiTheme="majorBidi" w:hAnsiTheme="majorBidi" w:cstheme="majorBidi"/>
+        </w:rPr>
+        <w:t xml:space="preserve"> address</w:t>
+      </w:r>
+      <w:r>
+        <w:rPr>
+          <w:rFonts w:asciiTheme="majorBidi" w:hAnsiTheme="majorBidi" w:cstheme="majorBidi"/>
+        </w:rPr>
+        <w:t xml:space="preserve">. We can see the return address of VP is now the start of the </w:t>
+      </w:r>
+      <w:proofErr w:type="gramStart"/>
+      <w:r>
+        <w:rPr>
+          <w:rFonts w:asciiTheme="majorBidi" w:hAnsiTheme="majorBidi" w:cstheme="majorBidi"/>
+        </w:rPr>
+        <w:t>page  and</w:t>
+      </w:r>
+      <w:proofErr w:type="gramEnd"/>
+      <w:r>
+        <w:rPr>
+          <w:rFonts w:asciiTheme="majorBidi" w:hAnsiTheme="majorBidi" w:cstheme="majorBidi"/>
+        </w:rPr>
+        <w:t xml:space="preserve"> it's parameters are:</w:t>
       </w:r>
     </w:p>
     <w:p>
       <w:pPr>
         <w:bidi w:val="0"/>
       </w:pPr>
-      <w:r>
-        <w:t>lpadress=start of page,</w:t>
+      <w:proofErr w:type="spellStart"/>
+      <w:r>
+        <w:t>lpadress</w:t>
+      </w:r>
+      <w:proofErr w:type="spellEnd"/>
+      <w:r>
+        <w:t>=start of page,</w:t>
       </w:r>
     </w:p>
     <w:p>
@@ -2757,7 +3637,15 @@
         <w:bidi w:val="0"/>
       </w:pPr>
       <w:r>
-        <w:t xml:space="preserve"> dwSize=00001000,</w:t>
+        <w:t xml:space="preserve"> </w:t>
+      </w:r>
+      <w:proofErr w:type="spellStart"/>
+      <w:r>
+        <w:t>dwSize</w:t>
+      </w:r>
+      <w:proofErr w:type="spellEnd"/>
+      <w:r>
+        <w:t>=00001000,</w:t>
       </w:r>
     </w:p>
     <w:p>
@@ -2765,7 +3653,15 @@
         <w:bidi w:val="0"/>
       </w:pPr>
       <w:r>
-        <w:t xml:space="preserve"> flNewProtect=40000040,</w:t>
+        <w:t xml:space="preserve"> </w:t>
+      </w:r>
+      <w:proofErr w:type="spellStart"/>
+      <w:r>
+        <w:t>flNewProtect</w:t>
+      </w:r>
+      <w:proofErr w:type="spellEnd"/>
+      <w:r>
+        <w:t>=40000040,</w:t>
       </w:r>
     </w:p>
     <w:p>
@@ -2773,7 +3669,15 @@
         <w:bidi w:val="0"/>
       </w:pPr>
       <w:r>
-        <w:t xml:space="preserve"> lpfOldProtect=00025000</w:t>
+        <w:t xml:space="preserve"> </w:t>
+      </w:r>
+      <w:proofErr w:type="spellStart"/>
+      <w:r>
+        <w:t>lpfOldProtect</w:t>
+      </w:r>
+      <w:proofErr w:type="spellEnd"/>
+      <w:r>
+        <w:t>=00025000</w:t>
       </w:r>
     </w:p>
     <w:p>
@@ -2789,19 +3693,7 @@
         <w:bidi w:val="0"/>
       </w:pPr>
       <w:r>
-        <w:t xml:space="preserve">The value of the new Permissions should be </w:t>
-      </w:r>
-      <w:r>
-        <w:t>40000040</w:t>
-      </w:r>
-      <w:r>
-        <w:t xml:space="preserve"> since inserting only </w:t>
-      </w:r>
-      <w:r>
-        <w:t>400000</w:t>
-      </w:r>
-      <w:r>
-        <w:t xml:space="preserve">00 will be problematic since it containing null values (00). </w:t>
+        <w:t xml:space="preserve">The value of the new Permissions should be 40000040 since inserting only 40000000 will be problematic since it containing null values (00). </w:t>
       </w:r>
     </w:p>
     <w:p>
@@ -2817,7 +3709,7 @@
     </w:p>
     <w:p>
       <w:pPr>
-        <w:pStyle w:val="a3"/>
+        <w:pStyle w:val="ListParagraph"/>
         <w:numPr>
           <w:ilvl w:val="0"/>
           <w:numId w:val="11"/>
@@ -2855,7 +3747,7 @@
     </w:p>
     <w:p>
       <w:pPr>
-        <w:pStyle w:val="a3"/>
+        <w:pStyle w:val="ListParagraph"/>
         <w:rPr>
           <w:rFonts w:asciiTheme="majorBidi" w:hAnsiTheme="majorBidi" w:cstheme="majorBidi"/>
         </w:rPr>
@@ -2863,7 +3755,7 @@
     </w:p>
     <w:p>
       <w:pPr>
-        <w:pStyle w:val="a3"/>
+        <w:pStyle w:val="ListParagraph"/>
         <w:numPr>
           <w:ilvl w:val="0"/>
           <w:numId w:val="11"/>
@@ -2882,7 +3774,7 @@
     </w:p>
     <w:p>
       <w:pPr>
-        <w:pStyle w:val="a3"/>
+        <w:pStyle w:val="ListParagraph"/>
         <w:rPr>
           <w:rFonts w:asciiTheme="majorBidi" w:hAnsiTheme="majorBidi" w:cstheme="majorBidi"/>
         </w:rPr>
@@ -2890,7 +3782,7 @@
     </w:p>
     <w:p>
       <w:pPr>
-        <w:pStyle w:val="a3"/>
+        <w:pStyle w:val="ListParagraph"/>
         <w:bidi w:val="0"/>
         <w:rPr>
           <w:rFonts w:asciiTheme="majorBidi" w:hAnsiTheme="majorBidi" w:cstheme="majorBidi"/>
@@ -2900,7 +3792,21 @@
         <w:rPr>
           <w:rFonts w:asciiTheme="majorBidi" w:hAnsiTheme="majorBidi" w:cstheme="majorBidi"/>
         </w:rPr>
-        <w:t xml:space="preserve">This will change the rop chain be inserting </w:t>
+        <w:t xml:space="preserve">This will change the </w:t>
+      </w:r>
+      <w:proofErr w:type="spellStart"/>
+      <w:r>
+        <w:rPr>
+          <w:rFonts w:asciiTheme="majorBidi" w:hAnsiTheme="majorBidi" w:cstheme="majorBidi"/>
+        </w:rPr>
+        <w:t>rop</w:t>
+      </w:r>
+      <w:proofErr w:type="spellEnd"/>
+      <w:r>
+        <w:rPr>
+          <w:rFonts w:asciiTheme="majorBidi" w:hAnsiTheme="majorBidi" w:cstheme="majorBidi"/>
+        </w:rPr>
+        <w:t xml:space="preserve"> chain be inserting </w:t>
       </w:r>
       <w:r>
         <w:rPr>
@@ -2915,11 +3821,27 @@
         <w:rPr>
           <w:rFonts w:asciiTheme="majorBidi" w:hAnsiTheme="majorBidi" w:cstheme="majorBidi"/>
         </w:rPr>
-        <w:t xml:space="preserve"> instead of 00001000 than negating it using the rop, thus preventing us from inserting NULL char, and give us the correct value we wanted to be as the </w:t>
-      </w:r>
+        <w:t xml:space="preserve"> instead of 00001000 than negating it using the </w:t>
+      </w:r>
+      <w:proofErr w:type="spellStart"/>
+      <w:r>
+        <w:rPr>
+          <w:rFonts w:asciiTheme="majorBidi" w:hAnsiTheme="majorBidi" w:cstheme="majorBidi"/>
+        </w:rPr>
+        <w:t>rop</w:t>
+      </w:r>
+      <w:proofErr w:type="spellEnd"/>
+      <w:r>
+        <w:rPr>
+          <w:rFonts w:asciiTheme="majorBidi" w:hAnsiTheme="majorBidi" w:cstheme="majorBidi"/>
+        </w:rPr>
+        <w:t xml:space="preserve">, thus preventing us from inserting NULL char, and give us the correct value we wanted to be as the </w:t>
+      </w:r>
+      <w:proofErr w:type="spellStart"/>
       <w:r>
         <w:t>dwSize</w:t>
       </w:r>
+      <w:proofErr w:type="spellEnd"/>
       <w:r>
         <w:rPr>
           <w:rFonts w:asciiTheme="majorBidi" w:hAnsiTheme="majorBidi" w:cstheme="majorBidi"/>
@@ -2935,7 +3857,7 @@
     </w:p>
     <w:p>
       <w:pPr>
-        <w:pStyle w:val="a3"/>
+        <w:pStyle w:val="ListParagraph"/>
         <w:bidi w:val="0"/>
         <w:rPr>
           <w:rFonts w:asciiTheme="majorBidi" w:hAnsiTheme="majorBidi" w:cstheme="majorBidi"/>
@@ -2944,7 +3866,7 @@
     </w:p>
     <w:p>
       <w:pPr>
-        <w:pStyle w:val="a3"/>
+        <w:pStyle w:val="ListParagraph"/>
         <w:bidi w:val="0"/>
         <w:rPr>
           <w:rFonts w:asciiTheme="majorBidi" w:hAnsiTheme="majorBidi" w:cstheme="majorBidi"/>
@@ -3030,7 +3952,97 @@
           <w:sz w:val="24"/>
           <w:szCs w:val="24"/>
         </w:rPr>
-        <w:t>At first glance of hw4_client.exe trough IDA everything seems in order. There is a request for username and password that  is checked through the server using the methods we already saw (send and recv) . after going trough couple of check up to find to any vulnerability, we found out that whilst the username length is limited to up to 31 letters there is no such limitation on the password length, and therefore the  exe is exposed to buffer overflow. We needed a way to pass trough the username and password checks that are been done after we are returning from the function. So we deci</w:t>
+        <w:t xml:space="preserve">At first glance of hw4_client.exe trough IDA everything seems in order. There is a request for username and password </w:t>
+      </w:r>
+      <w:proofErr w:type="gramStart"/>
+      <w:r>
+        <w:rPr>
+          <w:rFonts w:asciiTheme="majorBidi" w:hAnsiTheme="majorBidi" w:cstheme="majorBidi"/>
+          <w:sz w:val="24"/>
+          <w:szCs w:val="24"/>
+        </w:rPr>
+        <w:t>that  is</w:t>
+      </w:r>
+      <w:proofErr w:type="gramEnd"/>
+      <w:r>
+        <w:rPr>
+          <w:rFonts w:asciiTheme="majorBidi" w:hAnsiTheme="majorBidi" w:cstheme="majorBidi"/>
+          <w:sz w:val="24"/>
+          <w:szCs w:val="24"/>
+        </w:rPr>
+        <w:t xml:space="preserve"> checked through the server using the methods we already saw (send and </w:t>
+      </w:r>
+      <w:proofErr w:type="spellStart"/>
+      <w:r>
+        <w:rPr>
+          <w:rFonts w:asciiTheme="majorBidi" w:hAnsiTheme="majorBidi" w:cstheme="majorBidi"/>
+          <w:sz w:val="24"/>
+          <w:szCs w:val="24"/>
+        </w:rPr>
+        <w:t>recv</w:t>
+      </w:r>
+      <w:proofErr w:type="spellEnd"/>
+      <w:r>
+        <w:rPr>
+          <w:rFonts w:asciiTheme="majorBidi" w:hAnsiTheme="majorBidi" w:cstheme="majorBidi"/>
+          <w:sz w:val="24"/>
+          <w:szCs w:val="24"/>
+        </w:rPr>
+        <w:t xml:space="preserve">) . after going </w:t>
+      </w:r>
+      <w:proofErr w:type="spellStart"/>
+      <w:r>
+        <w:rPr>
+          <w:rFonts w:asciiTheme="majorBidi" w:hAnsiTheme="majorBidi" w:cstheme="majorBidi"/>
+          <w:sz w:val="24"/>
+          <w:szCs w:val="24"/>
+        </w:rPr>
+        <w:t>trough</w:t>
+      </w:r>
+      <w:proofErr w:type="spellEnd"/>
+      <w:r>
+        <w:rPr>
+          <w:rFonts w:asciiTheme="majorBidi" w:hAnsiTheme="majorBidi" w:cstheme="majorBidi"/>
+          <w:sz w:val="24"/>
+          <w:szCs w:val="24"/>
+        </w:rPr>
+        <w:t xml:space="preserve"> couple of check up to find to any vulnerability, we found out that whilst the username length is limited to up to 31 letters there is no such limitation on the password length, and therefore </w:t>
+      </w:r>
+      <w:proofErr w:type="gramStart"/>
+      <w:r>
+        <w:rPr>
+          <w:rFonts w:asciiTheme="majorBidi" w:hAnsiTheme="majorBidi" w:cstheme="majorBidi"/>
+          <w:sz w:val="24"/>
+          <w:szCs w:val="24"/>
+        </w:rPr>
+        <w:t>the  exe</w:t>
+      </w:r>
+      <w:proofErr w:type="gramEnd"/>
+      <w:r>
+        <w:rPr>
+          <w:rFonts w:asciiTheme="majorBidi" w:hAnsiTheme="majorBidi" w:cstheme="majorBidi"/>
+          <w:sz w:val="24"/>
+          <w:szCs w:val="24"/>
+        </w:rPr>
+        <w:t xml:space="preserve"> is exposed to buffer overflow. We needed a way to pass </w:t>
+      </w:r>
+      <w:proofErr w:type="spellStart"/>
+      <w:r>
+        <w:rPr>
+          <w:rFonts w:asciiTheme="majorBidi" w:hAnsiTheme="majorBidi" w:cstheme="majorBidi"/>
+          <w:sz w:val="24"/>
+          <w:szCs w:val="24"/>
+        </w:rPr>
+        <w:t>trough</w:t>
+      </w:r>
+      <w:proofErr w:type="spellEnd"/>
+      <w:r>
+        <w:rPr>
+          <w:rFonts w:asciiTheme="majorBidi" w:hAnsiTheme="majorBidi" w:cstheme="majorBidi"/>
+          <w:sz w:val="24"/>
+          <w:szCs w:val="24"/>
+        </w:rPr>
+        <w:t xml:space="preserve"> the username and password checks that are been done after we are returning from the function. So we deci</w:t>
       </w:r>
       <w:r>
         <w:rPr>
@@ -3054,7 +4066,25 @@
           <w:sz w:val="24"/>
           <w:szCs w:val="24"/>
         </w:rPr>
-        <w:t xml:space="preserve">rest of the code (and the authentication check ) in address </w:t>
+        <w:t xml:space="preserve">rest of the code (and the authentication </w:t>
+      </w:r>
+      <w:proofErr w:type="gramStart"/>
+      <w:r>
+        <w:rPr>
+          <w:rFonts w:asciiTheme="majorBidi" w:hAnsiTheme="majorBidi" w:cstheme="majorBidi"/>
+          <w:sz w:val="24"/>
+          <w:szCs w:val="24"/>
+        </w:rPr>
+        <w:t>check )</w:t>
+      </w:r>
+      <w:proofErr w:type="gramEnd"/>
+      <w:r>
+        <w:rPr>
+          <w:rFonts w:asciiTheme="majorBidi" w:hAnsiTheme="majorBidi" w:cstheme="majorBidi"/>
+          <w:sz w:val="24"/>
+          <w:szCs w:val="24"/>
+        </w:rPr>
+        <w:t xml:space="preserve"> in address </w:t>
       </w:r>
       <w:r>
         <w:rPr>
@@ -3111,15 +4141,69 @@
           <w:sz w:val="24"/>
           <w:szCs w:val="24"/>
         </w:rPr>
-        <w:t xml:space="preserve">AE. Afte that we needed to insert a password. The problem is that the password address is located higher than the username address, so in order to reach the return address and changed it we needed to </w:t>
-      </w:r>
-      <w:r>
-        <w:rPr>
-          <w:rFonts w:asciiTheme="majorBidi" w:hAnsiTheme="majorBidi" w:cstheme="majorBidi"/>
-          <w:sz w:val="24"/>
-          <w:szCs w:val="24"/>
-        </w:rPr>
-        <w:t>assemble the password carefully, avoiding rewriting the username in the processs. We padded the start of the menu with couple of "A" till we reached the username address where we kept it as is ("MENU" with null), after that we kept on padding with "A" till we reach the return address and replaced it with "</w:t>
+        <w:t xml:space="preserve">AE. </w:t>
+      </w:r>
+      <w:proofErr w:type="spellStart"/>
+      <w:r>
+        <w:rPr>
+          <w:rFonts w:asciiTheme="majorBidi" w:hAnsiTheme="majorBidi" w:cstheme="majorBidi"/>
+          <w:sz w:val="24"/>
+          <w:szCs w:val="24"/>
+        </w:rPr>
+        <w:t>Afte</w:t>
+      </w:r>
+      <w:proofErr w:type="spellEnd"/>
+      <w:r>
+        <w:rPr>
+          <w:rFonts w:asciiTheme="majorBidi" w:hAnsiTheme="majorBidi" w:cstheme="majorBidi"/>
+          <w:sz w:val="24"/>
+          <w:szCs w:val="24"/>
+        </w:rPr>
+        <w:t xml:space="preserve"> that we needed to insert a password. The problem is that the password address is located higher than the username address, so in order to reach the return address and changed it we needed to </w:t>
+      </w:r>
+      <w:r>
+        <w:rPr>
+          <w:rFonts w:asciiTheme="majorBidi" w:hAnsiTheme="majorBidi" w:cstheme="majorBidi"/>
+          <w:sz w:val="24"/>
+          <w:szCs w:val="24"/>
+        </w:rPr>
+        <w:t xml:space="preserve">assemble the password carefully, avoiding rewriting the username in the </w:t>
+      </w:r>
+      <w:proofErr w:type="spellStart"/>
+      <w:r>
+        <w:rPr>
+          <w:rFonts w:asciiTheme="majorBidi" w:hAnsiTheme="majorBidi" w:cstheme="majorBidi"/>
+          <w:sz w:val="24"/>
+          <w:szCs w:val="24"/>
+        </w:rPr>
+        <w:t>processs</w:t>
+      </w:r>
+      <w:proofErr w:type="spellEnd"/>
+      <w:r>
+        <w:rPr>
+          <w:rFonts w:asciiTheme="majorBidi" w:hAnsiTheme="majorBidi" w:cstheme="majorBidi"/>
+          <w:sz w:val="24"/>
+          <w:szCs w:val="24"/>
+        </w:rPr>
+        <w:t>. We padded the start of the menu with couple of "</w:t>
+      </w:r>
+      <w:proofErr w:type="gramStart"/>
+      <w:r>
+        <w:rPr>
+          <w:rFonts w:asciiTheme="majorBidi" w:hAnsiTheme="majorBidi" w:cstheme="majorBidi"/>
+          <w:sz w:val="24"/>
+          <w:szCs w:val="24"/>
+        </w:rPr>
+        <w:t>A</w:t>
+      </w:r>
+      <w:proofErr w:type="gramEnd"/>
+      <w:r>
+        <w:rPr>
+          <w:rFonts w:asciiTheme="majorBidi" w:hAnsiTheme="majorBidi" w:cstheme="majorBidi"/>
+          <w:sz w:val="24"/>
+          <w:szCs w:val="24"/>
+        </w:rPr>
+        <w:t>" till we reached the username address where we kept it as is ("MENU" with null), after that we kept on padding with "A" till we reach the return address and replaced it with "</w:t>
       </w:r>
       <w:r>
         <w:rPr>
@@ -3262,15 +4346,43 @@
           <w:sz w:val="24"/>
           <w:szCs w:val="24"/>
         </w:rPr>
-        <w:t xml:space="preserve">As we we saw from the table printed to us the only given password is the one that belongs to the goblin. We tried to log in with the goblin as a username and his password and got the same table, but this time it had an additional option: DMSG. The same option that prints the message that we </w:t>
-      </w:r>
-      <w:r>
-        <w:rPr>
-          <w:rFonts w:asciiTheme="majorBidi" w:hAnsiTheme="majorBidi" w:cstheme="majorBidi"/>
-          <w:sz w:val="24"/>
-          <w:szCs w:val="24"/>
-        </w:rPr>
-        <w:t>decypherd in the previous assignment.</w:t>
+        <w:t xml:space="preserve">As we </w:t>
+      </w:r>
+      <w:proofErr w:type="spellStart"/>
+      <w:r>
+        <w:rPr>
+          <w:rFonts w:asciiTheme="majorBidi" w:hAnsiTheme="majorBidi" w:cstheme="majorBidi"/>
+          <w:sz w:val="24"/>
+          <w:szCs w:val="24"/>
+        </w:rPr>
+        <w:t>we</w:t>
+      </w:r>
+      <w:proofErr w:type="spellEnd"/>
+      <w:r>
+        <w:rPr>
+          <w:rFonts w:asciiTheme="majorBidi" w:hAnsiTheme="majorBidi" w:cstheme="majorBidi"/>
+          <w:sz w:val="24"/>
+          <w:szCs w:val="24"/>
+        </w:rPr>
+        <w:t xml:space="preserve"> saw from the table printed to us the only given password is the one that belongs to the goblin. We tried to log in with the goblin as a username and his password and got the same table, but this time it had an additional option: DMSG. The same option that prints the message that we </w:t>
+      </w:r>
+      <w:proofErr w:type="spellStart"/>
+      <w:r>
+        <w:rPr>
+          <w:rFonts w:asciiTheme="majorBidi" w:hAnsiTheme="majorBidi" w:cstheme="majorBidi"/>
+          <w:sz w:val="24"/>
+          <w:szCs w:val="24"/>
+        </w:rPr>
+        <w:t>decypherd</w:t>
+      </w:r>
+      <w:proofErr w:type="spellEnd"/>
+      <w:r>
+        <w:rPr>
+          <w:rFonts w:asciiTheme="majorBidi" w:hAnsiTheme="majorBidi" w:cstheme="majorBidi"/>
+          <w:sz w:val="24"/>
+          <w:szCs w:val="24"/>
+        </w:rPr>
+        <w:t xml:space="preserve"> in the previous assignment.</w:t>
       </w:r>
     </w:p>
     <w:p>
@@ -3305,7 +4417,79 @@
           <w:sz w:val="24"/>
           <w:szCs w:val="24"/>
         </w:rPr>
-        <w:t xml:space="preserve"> assignment, so we tried to  log in with all of the accounts. The Wizrds and the giant showed us the same menu and messages as the goblin did. But when we logged using the archer account we found out that he is an admin and there fore has more permissions and his menu contained more options:</w:t>
+        <w:t xml:space="preserve"> assignment, so we tried </w:t>
+      </w:r>
+      <w:proofErr w:type="gramStart"/>
+      <w:r>
+        <w:rPr>
+          <w:rFonts w:asciiTheme="majorBidi" w:hAnsiTheme="majorBidi" w:cstheme="majorBidi"/>
+          <w:sz w:val="24"/>
+          <w:szCs w:val="24"/>
+        </w:rPr>
+        <w:t>to  log</w:t>
+      </w:r>
+      <w:proofErr w:type="gramEnd"/>
+      <w:r>
+        <w:rPr>
+          <w:rFonts w:asciiTheme="majorBidi" w:hAnsiTheme="majorBidi" w:cstheme="majorBidi"/>
+          <w:sz w:val="24"/>
+          <w:szCs w:val="24"/>
+        </w:rPr>
+        <w:t xml:space="preserve"> in with all of the accounts. The </w:t>
+      </w:r>
+      <w:proofErr w:type="spellStart"/>
+      <w:r>
+        <w:rPr>
+          <w:rFonts w:asciiTheme="majorBidi" w:hAnsiTheme="majorBidi" w:cstheme="majorBidi"/>
+          <w:sz w:val="24"/>
+          <w:szCs w:val="24"/>
+        </w:rPr>
+        <w:t>Wizrds</w:t>
+      </w:r>
+      <w:proofErr w:type="spellEnd"/>
+      <w:r>
+        <w:rPr>
+          <w:rFonts w:asciiTheme="majorBidi" w:hAnsiTheme="majorBidi" w:cstheme="majorBidi"/>
+          <w:sz w:val="24"/>
+          <w:szCs w:val="24"/>
+        </w:rPr>
+        <w:t xml:space="preserve"> and the giant showed us the same menu and messages as the goblin did. But when we logged using the archer </w:t>
+      </w:r>
+      <w:proofErr w:type="gramStart"/>
+      <w:r>
+        <w:rPr>
+          <w:rFonts w:asciiTheme="majorBidi" w:hAnsiTheme="majorBidi" w:cstheme="majorBidi"/>
+          <w:sz w:val="24"/>
+          <w:szCs w:val="24"/>
+        </w:rPr>
+        <w:t>account</w:t>
+      </w:r>
+      <w:proofErr w:type="gramEnd"/>
+      <w:r>
+        <w:rPr>
+          <w:rFonts w:asciiTheme="majorBidi" w:hAnsiTheme="majorBidi" w:cstheme="majorBidi"/>
+          <w:sz w:val="24"/>
+          <w:szCs w:val="24"/>
+        </w:rPr>
+        <w:t xml:space="preserve"> we found out that he is an admin and </w:t>
+      </w:r>
+      <w:proofErr w:type="spellStart"/>
+      <w:r>
+        <w:rPr>
+          <w:rFonts w:asciiTheme="majorBidi" w:hAnsiTheme="majorBidi" w:cstheme="majorBidi"/>
+          <w:sz w:val="24"/>
+          <w:szCs w:val="24"/>
+        </w:rPr>
+        <w:t>there fore</w:t>
+      </w:r>
+      <w:proofErr w:type="spellEnd"/>
+      <w:r>
+        <w:rPr>
+          <w:rFonts w:asciiTheme="majorBidi" w:hAnsiTheme="majorBidi" w:cstheme="majorBidi"/>
+          <w:sz w:val="24"/>
+          <w:szCs w:val="24"/>
+        </w:rPr>
+        <w:t xml:space="preserve"> has more permissions and his menu contained more options:</w:t>
       </w:r>
     </w:p>
     <w:p>
@@ -3424,9 +4608,17 @@
           <w:rFonts w:asciiTheme="majorBidi" w:hAnsiTheme="majorBidi" w:cstheme="majorBidi"/>
           <w:sz w:val="24"/>
           <w:szCs w:val="24"/>
+        </w:rPr>
+      </w:pPr>
+      <w:r>
+        <w:rPr>
+          <w:rFonts w:asciiTheme="majorBidi" w:hAnsiTheme="majorBidi" w:cstheme="majorBidi"/>
+          <w:sz w:val="24"/>
+          <w:szCs w:val="24"/>
           <w:u w:val="single"/>
         </w:rPr>
-      </w:pPr>
+        <w:t>Part 4:</w:t>
+      </w:r>
     </w:p>
     <w:p>
       <w:pPr>
@@ -3435,9 +4627,64 @@
           <w:rFonts w:asciiTheme="majorBidi" w:hAnsiTheme="majorBidi" w:cstheme="majorBidi"/>
           <w:sz w:val="24"/>
           <w:szCs w:val="24"/>
-          <w:u w:val="single"/>
-        </w:rPr>
-      </w:pPr>
+        </w:rPr>
+      </w:pPr>
+      <w:r>
+        <w:rPr>
+          <w:rFonts w:asciiTheme="majorBidi" w:hAnsiTheme="majorBidi" w:cstheme="majorBidi"/>
+          <w:sz w:val="24"/>
+          <w:szCs w:val="24"/>
+        </w:rPr>
+        <w:t>To find out what PEEK is doing, first of all we ran the command, we can see that it’s waiting for some input. We try the input “msg” and got an error:</w:t>
+      </w:r>
+      <w:r>
+        <w:rPr>
+          <w:rFonts w:asciiTheme="majorBidi" w:hAnsiTheme="majorBidi" w:cstheme="majorBidi"/>
+          <w:sz w:val="24"/>
+          <w:szCs w:val="24"/>
+        </w:rPr>
+        <w:br/>
+      </w:r>
+      <w:r>
+        <w:rPr>
+          <w:noProof/>
+        </w:rPr>
+        <w:drawing>
+          <wp:inline distT="0" distB="0" distL="0" distR="0" wp14:anchorId="523D6DC0" wp14:editId="4D95239E">
+            <wp:extent cx="5274310" cy="1038860"/>
+            <wp:effectExtent l="0" t="0" r="2540" b="8890"/>
+            <wp:docPr id="3" name="Picture 3"/>
+            <wp:cNvGraphicFramePr>
+              <a:graphicFrameLocks xmlns:a="http://schemas.openxmlformats.org/drawingml/2006/main" noChangeAspect="1"/>
+            </wp:cNvGraphicFramePr>
+            <a:graphic xmlns:a="http://schemas.openxmlformats.org/drawingml/2006/main">
+              <a:graphicData uri="http://schemas.openxmlformats.org/drawingml/2006/picture">
+                <pic:pic xmlns:pic="http://schemas.openxmlformats.org/drawingml/2006/picture">
+                  <pic:nvPicPr>
+                    <pic:cNvPr id="1" name=""/>
+                    <pic:cNvPicPr/>
+                  </pic:nvPicPr>
+                  <pic:blipFill>
+                    <a:blip r:embed="rId7"/>
+                    <a:stretch>
+                      <a:fillRect/>
+                    </a:stretch>
+                  </pic:blipFill>
+                  <pic:spPr>
+                    <a:xfrm>
+                      <a:off x="0" y="0"/>
+                      <a:ext cx="5274310" cy="1038860"/>
+                    </a:xfrm>
+                    <a:prstGeom prst="rect">
+                      <a:avLst/>
+                    </a:prstGeom>
+                  </pic:spPr>
+                </pic:pic>
+              </a:graphicData>
+            </a:graphic>
+          </wp:inline>
+        </w:drawing>
+      </w:r>
     </w:p>
     <w:p>
       <w:pPr>
@@ -3446,9 +4693,57 @@
           <w:rFonts w:asciiTheme="majorBidi" w:hAnsiTheme="majorBidi" w:cstheme="majorBidi"/>
           <w:sz w:val="24"/>
           <w:szCs w:val="24"/>
-          <w:u w:val="single"/>
-        </w:rPr>
-      </w:pPr>
+        </w:rPr>
+      </w:pPr>
+      <w:r>
+        <w:rPr>
+          <w:rFonts w:asciiTheme="majorBidi" w:hAnsiTheme="majorBidi" w:cstheme="majorBidi"/>
+          <w:sz w:val="24"/>
+          <w:szCs w:val="24"/>
+        </w:rPr>
+        <w:t>From the error, we can see that the command tries to find a path. So, the next thing we tried is ‘*’ (which means all). The command PEEK with the value ‘*’ showed us all the files\folders in the server (</w:t>
+      </w:r>
+      <w:r>
+        <w:rPr>
+          <w:rFonts w:asciiTheme="majorBidi" w:hAnsiTheme="majorBidi" w:cstheme="majorBidi"/>
+          <w:sz w:val="24"/>
+          <w:szCs w:val="24"/>
+        </w:rPr>
+        <w:t>C:\Users\idanRaz\RE_HW\generated\server\308328467-316276450</w:t>
+      </w:r>
+      <w:r>
+        <w:rPr>
+          <w:rFonts w:asciiTheme="majorBidi" w:hAnsiTheme="majorBidi" w:cstheme="majorBidi"/>
+          <w:sz w:val="24"/>
+          <w:szCs w:val="24"/>
+        </w:rPr>
+        <w:t>).</w:t>
+      </w:r>
+      <w:r>
+        <w:rPr>
+          <w:rFonts w:asciiTheme="majorBidi" w:hAnsiTheme="majorBidi" w:cstheme="majorBidi"/>
+          <w:sz w:val="24"/>
+          <w:szCs w:val="24"/>
+        </w:rPr>
+        <w:br/>
+      </w:r>
+      <w:r>
+        <w:rPr>
+          <w:rFonts w:asciiTheme="majorBidi" w:hAnsiTheme="majorBidi" w:cstheme="majorBidi"/>
+          <w:sz w:val="24"/>
+          <w:szCs w:val="24"/>
+        </w:rPr>
+        <w:t>We found out that we can also navigate using this command – for example: the command PEEK tools will show us the content of the tools folder.</w:t>
+      </w:r>
+      <w:r>
+        <w:rPr>
+          <w:rFonts w:asciiTheme="majorBidi" w:hAnsiTheme="majorBidi" w:cstheme="majorBidi"/>
+          <w:sz w:val="24"/>
+          <w:szCs w:val="24"/>
+        </w:rPr>
+        <w:br/>
+        <w:t>One more thing that we can do using the command PEEK is to peek a file and then use the LOAD command to see the content of this file.</w:t>
+      </w:r>
     </w:p>
     <w:p>
       <w:pPr>
@@ -3457,20 +4752,184 @@
           <w:rFonts w:asciiTheme="majorBidi" w:hAnsiTheme="majorBidi" w:cstheme="majorBidi"/>
           <w:sz w:val="24"/>
           <w:szCs w:val="24"/>
-          <w:u w:val="single"/>
-        </w:rPr>
-      </w:pPr>
+        </w:rPr>
+      </w:pPr>
+      <w:r>
+        <w:rPr>
+          <w:rFonts w:asciiTheme="majorBidi" w:hAnsiTheme="majorBidi" w:cstheme="majorBidi"/>
+          <w:sz w:val="24"/>
+          <w:szCs w:val="24"/>
+        </w:rPr>
+        <w:t>We now know that PEEK runs a command. We want to run other commands. We will user basic injection for this in the following way:</w:t>
+      </w:r>
+      <w:r>
+        <w:rPr>
+          <w:rFonts w:asciiTheme="majorBidi" w:hAnsiTheme="majorBidi" w:cstheme="majorBidi"/>
+          <w:sz w:val="24"/>
+          <w:szCs w:val="24"/>
+        </w:rPr>
+        <w:br/>
+        <w:t xml:space="preserve">We call the command PEEK and, in the input, we will insert </w:t>
+      </w:r>
+      <w:proofErr w:type="gramStart"/>
+      <w:r>
+        <w:rPr>
+          <w:rFonts w:asciiTheme="majorBidi" w:hAnsiTheme="majorBidi" w:cstheme="majorBidi"/>
+          <w:b/>
+          <w:bCs/>
+          <w:sz w:val="24"/>
+          <w:szCs w:val="24"/>
+        </w:rPr>
+        <w:t>“</w:t>
+      </w:r>
+      <w:r>
+        <w:rPr>
+          <w:rFonts w:asciiTheme="majorBidi" w:hAnsiTheme="majorBidi" w:cstheme="majorBidi"/>
+          <w:b/>
+          <w:bCs/>
+          <w:sz w:val="24"/>
+          <w:szCs w:val="24"/>
+        </w:rPr>
+        <w:t xml:space="preserve"> </w:t>
+      </w:r>
+      <w:r>
+        <w:rPr>
+          <w:rFonts w:asciiTheme="majorBidi" w:hAnsiTheme="majorBidi" w:cstheme="majorBidi"/>
+          <w:b/>
+          <w:bCs/>
+          <w:sz w:val="24"/>
+          <w:szCs w:val="24"/>
+        </w:rPr>
+        <w:t>*</w:t>
+      </w:r>
+      <w:proofErr w:type="gramEnd"/>
+      <w:r>
+        <w:rPr>
+          <w:rFonts w:asciiTheme="majorBidi" w:hAnsiTheme="majorBidi" w:cstheme="majorBidi"/>
+          <w:b/>
+          <w:bCs/>
+          <w:sz w:val="24"/>
+          <w:szCs w:val="24"/>
+        </w:rPr>
+        <w:t xml:space="preserve"> </w:t>
+      </w:r>
+      <w:r>
+        <w:rPr>
+          <w:rFonts w:asciiTheme="majorBidi" w:hAnsiTheme="majorBidi" w:cstheme="majorBidi"/>
+          <w:b/>
+          <w:bCs/>
+          <w:sz w:val="24"/>
+          <w:szCs w:val="24"/>
+        </w:rPr>
+        <w:t>;</w:t>
+      </w:r>
+      <w:r>
+        <w:rPr>
+          <w:rFonts w:asciiTheme="majorBidi" w:hAnsiTheme="majorBidi" w:cstheme="majorBidi"/>
+          <w:b/>
+          <w:bCs/>
+          <w:sz w:val="24"/>
+          <w:szCs w:val="24"/>
+        </w:rPr>
+        <w:t xml:space="preserve"> </w:t>
+      </w:r>
+      <w:r>
+        <w:rPr>
+          <w:rFonts w:asciiTheme="majorBidi" w:hAnsiTheme="majorBidi" w:cstheme="majorBidi"/>
+          <w:b/>
+          <w:bCs/>
+          <w:sz w:val="24"/>
+          <w:szCs w:val="24"/>
+        </w:rPr>
+        <w:t xml:space="preserve"> &lt;command&gt;”</w:t>
+      </w:r>
+      <w:r>
+        <w:rPr>
+          <w:rFonts w:asciiTheme="majorBidi" w:hAnsiTheme="majorBidi" w:cstheme="majorBidi"/>
+          <w:sz w:val="24"/>
+          <w:szCs w:val="24"/>
+        </w:rPr>
+        <w:t>.</w:t>
+      </w:r>
+      <w:r>
+        <w:rPr>
+          <w:rFonts w:asciiTheme="majorBidi" w:hAnsiTheme="majorBidi" w:cstheme="majorBidi"/>
+          <w:sz w:val="24"/>
+          <w:szCs w:val="24"/>
+        </w:rPr>
+        <w:br/>
+        <w:t xml:space="preserve">Explanation: The </w:t>
+      </w:r>
+      <w:r>
+        <w:rPr>
+          <w:rFonts w:asciiTheme="majorBidi" w:hAnsiTheme="majorBidi" w:cstheme="majorBidi"/>
+          <w:sz w:val="24"/>
+          <w:szCs w:val="24"/>
+        </w:rPr>
+        <w:t xml:space="preserve">char ‘*’ is the value for the PEEK command, the char ‘;’ represents that we finished a command and after that we can write </w:t>
+      </w:r>
+      <w:r>
+        <w:rPr>
+          <w:rFonts w:asciiTheme="majorBidi" w:hAnsiTheme="majorBidi" w:cstheme="majorBidi"/>
+          <w:sz w:val="24"/>
+          <w:szCs w:val="24"/>
+        </w:rPr>
+        <w:t>the command we want to run on the server. For example:</w:t>
+      </w:r>
     </w:p>
     <w:p>
       <w:pPr>
         <w:bidi w:val="0"/>
-        <w:rPr>
-          <w:rFonts w:asciiTheme="majorBidi" w:hAnsiTheme="majorBidi" w:cstheme="majorBidi"/>
-          <w:sz w:val="24"/>
-          <w:szCs w:val="24"/>
-          <w:u w:val="single"/>
-        </w:rPr>
-      </w:pPr>
+        <w:jc w:val="center"/>
+        <w:rPr>
+          <w:rFonts w:asciiTheme="majorBidi" w:hAnsiTheme="majorBidi" w:cstheme="majorBidi"/>
+          <w:sz w:val="24"/>
+          <w:szCs w:val="24"/>
+        </w:rPr>
+      </w:pPr>
+      <w:r>
+        <w:rPr>
+          <w:rFonts w:asciiTheme="majorBidi" w:hAnsiTheme="majorBidi" w:cstheme="majorBidi"/>
+          <w:noProof/>
+          <w:sz w:val="24"/>
+          <w:szCs w:val="24"/>
+        </w:rPr>
+        <w:drawing>
+          <wp:inline distT="0" distB="0" distL="0" distR="0" wp14:anchorId="720E5161" wp14:editId="388296CC">
+            <wp:extent cx="2585720" cy="1847736"/>
+            <wp:effectExtent l="0" t="0" r="5080" b="635"/>
+            <wp:docPr id="4" name="Picture 4"/>
+            <wp:cNvGraphicFramePr>
+              <a:graphicFrameLocks xmlns:a="http://schemas.openxmlformats.org/drawingml/2006/main" noChangeAspect="1"/>
+            </wp:cNvGraphicFramePr>
+            <a:graphic xmlns:a="http://schemas.openxmlformats.org/drawingml/2006/main">
+              <a:graphicData uri="http://schemas.openxmlformats.org/drawingml/2006/picture">
+                <pic:pic xmlns:pic="http://schemas.openxmlformats.org/drawingml/2006/picture">
+                  <pic:nvPicPr>
+                    <pic:cNvPr id="1" name=""/>
+                    <pic:cNvPicPr/>
+                  </pic:nvPicPr>
+                  <pic:blipFill>
+                    <a:blip r:embed="rId8"/>
+                    <a:stretch>
+                      <a:fillRect/>
+                    </a:stretch>
+                  </pic:blipFill>
+                  <pic:spPr>
+                    <a:xfrm>
+                      <a:off x="0" y="0"/>
+                      <a:ext cx="2599285" cy="1857430"/>
+                    </a:xfrm>
+                    <a:prstGeom prst="rect">
+                      <a:avLst/>
+                    </a:prstGeom>
+                  </pic:spPr>
+                </pic:pic>
+              </a:graphicData>
+            </a:graphic>
+          </wp:inline>
+        </w:drawing>
+      </w:r>
     </w:p>
     <w:p>
       <w:pPr>
@@ -3479,20 +4938,37 @@
           <w:rFonts w:asciiTheme="majorBidi" w:hAnsiTheme="majorBidi" w:cstheme="majorBidi"/>
           <w:sz w:val="24"/>
           <w:szCs w:val="24"/>
-          <w:u w:val="single"/>
-        </w:rPr>
-      </w:pPr>
+        </w:rPr>
+      </w:pPr>
+      <w:r>
+        <w:rPr>
+          <w:rFonts w:asciiTheme="majorBidi" w:hAnsiTheme="majorBidi" w:cstheme="majorBidi"/>
+          <w:sz w:val="24"/>
+          <w:szCs w:val="24"/>
+        </w:rPr>
+        <w:t>In the example we can see that the value we insert to the PEEK function is a ‘*’ (as we said before) and then we run another function – date. We can see the output of date after the output of the PEEK.</w:t>
+      </w:r>
     </w:p>
     <w:p>
       <w:pPr>
         <w:bidi w:val="0"/>
         <w:rPr>
           <w:rFonts w:asciiTheme="majorBidi" w:hAnsiTheme="majorBidi" w:cstheme="majorBidi"/>
-          <w:sz w:val="24"/>
-          <w:szCs w:val="24"/>
-          <w:u w:val="single"/>
-        </w:rPr>
-      </w:pPr>
+          <w:color w:val="FF0000"/>
+          <w:sz w:val="24"/>
+          <w:szCs w:val="24"/>
+        </w:rPr>
+      </w:pPr>
+      <w:r>
+        <w:rPr>
+          <w:rFonts w:asciiTheme="majorBidi" w:hAnsiTheme="majorBidi" w:cstheme="majorBidi"/>
+          <w:color w:val="FF0000"/>
+          <w:sz w:val="24"/>
+          <w:szCs w:val="24"/>
+          <w:highlight w:val="yellow"/>
+        </w:rPr>
+        <w:t>** A short description about the implementation in the python file **</w:t>
+      </w:r>
     </w:p>
     <w:p>
       <w:pPr>
@@ -3501,9 +4977,515 @@
           <w:rFonts w:asciiTheme="majorBidi" w:hAnsiTheme="majorBidi" w:cstheme="majorBidi"/>
           <w:sz w:val="24"/>
           <w:szCs w:val="24"/>
+        </w:rPr>
+      </w:pPr>
+      <w:r>
+        <w:rPr>
+          <w:rFonts w:asciiTheme="majorBidi" w:hAnsiTheme="majorBidi" w:cstheme="majorBidi"/>
+          <w:sz w:val="24"/>
+          <w:szCs w:val="24"/>
           <w:u w:val="single"/>
         </w:rPr>
-      </w:pPr>
+        <w:t>Part 5:</w:t>
+      </w:r>
+    </w:p>
+    <w:p>
+      <w:pPr>
+        <w:bidi w:val="0"/>
+        <w:rPr>
+          <w:rFonts w:asciiTheme="majorBidi" w:hAnsiTheme="majorBidi" w:cstheme="majorBidi"/>
+          <w:sz w:val="24"/>
+          <w:szCs w:val="24"/>
+          <w:rtl/>
+        </w:rPr>
+      </w:pPr>
+      <w:r>
+        <w:rPr>
+          <w:rFonts w:asciiTheme="majorBidi" w:hAnsiTheme="majorBidi" w:cstheme="majorBidi"/>
+          <w:sz w:val="24"/>
+          <w:szCs w:val="24"/>
+        </w:rPr>
+        <w:lastRenderedPageBreak/>
+        <w:t xml:space="preserve">We want to find </w:t>
+      </w:r>
+      <w:r>
+        <w:rPr>
+          <w:rFonts w:asciiTheme="majorBidi" w:hAnsiTheme="majorBidi" w:cstheme="majorBidi"/>
+          <w:sz w:val="24"/>
+          <w:szCs w:val="24"/>
+        </w:rPr>
+        <w:t xml:space="preserve">a way to stop the knights and </w:t>
+      </w:r>
+      <w:r>
+        <w:rPr>
+          <w:rFonts w:asciiTheme="majorBidi" w:hAnsiTheme="majorBidi" w:cstheme="majorBidi"/>
+          <w:sz w:val="24"/>
+          <w:szCs w:val="24"/>
+        </w:rPr>
+        <w:t>extinguish</w:t>
+      </w:r>
+      <w:r>
+        <w:rPr>
+          <w:rFonts w:asciiTheme="majorBidi" w:hAnsiTheme="majorBidi" w:cstheme="majorBidi"/>
+          <w:sz w:val="24"/>
+          <w:szCs w:val="24"/>
+        </w:rPr>
+        <w:t xml:space="preserve"> the fires</w:t>
+      </w:r>
+      <w:r>
+        <w:rPr>
+          <w:rFonts w:asciiTheme="majorBidi" w:hAnsiTheme="majorBidi" w:cstheme="majorBidi"/>
+          <w:sz w:val="24"/>
+          <w:szCs w:val="24"/>
+        </w:rPr>
+        <w:t>.</w:t>
+      </w:r>
+      <w:r>
+        <w:rPr>
+          <w:rFonts w:asciiTheme="majorBidi" w:hAnsiTheme="majorBidi" w:cstheme="majorBidi"/>
+          <w:sz w:val="24"/>
+          <w:szCs w:val="24"/>
+        </w:rPr>
+        <w:t xml:space="preserve"> We looked at all the files and one of the files we saw was attack.config.</w:t>
+      </w:r>
+      <w:r>
+        <w:rPr>
+          <w:rFonts w:asciiTheme="majorBidi" w:hAnsiTheme="majorBidi" w:cstheme="majorBidi"/>
+          <w:sz w:val="24"/>
+          <w:szCs w:val="24"/>
+        </w:rPr>
+        <w:t xml:space="preserve"> </w:t>
+      </w:r>
+      <w:r>
+        <w:rPr>
+          <w:rFonts w:asciiTheme="majorBidi" w:hAnsiTheme="majorBidi" w:cstheme="majorBidi"/>
+          <w:sz w:val="24"/>
+          <w:szCs w:val="24"/>
+        </w:rPr>
+        <w:t xml:space="preserve">This file is interesting because we can see in the file information about the fires and about the knights (which we could not see anywhere else). </w:t>
+      </w:r>
+      <w:r>
+        <w:rPr>
+          <w:rFonts w:asciiTheme="majorBidi" w:hAnsiTheme="majorBidi" w:cstheme="majorBidi"/>
+          <w:sz w:val="24"/>
+          <w:szCs w:val="24"/>
+        </w:rPr>
+        <w:t xml:space="preserve">We can see, for example, that the value of the fires is True and the value of Knight Infected is True. We want to change the values of this file </w:t>
+      </w:r>
+      <w:r>
+        <w:rPr>
+          <w:rFonts w:asciiTheme="majorBidi" w:hAnsiTheme="majorBidi" w:cstheme="majorBidi"/>
+          <w:sz w:val="24"/>
+          <w:szCs w:val="24"/>
+        </w:rPr>
+        <w:t>because we do not want the knights to be infected and we don’t want fires on the board.</w:t>
+      </w:r>
+      <w:r>
+        <w:rPr>
+          <w:rFonts w:asciiTheme="majorBidi" w:hAnsiTheme="majorBidi" w:cstheme="majorBidi"/>
+          <w:sz w:val="24"/>
+          <w:szCs w:val="24"/>
+        </w:rPr>
+        <w:t xml:space="preserve"> We </w:t>
+      </w:r>
+      <w:r>
+        <w:rPr>
+          <w:rFonts w:asciiTheme="majorBidi" w:hAnsiTheme="majorBidi" w:cstheme="majorBidi"/>
+          <w:sz w:val="24"/>
+          <w:szCs w:val="24"/>
+        </w:rPr>
+        <w:t>want to do</w:t>
+      </w:r>
+      <w:r>
+        <w:rPr>
+          <w:rFonts w:asciiTheme="majorBidi" w:hAnsiTheme="majorBidi" w:cstheme="majorBidi"/>
+          <w:sz w:val="24"/>
+          <w:szCs w:val="24"/>
+        </w:rPr>
+        <w:t xml:space="preserve"> the following changes:</w:t>
+      </w:r>
+    </w:p>
+    <w:p>
+      <w:pPr>
+        <w:bidi w:val="0"/>
+        <w:rPr>
+          <w:rFonts w:asciiTheme="majorBidi" w:hAnsiTheme="majorBidi" w:cstheme="majorBidi"/>
+          <w:sz w:val="24"/>
+          <w:szCs w:val="24"/>
+        </w:rPr>
+      </w:pPr>
+      <w:r>
+        <w:rPr>
+          <w:rFonts w:asciiTheme="majorBidi" w:hAnsiTheme="majorBidi" w:cstheme="majorBidi"/>
+          <w:noProof/>
+          <w:sz w:val="24"/>
+          <w:szCs w:val="24"/>
+        </w:rPr>
+        <w:drawing>
+          <wp:inline distT="0" distB="0" distL="0" distR="0" wp14:anchorId="18953E46" wp14:editId="2FA05FFF">
+            <wp:extent cx="5274310" cy="766445"/>
+            <wp:effectExtent l="0" t="0" r="2540" b="0"/>
+            <wp:docPr id="5" name="Picture 5"/>
+            <wp:cNvGraphicFramePr>
+              <a:graphicFrameLocks xmlns:a="http://schemas.openxmlformats.org/drawingml/2006/main" noChangeAspect="1"/>
+            </wp:cNvGraphicFramePr>
+            <a:graphic xmlns:a="http://schemas.openxmlformats.org/drawingml/2006/main">
+              <a:graphicData uri="http://schemas.openxmlformats.org/drawingml/2006/picture">
+                <pic:pic xmlns:pic="http://schemas.openxmlformats.org/drawingml/2006/picture">
+                  <pic:nvPicPr>
+                    <pic:cNvPr id="1" name=""/>
+                    <pic:cNvPicPr/>
+                  </pic:nvPicPr>
+                  <pic:blipFill>
+                    <a:blip r:embed="rId9"/>
+                    <a:stretch>
+                      <a:fillRect/>
+                    </a:stretch>
+                  </pic:blipFill>
+                  <pic:spPr>
+                    <a:xfrm>
+                      <a:off x="0" y="0"/>
+                      <a:ext cx="5274310" cy="766445"/>
+                    </a:xfrm>
+                    <a:prstGeom prst="rect">
+                      <a:avLst/>
+                    </a:prstGeom>
+                  </pic:spPr>
+                </pic:pic>
+              </a:graphicData>
+            </a:graphic>
+          </wp:inline>
+        </w:drawing>
+      </w:r>
+    </w:p>
+    <w:p>
+      <w:pPr>
+        <w:bidi w:val="0"/>
+        <w:rPr>
+          <w:rFonts w:asciiTheme="majorBidi" w:hAnsiTheme="majorBidi" w:cstheme="majorBidi"/>
+          <w:sz w:val="24"/>
+          <w:szCs w:val="24"/>
+        </w:rPr>
+      </w:pPr>
+      <w:r>
+        <w:rPr>
+          <w:rFonts w:asciiTheme="majorBidi" w:hAnsiTheme="majorBidi" w:cstheme="majorBidi"/>
+          <w:sz w:val="24"/>
+          <w:szCs w:val="24"/>
+        </w:rPr>
+        <w:t xml:space="preserve">From the previous part, we know that we can run commands on the server. </w:t>
+      </w:r>
+      <w:r>
+        <w:rPr>
+          <w:rFonts w:asciiTheme="majorBidi" w:hAnsiTheme="majorBidi" w:cstheme="majorBidi"/>
+          <w:sz w:val="24"/>
+          <w:szCs w:val="24"/>
+        </w:rPr>
+        <w:t>Let’s insert the command that updates the config file</w:t>
+      </w:r>
+      <w:r>
+        <w:rPr>
+          <w:rFonts w:asciiTheme="majorBidi" w:hAnsiTheme="majorBidi" w:cstheme="majorBidi"/>
+          <w:sz w:val="24"/>
+          <w:szCs w:val="24"/>
+        </w:rPr>
+        <w:t>. The commend is:</w:t>
+      </w:r>
+    </w:p>
+    <w:p>
+      <w:pPr>
+        <w:bidi w:val="0"/>
+        <w:rPr>
+          <w:rFonts w:asciiTheme="majorBidi" w:hAnsiTheme="majorBidi" w:cstheme="majorBidi"/>
+          <w:sz w:val="20"/>
+          <w:szCs w:val="20"/>
+        </w:rPr>
+      </w:pPr>
+      <w:r>
+        <w:rPr>
+          <w:rFonts w:asciiTheme="majorBidi" w:hAnsiTheme="majorBidi" w:cstheme="majorBidi"/>
+          <w:sz w:val="20"/>
+          <w:szCs w:val="20"/>
+        </w:rPr>
+        <w:t>echo 'Fires: False\</w:t>
+      </w:r>
+      <w:proofErr w:type="spellStart"/>
+      <w:r>
+        <w:rPr>
+          <w:rFonts w:asciiTheme="majorBidi" w:hAnsiTheme="majorBidi" w:cstheme="majorBidi"/>
+          <w:sz w:val="20"/>
+          <w:szCs w:val="20"/>
+        </w:rPr>
+        <w:t>nRivals</w:t>
+      </w:r>
+      <w:proofErr w:type="spellEnd"/>
+      <w:r>
+        <w:rPr>
+          <w:rFonts w:asciiTheme="majorBidi" w:hAnsiTheme="majorBidi" w:cstheme="majorBidi"/>
+          <w:sz w:val="20"/>
+          <w:szCs w:val="20"/>
+        </w:rPr>
+        <w:t>: True\</w:t>
+      </w:r>
+      <w:proofErr w:type="spellStart"/>
+      <w:r>
+        <w:rPr>
+          <w:rFonts w:asciiTheme="majorBidi" w:hAnsiTheme="majorBidi" w:cstheme="majorBidi"/>
+          <w:sz w:val="20"/>
+          <w:szCs w:val="20"/>
+        </w:rPr>
+        <w:t>nKnights</w:t>
+      </w:r>
+      <w:proofErr w:type="spellEnd"/>
+      <w:r>
+        <w:rPr>
+          <w:rFonts w:asciiTheme="majorBidi" w:hAnsiTheme="majorBidi" w:cstheme="majorBidi"/>
+          <w:sz w:val="20"/>
+          <w:szCs w:val="20"/>
+        </w:rPr>
+        <w:t xml:space="preserve"> Infected: False\</w:t>
+      </w:r>
+      <w:proofErr w:type="spellStart"/>
+      <w:r>
+        <w:rPr>
+          <w:rFonts w:asciiTheme="majorBidi" w:hAnsiTheme="majorBidi" w:cstheme="majorBidi"/>
+          <w:sz w:val="20"/>
+          <w:szCs w:val="20"/>
+        </w:rPr>
+        <w:t>nRobber</w:t>
+      </w:r>
+      <w:proofErr w:type="spellEnd"/>
+      <w:r>
+        <w:rPr>
+          <w:rFonts w:asciiTheme="majorBidi" w:hAnsiTheme="majorBidi" w:cstheme="majorBidi"/>
+          <w:sz w:val="20"/>
+          <w:szCs w:val="20"/>
+        </w:rPr>
+        <w:t xml:space="preserve"> Hunted: True' &gt; config\attack.config</w:t>
+      </w:r>
+    </w:p>
+    <w:p>
+      <w:pPr>
+        <w:bidi w:val="0"/>
+        <w:rPr>
+          <w:rFonts w:asciiTheme="majorBidi" w:hAnsiTheme="majorBidi" w:cstheme="majorBidi"/>
+          <w:sz w:val="24"/>
+          <w:szCs w:val="24"/>
+        </w:rPr>
+      </w:pPr>
+      <w:r>
+        <w:rPr>
+          <w:rFonts w:asciiTheme="majorBidi" w:hAnsiTheme="majorBidi" w:cstheme="majorBidi"/>
+          <w:sz w:val="24"/>
+          <w:szCs w:val="24"/>
+        </w:rPr>
+        <w:t>Of course,</w:t>
+      </w:r>
+      <w:r>
+        <w:rPr>
+          <w:rFonts w:asciiTheme="majorBidi" w:hAnsiTheme="majorBidi" w:cstheme="majorBidi"/>
+          <w:sz w:val="24"/>
+          <w:szCs w:val="24"/>
+        </w:rPr>
+        <w:t xml:space="preserve"> we need to put the command in the following way:</w:t>
+      </w:r>
+    </w:p>
+    <w:p>
+      <w:pPr>
+        <w:bidi w:val="0"/>
+        <w:rPr>
+          <w:rFonts w:asciiTheme="majorBidi" w:hAnsiTheme="majorBidi" w:cstheme="majorBidi"/>
+          <w:sz w:val="24"/>
+          <w:szCs w:val="24"/>
+        </w:rPr>
+      </w:pPr>
+      <w:r>
+        <w:rPr>
+          <w:rFonts w:asciiTheme="majorBidi" w:hAnsiTheme="majorBidi" w:cstheme="majorBidi"/>
+          <w:sz w:val="24"/>
+          <w:szCs w:val="24"/>
+        </w:rPr>
+        <w:t xml:space="preserve">PEEK </w:t>
+      </w:r>
+      <w:r>
+        <w:rPr>
+          <w:rFonts w:asciiTheme="majorBidi" w:hAnsiTheme="majorBidi" w:cstheme="majorBidi"/>
+          <w:sz w:val="24"/>
+          <w:szCs w:val="24"/>
+        </w:rPr>
+        <w:t>"</w:t>
+      </w:r>
+      <w:proofErr w:type="gramStart"/>
+      <w:r>
+        <w:rPr>
+          <w:rFonts w:asciiTheme="majorBidi" w:hAnsiTheme="majorBidi" w:cstheme="majorBidi"/>
+          <w:sz w:val="24"/>
+          <w:szCs w:val="24"/>
+        </w:rPr>
+        <w:t>config\attack.config ;</w:t>
+      </w:r>
+      <w:proofErr w:type="gramEnd"/>
+      <w:r>
+        <w:rPr>
+          <w:rFonts w:asciiTheme="majorBidi" w:hAnsiTheme="majorBidi" w:cstheme="majorBidi"/>
+          <w:sz w:val="24"/>
+          <w:szCs w:val="24"/>
+        </w:rPr>
+        <w:t xml:space="preserve">  echo 'Fires: False\</w:t>
+      </w:r>
+      <w:proofErr w:type="spellStart"/>
+      <w:r>
+        <w:rPr>
+          <w:rFonts w:asciiTheme="majorBidi" w:hAnsiTheme="majorBidi" w:cstheme="majorBidi"/>
+          <w:sz w:val="24"/>
+          <w:szCs w:val="24"/>
+        </w:rPr>
+        <w:t>nRivals</w:t>
+      </w:r>
+      <w:proofErr w:type="spellEnd"/>
+      <w:r>
+        <w:rPr>
+          <w:rFonts w:asciiTheme="majorBidi" w:hAnsiTheme="majorBidi" w:cstheme="majorBidi"/>
+          <w:sz w:val="24"/>
+          <w:szCs w:val="24"/>
+        </w:rPr>
+        <w:t>: True\</w:t>
+      </w:r>
+      <w:proofErr w:type="spellStart"/>
+      <w:r>
+        <w:rPr>
+          <w:rFonts w:asciiTheme="majorBidi" w:hAnsiTheme="majorBidi" w:cstheme="majorBidi"/>
+          <w:sz w:val="24"/>
+          <w:szCs w:val="24"/>
+        </w:rPr>
+        <w:t>nKnights</w:t>
+      </w:r>
+      <w:proofErr w:type="spellEnd"/>
+      <w:r>
+        <w:rPr>
+          <w:rFonts w:asciiTheme="majorBidi" w:hAnsiTheme="majorBidi" w:cstheme="majorBidi"/>
+          <w:sz w:val="24"/>
+          <w:szCs w:val="24"/>
+        </w:rPr>
+        <w:t xml:space="preserve"> Infected: False\</w:t>
+      </w:r>
+      <w:proofErr w:type="spellStart"/>
+      <w:r>
+        <w:rPr>
+          <w:rFonts w:asciiTheme="majorBidi" w:hAnsiTheme="majorBidi" w:cstheme="majorBidi"/>
+          <w:sz w:val="24"/>
+          <w:szCs w:val="24"/>
+        </w:rPr>
+        <w:t>nRobber</w:t>
+      </w:r>
+      <w:proofErr w:type="spellEnd"/>
+      <w:r>
+        <w:rPr>
+          <w:rFonts w:asciiTheme="majorBidi" w:hAnsiTheme="majorBidi" w:cstheme="majorBidi"/>
+          <w:sz w:val="24"/>
+          <w:szCs w:val="24"/>
+        </w:rPr>
+        <w:t xml:space="preserve"> Hunted: True' &gt; config\attack.config"</w:t>
+      </w:r>
+    </w:p>
+    <w:p>
+      <w:pPr>
+        <w:bidi w:val="0"/>
+        <w:rPr>
+          <w:rFonts w:asciiTheme="majorBidi" w:hAnsiTheme="majorBidi" w:cstheme="majorBidi"/>
+          <w:sz w:val="24"/>
+          <w:szCs w:val="24"/>
+        </w:rPr>
+      </w:pPr>
+      <w:r>
+        <w:rPr>
+          <w:rFonts w:asciiTheme="majorBidi" w:hAnsiTheme="majorBidi" w:cstheme="majorBidi"/>
+          <w:sz w:val="24"/>
+          <w:szCs w:val="24"/>
+        </w:rPr>
+        <w:t>Note that in the beginning, we can write anything we want (instead of “</w:t>
+      </w:r>
+      <w:r>
+        <w:rPr>
+          <w:rFonts w:asciiTheme="majorBidi" w:hAnsiTheme="majorBidi" w:cstheme="majorBidi"/>
+          <w:sz w:val="24"/>
+          <w:szCs w:val="24"/>
+        </w:rPr>
+        <w:t>config\attack.config</w:t>
+      </w:r>
+      <w:r>
+        <w:rPr>
+          <w:rFonts w:asciiTheme="majorBidi" w:hAnsiTheme="majorBidi" w:cstheme="majorBidi"/>
+          <w:sz w:val="24"/>
+          <w:szCs w:val="24"/>
+        </w:rPr>
+        <w:t>”).</w:t>
+      </w:r>
+      <w:r>
+        <w:rPr>
+          <w:rFonts w:asciiTheme="majorBidi" w:hAnsiTheme="majorBidi" w:cstheme="majorBidi"/>
+          <w:sz w:val="24"/>
+          <w:szCs w:val="24"/>
+        </w:rPr>
+        <w:t xml:space="preserve"> The important part is the command after the ‘;’.</w:t>
+      </w:r>
+    </w:p>
+    <w:p>
+      <w:pPr>
+        <w:bidi w:val="0"/>
+        <w:rPr>
+          <w:rFonts w:asciiTheme="majorBidi" w:hAnsiTheme="majorBidi" w:cstheme="majorBidi"/>
+          <w:sz w:val="24"/>
+          <w:szCs w:val="24"/>
+        </w:rPr>
+      </w:pPr>
+      <w:r>
+        <w:rPr>
+          <w:rFonts w:asciiTheme="majorBidi" w:hAnsiTheme="majorBidi" w:cstheme="majorBidi"/>
+          <w:sz w:val="24"/>
+          <w:szCs w:val="24"/>
+        </w:rPr>
+        <w:t>We can see that the file updates!</w:t>
+      </w:r>
+      <w:r>
+        <w:rPr>
+          <w:rFonts w:asciiTheme="majorBidi" w:hAnsiTheme="majorBidi" w:cstheme="majorBidi"/>
+          <w:sz w:val="24"/>
+          <w:szCs w:val="24"/>
+        </w:rPr>
+        <w:t xml:space="preserve"> We logged into the website (with archer user) and saw that the fire is out.</w:t>
+      </w:r>
+    </w:p>
+    <w:p>
+      <w:pPr>
+        <w:bidi w:val="0"/>
+        <w:rPr>
+          <w:rFonts w:asciiTheme="majorBidi" w:hAnsiTheme="majorBidi" w:cstheme="majorBidi"/>
+          <w:sz w:val="24"/>
+          <w:szCs w:val="24"/>
+        </w:rPr>
+      </w:pPr>
+    </w:p>
+    <w:p>
+      <w:pPr>
+        <w:bidi w:val="0"/>
+        <w:rPr>
+          <w:rFonts w:asciiTheme="majorBidi" w:hAnsiTheme="majorBidi" w:cstheme="majorBidi"/>
+          <w:color w:val="FF0000"/>
+          <w:sz w:val="24"/>
+          <w:szCs w:val="24"/>
+        </w:rPr>
+      </w:pPr>
+      <w:r>
+        <w:rPr>
+          <w:rFonts w:asciiTheme="majorBidi" w:hAnsiTheme="majorBidi" w:cstheme="majorBidi"/>
+          <w:color w:val="FF0000"/>
+          <w:sz w:val="24"/>
+          <w:szCs w:val="24"/>
+          <w:highlight w:val="yellow"/>
+        </w:rPr>
+        <w:t>** A short description about the implementation in the python file **</w:t>
+      </w:r>
     </w:p>
     <w:p>
       <w:pPr>
@@ -3886,6 +5868,232 @@
     </w:lvl>
   </w:abstractNum>
   <w:abstractNum w:abstractNumId="4" w15:restartNumberingAfterBreak="0">
+    <w:nsid w:val="32E37259"/>
+    <w:multiLevelType w:val="multilevel"/>
+    <w:tmpl w:val="33A6D4FA"/>
+    <w:lvl w:ilvl="0">
+      <w:start w:val="1"/>
+      <w:numFmt w:val="decimal"/>
+      <w:lvlText w:val="%1."/>
+      <w:lvlJc w:val="left"/>
+      <w:pPr>
+        <w:tabs>
+          <w:tab w:val="num" w:pos="720"/>
+        </w:tabs>
+        <w:ind w:left="720" w:hanging="360"/>
+      </w:pPr>
+    </w:lvl>
+    <w:lvl w:ilvl="1" w:tentative="1">
+      <w:start w:val="1"/>
+      <w:numFmt w:val="decimal"/>
+      <w:lvlText w:val="%2."/>
+      <w:lvlJc w:val="left"/>
+      <w:pPr>
+        <w:tabs>
+          <w:tab w:val="num" w:pos="1440"/>
+        </w:tabs>
+        <w:ind w:left="1440" w:hanging="360"/>
+      </w:pPr>
+    </w:lvl>
+    <w:lvl w:ilvl="2" w:tentative="1">
+      <w:start w:val="1"/>
+      <w:numFmt w:val="decimal"/>
+      <w:lvlText w:val="%3."/>
+      <w:lvlJc w:val="left"/>
+      <w:pPr>
+        <w:tabs>
+          <w:tab w:val="num" w:pos="2160"/>
+        </w:tabs>
+        <w:ind w:left="2160" w:hanging="360"/>
+      </w:pPr>
+    </w:lvl>
+    <w:lvl w:ilvl="3" w:tentative="1">
+      <w:start w:val="1"/>
+      <w:numFmt w:val="decimal"/>
+      <w:lvlText w:val="%4."/>
+      <w:lvlJc w:val="left"/>
+      <w:pPr>
+        <w:tabs>
+          <w:tab w:val="num" w:pos="2880"/>
+        </w:tabs>
+        <w:ind w:left="2880" w:hanging="360"/>
+      </w:pPr>
+    </w:lvl>
+    <w:lvl w:ilvl="4" w:tentative="1">
+      <w:start w:val="1"/>
+      <w:numFmt w:val="decimal"/>
+      <w:lvlText w:val="%5."/>
+      <w:lvlJc w:val="left"/>
+      <w:pPr>
+        <w:tabs>
+          <w:tab w:val="num" w:pos="3600"/>
+        </w:tabs>
+        <w:ind w:left="3600" w:hanging="360"/>
+      </w:pPr>
+    </w:lvl>
+    <w:lvl w:ilvl="5" w:tentative="1">
+      <w:start w:val="1"/>
+      <w:numFmt w:val="decimal"/>
+      <w:lvlText w:val="%6."/>
+      <w:lvlJc w:val="left"/>
+      <w:pPr>
+        <w:tabs>
+          <w:tab w:val="num" w:pos="4320"/>
+        </w:tabs>
+        <w:ind w:left="4320" w:hanging="360"/>
+      </w:pPr>
+    </w:lvl>
+    <w:lvl w:ilvl="6" w:tentative="1">
+      <w:start w:val="1"/>
+      <w:numFmt w:val="decimal"/>
+      <w:lvlText w:val="%7."/>
+      <w:lvlJc w:val="left"/>
+      <w:pPr>
+        <w:tabs>
+          <w:tab w:val="num" w:pos="5040"/>
+        </w:tabs>
+        <w:ind w:left="5040" w:hanging="360"/>
+      </w:pPr>
+    </w:lvl>
+    <w:lvl w:ilvl="7" w:tentative="1">
+      <w:start w:val="1"/>
+      <w:numFmt w:val="decimal"/>
+      <w:lvlText w:val="%8."/>
+      <w:lvlJc w:val="left"/>
+      <w:pPr>
+        <w:tabs>
+          <w:tab w:val="num" w:pos="5760"/>
+        </w:tabs>
+        <w:ind w:left="5760" w:hanging="360"/>
+      </w:pPr>
+    </w:lvl>
+    <w:lvl w:ilvl="8" w:tentative="1">
+      <w:start w:val="1"/>
+      <w:numFmt w:val="decimal"/>
+      <w:lvlText w:val="%9."/>
+      <w:lvlJc w:val="left"/>
+      <w:pPr>
+        <w:tabs>
+          <w:tab w:val="num" w:pos="6480"/>
+        </w:tabs>
+        <w:ind w:left="6480" w:hanging="360"/>
+      </w:pPr>
+    </w:lvl>
+  </w:abstractNum>
+  <w:abstractNum w:abstractNumId="5" w15:restartNumberingAfterBreak="0">
+    <w:nsid w:val="40C51236"/>
+    <w:multiLevelType w:val="multilevel"/>
+    <w:tmpl w:val="B94C3CFC"/>
+    <w:lvl w:ilvl="0">
+      <w:start w:val="1"/>
+      <w:numFmt w:val="decimal"/>
+      <w:lvlText w:val="%1."/>
+      <w:lvlJc w:val="left"/>
+      <w:pPr>
+        <w:tabs>
+          <w:tab w:val="num" w:pos="720"/>
+        </w:tabs>
+        <w:ind w:left="720" w:hanging="360"/>
+      </w:pPr>
+    </w:lvl>
+    <w:lvl w:ilvl="1" w:tentative="1">
+      <w:start w:val="1"/>
+      <w:numFmt w:val="decimal"/>
+      <w:lvlText w:val="%2."/>
+      <w:lvlJc w:val="left"/>
+      <w:pPr>
+        <w:tabs>
+          <w:tab w:val="num" w:pos="1440"/>
+        </w:tabs>
+        <w:ind w:left="1440" w:hanging="360"/>
+      </w:pPr>
+    </w:lvl>
+    <w:lvl w:ilvl="2" w:tentative="1">
+      <w:start w:val="1"/>
+      <w:numFmt w:val="decimal"/>
+      <w:lvlText w:val="%3."/>
+      <w:lvlJc w:val="left"/>
+      <w:pPr>
+        <w:tabs>
+          <w:tab w:val="num" w:pos="2160"/>
+        </w:tabs>
+        <w:ind w:left="2160" w:hanging="360"/>
+      </w:pPr>
+    </w:lvl>
+    <w:lvl w:ilvl="3" w:tentative="1">
+      <w:start w:val="1"/>
+      <w:numFmt w:val="decimal"/>
+      <w:lvlText w:val="%4."/>
+      <w:lvlJc w:val="left"/>
+      <w:pPr>
+        <w:tabs>
+          <w:tab w:val="num" w:pos="2880"/>
+        </w:tabs>
+        <w:ind w:left="2880" w:hanging="360"/>
+      </w:pPr>
+    </w:lvl>
+    <w:lvl w:ilvl="4" w:tentative="1">
+      <w:start w:val="1"/>
+      <w:numFmt w:val="decimal"/>
+      <w:lvlText w:val="%5."/>
+      <w:lvlJc w:val="left"/>
+      <w:pPr>
+        <w:tabs>
+          <w:tab w:val="num" w:pos="3600"/>
+        </w:tabs>
+        <w:ind w:left="3600" w:hanging="360"/>
+      </w:pPr>
+    </w:lvl>
+    <w:lvl w:ilvl="5" w:tentative="1">
+      <w:start w:val="1"/>
+      <w:numFmt w:val="decimal"/>
+      <w:lvlText w:val="%6."/>
+      <w:lvlJc w:val="left"/>
+      <w:pPr>
+        <w:tabs>
+          <w:tab w:val="num" w:pos="4320"/>
+        </w:tabs>
+        <w:ind w:left="4320" w:hanging="360"/>
+      </w:pPr>
+    </w:lvl>
+    <w:lvl w:ilvl="6" w:tentative="1">
+      <w:start w:val="1"/>
+      <w:numFmt w:val="decimal"/>
+      <w:lvlText w:val="%7."/>
+      <w:lvlJc w:val="left"/>
+      <w:pPr>
+        <w:tabs>
+          <w:tab w:val="num" w:pos="5040"/>
+        </w:tabs>
+        <w:ind w:left="5040" w:hanging="360"/>
+      </w:pPr>
+    </w:lvl>
+    <w:lvl w:ilvl="7" w:tentative="1">
+      <w:start w:val="1"/>
+      <w:numFmt w:val="decimal"/>
+      <w:lvlText w:val="%8."/>
+      <w:lvlJc w:val="left"/>
+      <w:pPr>
+        <w:tabs>
+          <w:tab w:val="num" w:pos="5760"/>
+        </w:tabs>
+        <w:ind w:left="5760" w:hanging="360"/>
+      </w:pPr>
+    </w:lvl>
+    <w:lvl w:ilvl="8" w:tentative="1">
+      <w:start w:val="1"/>
+      <w:numFmt w:val="decimal"/>
+      <w:lvlText w:val="%9."/>
+      <w:lvlJc w:val="left"/>
+      <w:pPr>
+        <w:tabs>
+          <w:tab w:val="num" w:pos="6480"/>
+        </w:tabs>
+        <w:ind w:left="6480" w:hanging="360"/>
+      </w:pPr>
+    </w:lvl>
+  </w:abstractNum>
+  <w:abstractNum w:abstractNumId="6" w15:restartNumberingAfterBreak="0">
     <w:nsid w:val="45AD3197"/>
     <w:multiLevelType w:val="hybridMultilevel"/>
     <w:tmpl w:val="73EC7E4C"/>
@@ -3974,7 +6182,7 @@
       </w:pPr>
     </w:lvl>
   </w:abstractNum>
-  <w:abstractNum w:abstractNumId="5" w15:restartNumberingAfterBreak="0">
+  <w:abstractNum w:abstractNumId="7" w15:restartNumberingAfterBreak="0">
     <w:nsid w:val="4C645B32"/>
     <w:multiLevelType w:val="hybridMultilevel"/>
     <w:tmpl w:val="B81CB04A"/>
@@ -4060,7 +6268,7 @@
       </w:pPr>
     </w:lvl>
   </w:abstractNum>
-  <w:abstractNum w:abstractNumId="6" w15:restartNumberingAfterBreak="0">
+  <w:abstractNum w:abstractNumId="8" w15:restartNumberingAfterBreak="0">
     <w:nsid w:val="506C1436"/>
     <w:multiLevelType w:val="hybridMultilevel"/>
     <w:tmpl w:val="9C9C89B0"/>
@@ -4149,7 +6357,7 @@
       </w:pPr>
     </w:lvl>
   </w:abstractNum>
-  <w:abstractNum w:abstractNumId="7" w15:restartNumberingAfterBreak="0">
+  <w:abstractNum w:abstractNumId="9" w15:restartNumberingAfterBreak="0">
     <w:nsid w:val="5B685C02"/>
     <w:multiLevelType w:val="hybridMultilevel"/>
     <w:tmpl w:val="641A9032"/>
@@ -4238,7 +6446,120 @@
       </w:pPr>
     </w:lvl>
   </w:abstractNum>
-  <w:abstractNum w:abstractNumId="8" w15:restartNumberingAfterBreak="0">
+  <w:abstractNum w:abstractNumId="10" w15:restartNumberingAfterBreak="0">
+    <w:nsid w:val="64B25EBF"/>
+    <w:multiLevelType w:val="multilevel"/>
+    <w:tmpl w:val="F9FCFE5E"/>
+    <w:lvl w:ilvl="0">
+      <w:start w:val="1"/>
+      <w:numFmt w:val="decimal"/>
+      <w:lvlText w:val="%1."/>
+      <w:lvlJc w:val="left"/>
+      <w:pPr>
+        <w:tabs>
+          <w:tab w:val="num" w:pos="720"/>
+        </w:tabs>
+        <w:ind w:left="720" w:hanging="360"/>
+      </w:pPr>
+    </w:lvl>
+    <w:lvl w:ilvl="1" w:tentative="1">
+      <w:start w:val="1"/>
+      <w:numFmt w:val="decimal"/>
+      <w:lvlText w:val="%2."/>
+      <w:lvlJc w:val="left"/>
+      <w:pPr>
+        <w:tabs>
+          <w:tab w:val="num" w:pos="1440"/>
+        </w:tabs>
+        <w:ind w:left="1440" w:hanging="360"/>
+      </w:pPr>
+    </w:lvl>
+    <w:lvl w:ilvl="2" w:tentative="1">
+      <w:start w:val="1"/>
+      <w:numFmt w:val="decimal"/>
+      <w:lvlText w:val="%3."/>
+      <w:lvlJc w:val="left"/>
+      <w:pPr>
+        <w:tabs>
+          <w:tab w:val="num" w:pos="2160"/>
+        </w:tabs>
+        <w:ind w:left="2160" w:hanging="360"/>
+      </w:pPr>
+    </w:lvl>
+    <w:lvl w:ilvl="3" w:tentative="1">
+      <w:start w:val="1"/>
+      <w:numFmt w:val="decimal"/>
+      <w:lvlText w:val="%4."/>
+      <w:lvlJc w:val="left"/>
+      <w:pPr>
+        <w:tabs>
+          <w:tab w:val="num" w:pos="2880"/>
+        </w:tabs>
+        <w:ind w:left="2880" w:hanging="360"/>
+      </w:pPr>
+    </w:lvl>
+    <w:lvl w:ilvl="4" w:tentative="1">
+      <w:start w:val="1"/>
+      <w:numFmt w:val="decimal"/>
+      <w:lvlText w:val="%5."/>
+      <w:lvlJc w:val="left"/>
+      <w:pPr>
+        <w:tabs>
+          <w:tab w:val="num" w:pos="3600"/>
+        </w:tabs>
+        <w:ind w:left="3600" w:hanging="360"/>
+      </w:pPr>
+    </w:lvl>
+    <w:lvl w:ilvl="5" w:tentative="1">
+      <w:start w:val="1"/>
+      <w:numFmt w:val="decimal"/>
+      <w:lvlText w:val="%6."/>
+      <w:lvlJc w:val="left"/>
+      <w:pPr>
+        <w:tabs>
+          <w:tab w:val="num" w:pos="4320"/>
+        </w:tabs>
+        <w:ind w:left="4320" w:hanging="360"/>
+      </w:pPr>
+    </w:lvl>
+    <w:lvl w:ilvl="6" w:tentative="1">
+      <w:start w:val="1"/>
+      <w:numFmt w:val="decimal"/>
+      <w:lvlText w:val="%7."/>
+      <w:lvlJc w:val="left"/>
+      <w:pPr>
+        <w:tabs>
+          <w:tab w:val="num" w:pos="5040"/>
+        </w:tabs>
+        <w:ind w:left="5040" w:hanging="360"/>
+      </w:pPr>
+    </w:lvl>
+    <w:lvl w:ilvl="7" w:tentative="1">
+      <w:start w:val="1"/>
+      <w:numFmt w:val="decimal"/>
+      <w:lvlText w:val="%8."/>
+      <w:lvlJc w:val="left"/>
+      <w:pPr>
+        <w:tabs>
+          <w:tab w:val="num" w:pos="5760"/>
+        </w:tabs>
+        <w:ind w:left="5760" w:hanging="360"/>
+      </w:pPr>
+    </w:lvl>
+    <w:lvl w:ilvl="8" w:tentative="1">
+      <w:start w:val="1"/>
+      <w:numFmt w:val="decimal"/>
+      <w:lvlText w:val="%9."/>
+      <w:lvlJc w:val="left"/>
+      <w:pPr>
+        <w:tabs>
+          <w:tab w:val="num" w:pos="6480"/>
+        </w:tabs>
+        <w:ind w:left="6480" w:hanging="360"/>
+      </w:pPr>
+    </w:lvl>
+  </w:abstractNum>
+  <w:abstractNum w:abstractNumId="11" w15:restartNumberingAfterBreak="0">
     <w:nsid w:val="6A535106"/>
     <w:multiLevelType w:val="hybridMultilevel"/>
     <w:tmpl w:val="544C48C6"/>
@@ -4324,7 +6645,7 @@
       </w:pPr>
     </w:lvl>
   </w:abstractNum>
-  <w:abstractNum w:abstractNumId="9" w15:restartNumberingAfterBreak="0">
+  <w:abstractNum w:abstractNumId="12" w15:restartNumberingAfterBreak="0">
     <w:nsid w:val="6F4F07BD"/>
     <w:multiLevelType w:val="hybridMultilevel"/>
     <w:tmpl w:val="146E469E"/>
@@ -4413,7 +6734,7 @@
       </w:pPr>
     </w:lvl>
   </w:abstractNum>
-  <w:abstractNum w:abstractNumId="10" w15:restartNumberingAfterBreak="0">
+  <w:abstractNum w:abstractNumId="13" w15:restartNumberingAfterBreak="0">
     <w:nsid w:val="71F93B7A"/>
     <w:multiLevelType w:val="hybridMultilevel"/>
     <w:tmpl w:val="F5B84DBA"/>
@@ -4503,13 +6824,13 @@
     </w:lvl>
   </w:abstractNum>
   <w:num w:numId="1">
-    <w:abstractNumId w:val="4"/>
+    <w:abstractNumId w:val="6"/>
   </w:num>
   <w:num w:numId="2">
-    <w:abstractNumId w:val="8"/>
+    <w:abstractNumId w:val="11"/>
   </w:num>
   <w:num w:numId="3">
-    <w:abstractNumId w:val="5"/>
+    <w:abstractNumId w:val="7"/>
   </w:num>
   <w:num w:numId="4">
     <w:abstractNumId w:val="0"/>
@@ -4518,22 +6839,31 @@
     <w:abstractNumId w:val="2"/>
   </w:num>
   <w:num w:numId="6">
-    <w:abstractNumId w:val="9"/>
+    <w:abstractNumId w:val="12"/>
   </w:num>
   <w:num w:numId="7">
-    <w:abstractNumId w:val="6"/>
+    <w:abstractNumId w:val="8"/>
   </w:num>
   <w:num w:numId="8">
     <w:abstractNumId w:val="1"/>
   </w:num>
   <w:num w:numId="9">
-    <w:abstractNumId w:val="7"/>
+    <w:abstractNumId w:val="9"/>
   </w:num>
   <w:num w:numId="10">
-    <w:abstractNumId w:val="10"/>
+    <w:abstractNumId w:val="13"/>
   </w:num>
   <w:num w:numId="11">
     <w:abstractNumId w:val="3"/>
+  </w:num>
+  <w:num w:numId="12">
+    <w:abstractNumId w:val="10"/>
+  </w:num>
+  <w:num w:numId="13">
+    <w:abstractNumId w:val="4"/>
+  </w:num>
+  <w:num w:numId="14">
+    <w:abstractNumId w:val="5"/>
   </w:num>
 </w:numbering>
 </file>
@@ -4933,20 +7263,21 @@
     <w:lsdException w:name="Unresolved Mention" w:semiHidden="1" w:unhideWhenUsed="1"/>
     <w:lsdException w:name="Smart Link" w:semiHidden="1" w:unhideWhenUsed="1"/>
   </w:latentStyles>
-  <w:style w:type="paragraph" w:default="1" w:styleId="a">
+  <w:style w:type="paragraph" w:default="1" w:styleId="Normal">
     <w:name w:val="Normal"/>
     <w:qFormat/>
+    <w:rsid w:val="00CB0FE0"/>
     <w:pPr>
       <w:bidi/>
     </w:pPr>
   </w:style>
-  <w:style w:type="character" w:default="1" w:styleId="a0">
+  <w:style w:type="character" w:default="1" w:styleId="DefaultParagraphFont">
     <w:name w:val="Default Paragraph Font"/>
     <w:uiPriority w:val="1"/>
     <w:semiHidden/>
     <w:unhideWhenUsed/>
   </w:style>
-  <w:style w:type="table" w:default="1" w:styleId="a1">
+  <w:style w:type="table" w:default="1" w:styleId="TableNormal">
     <w:name w:val="Normal Table"/>
     <w:uiPriority w:val="99"/>
     <w:semiHidden/>
@@ -4961,7 +7292,7 @@
       </w:tblCellMar>
     </w:tblPr>
   </w:style>
-  <w:style w:type="numbering" w:default="1" w:styleId="a2">
+  <w:style w:type="numbering" w:default="1" w:styleId="NoList">
     <w:name w:val="No List"/>
     <w:uiPriority w:val="99"/>
     <w:semiHidden/>
@@ -4983,9 +7314,9 @@
       <w:szCs w:val="24"/>
     </w:rPr>
   </w:style>
-  <w:style w:type="paragraph" w:styleId="a3">
+  <w:style w:type="paragraph" w:styleId="ListParagraph">
     <w:name w:val="List Paragraph"/>
-    <w:basedOn w:val="a"/>
+    <w:basedOn w:val="Normal"/>
     <w:uiPriority w:val="34"/>
     <w:qFormat/>
     <w:rsid w:val="00507272"/>
@@ -4999,9 +7330,9 @@
       <w:szCs w:val="24"/>
     </w:rPr>
   </w:style>
-  <w:style w:type="character" w:styleId="a4">
+  <w:style w:type="character" w:styleId="CommentReference">
     <w:name w:val="annotation reference"/>
-    <w:basedOn w:val="a0"/>
+    <w:basedOn w:val="DefaultParagraphFont"/>
     <w:uiPriority w:val="99"/>
     <w:semiHidden/>
     <w:unhideWhenUsed/>
@@ -5011,10 +7342,10 @@
       <w:szCs w:val="16"/>
     </w:rPr>
   </w:style>
-  <w:style w:type="paragraph" w:styleId="a5">
+  <w:style w:type="paragraph" w:styleId="CommentText">
     <w:name w:val="annotation text"/>
-    <w:basedOn w:val="a"/>
-    <w:link w:val="a6"/>
+    <w:basedOn w:val="Normal"/>
+    <w:link w:val="CommentTextChar"/>
     <w:uiPriority w:val="99"/>
     <w:semiHidden/>
     <w:unhideWhenUsed/>
@@ -5027,10 +7358,10 @@
       <w:szCs w:val="20"/>
     </w:rPr>
   </w:style>
-  <w:style w:type="character" w:customStyle="1" w:styleId="a6">
-    <w:name w:val="טקסט הערה תו"/>
-    <w:basedOn w:val="a0"/>
-    <w:link w:val="a5"/>
+  <w:style w:type="character" w:customStyle="1" w:styleId="CommentTextChar">
+    <w:name w:val="Comment Text Char"/>
+    <w:basedOn w:val="DefaultParagraphFont"/>
+    <w:link w:val="CommentText"/>
     <w:uiPriority w:val="99"/>
     <w:semiHidden/>
     <w:rsid w:val="001265CC"/>
@@ -5039,11 +7370,11 @@
       <w:szCs w:val="20"/>
     </w:rPr>
   </w:style>
-  <w:style w:type="paragraph" w:styleId="a7">
+  <w:style w:type="paragraph" w:styleId="CommentSubject">
     <w:name w:val="annotation subject"/>
-    <w:basedOn w:val="a5"/>
-    <w:next w:val="a5"/>
-    <w:link w:val="a8"/>
+    <w:basedOn w:val="CommentText"/>
+    <w:next w:val="CommentText"/>
+    <w:link w:val="CommentSubjectChar"/>
     <w:uiPriority w:val="99"/>
     <w:semiHidden/>
     <w:unhideWhenUsed/>
@@ -5053,10 +7384,10 @@
       <w:bCs/>
     </w:rPr>
   </w:style>
-  <w:style w:type="character" w:customStyle="1" w:styleId="a8">
-    <w:name w:val="נושא הערה תו"/>
-    <w:basedOn w:val="a6"/>
-    <w:link w:val="a7"/>
+  <w:style w:type="character" w:customStyle="1" w:styleId="CommentSubjectChar">
+    <w:name w:val="Comment Subject Char"/>
+    <w:basedOn w:val="CommentTextChar"/>
+    <w:link w:val="CommentSubject"/>
     <w:uiPriority w:val="99"/>
     <w:semiHidden/>
     <w:rsid w:val="001265CC"/>
@@ -5069,7 +7400,7 @@
   </w:style>
   <w:style w:type="character" w:styleId="Hyperlink">
     <w:name w:val="Hyperlink"/>
-    <w:basedOn w:val="a0"/>
+    <w:basedOn w:val="DefaultParagraphFont"/>
     <w:uiPriority w:val="99"/>
     <w:unhideWhenUsed/>
     <w:rsid w:val="00A2329D"/>
@@ -5078,9 +7409,9 @@
       <w:u w:val="single"/>
     </w:rPr>
   </w:style>
-  <w:style w:type="character" w:styleId="a9">
+  <w:style w:type="character" w:styleId="UnresolvedMention">
     <w:name w:val="Unresolved Mention"/>
-    <w:basedOn w:val="a0"/>
+    <w:basedOn w:val="DefaultParagraphFont"/>
     <w:uiPriority w:val="99"/>
     <w:semiHidden/>
     <w:unhideWhenUsed/>
@@ -5090,9 +7421,9 @@
       <w:shd w:val="clear" w:color="auto" w:fill="E1DFDD"/>
     </w:rPr>
   </w:style>
-  <w:style w:type="table" w:styleId="aa">
+  <w:style w:type="table" w:styleId="TableGrid">
     <w:name w:val="Table Grid"/>
-    <w:basedOn w:val="a1"/>
+    <w:basedOn w:val="TableNormal"/>
     <w:uiPriority w:val="39"/>
     <w:rsid w:val="00270DFA"/>
     <w:pPr>
@@ -5108,6 +7439,55 @@
         <w:insideV w:val="single" w:sz="4" w:space="0" w:color="auto"/>
       </w:tblBorders>
     </w:tblPr>
+  </w:style>
+  <w:style w:type="paragraph" w:styleId="HTMLPreformatted">
+    <w:name w:val="HTML Preformatted"/>
+    <w:basedOn w:val="Normal"/>
+    <w:link w:val="HTMLPreformattedChar"/>
+    <w:uiPriority w:val="99"/>
+    <w:semiHidden/>
+    <w:unhideWhenUsed/>
+    <w:rsid w:val="000A4A35"/>
+    <w:pPr>
+      <w:tabs>
+        <w:tab w:val="left" w:pos="916"/>
+        <w:tab w:val="left" w:pos="1832"/>
+        <w:tab w:val="left" w:pos="2748"/>
+        <w:tab w:val="left" w:pos="3664"/>
+        <w:tab w:val="left" w:pos="4580"/>
+        <w:tab w:val="left" w:pos="5496"/>
+        <w:tab w:val="left" w:pos="6412"/>
+        <w:tab w:val="left" w:pos="7328"/>
+        <w:tab w:val="left" w:pos="8244"/>
+        <w:tab w:val="left" w:pos="9160"/>
+        <w:tab w:val="left" w:pos="10076"/>
+        <w:tab w:val="left" w:pos="10992"/>
+        <w:tab w:val="left" w:pos="11908"/>
+        <w:tab w:val="left" w:pos="12824"/>
+        <w:tab w:val="left" w:pos="13740"/>
+        <w:tab w:val="left" w:pos="14656"/>
+      </w:tabs>
+      <w:bidi w:val="0"/>
+      <w:spacing w:after="0" w:line="240" w:lineRule="auto"/>
+    </w:pPr>
+    <w:rPr>
+      <w:rFonts w:ascii="Courier New" w:eastAsiaTheme="minorEastAsia" w:hAnsi="Courier New" w:cs="Courier New"/>
+      <w:sz w:val="20"/>
+      <w:szCs w:val="20"/>
+    </w:rPr>
+  </w:style>
+  <w:style w:type="character" w:customStyle="1" w:styleId="HTMLPreformattedChar">
+    <w:name w:val="HTML Preformatted Char"/>
+    <w:basedOn w:val="DefaultParagraphFont"/>
+    <w:link w:val="HTMLPreformatted"/>
+    <w:uiPriority w:val="99"/>
+    <w:semiHidden/>
+    <w:rsid w:val="000A4A35"/>
+    <w:rPr>
+      <w:rFonts w:ascii="Courier New" w:eastAsiaTheme="minorEastAsia" w:hAnsi="Courier New" w:cs="Courier New"/>
+      <w:sz w:val="20"/>
+      <w:szCs w:val="20"/>
+    </w:rPr>
   </w:style>
 </w:styles>
 </file>
@@ -5405,4 +7785,24 @@
     </a:ext>
   </a:extLst>
 </a:theme>
+</file>
+
+<file path=word/webextensions/taskpanes.xml><?xml version="1.0" encoding="utf-8"?>
+<wetp:taskpanes xmlns:wetp="http://schemas.microsoft.com/office/webextensions/taskpanes/2010/11">
+  <wetp:taskpane dockstate="right" visibility="0" width="0" row="0">
+    <wetp:webextensionref xmlns:r="http://schemas.openxmlformats.org/officeDocument/2006/relationships" r:id="rId1"/>
+  </wetp:taskpane>
+</wetp:taskpanes>
+</file>
+
+<file path=word/webextensions/webextension1.xml><?xml version="1.0" encoding="utf-8"?>
+<we:webextension xmlns:we="http://schemas.microsoft.com/office/webextensions/webextension/2010/11" id="{1E548093-43CF-4549-98ED-B9B230F4468D}">
+  <we:reference id="wa104382008" version="1.1.0.0" store="en-US" storeType="OMEX"/>
+  <we:alternateReferences>
+    <we:reference id="WA104382008" version="1.1.0.0" store="" storeType="OMEX"/>
+  </we:alternateReferences>
+  <we:properties/>
+  <we:bindings/>
+  <we:snapshot xmlns:r="http://schemas.openxmlformats.org/officeDocument/2006/relationships"/>
+</we:webextension>
 </file>
</xml_diff>

<commit_message>
part 1 is working; part 3 still need to check jump offset
</commit_message>
<xml_diff>
--- a/HW4/dry.docx
+++ b/HW4/dry.docx
@@ -82,9 +82,16 @@
           <w:sz w:val="36"/>
           <w:szCs w:val="36"/>
         </w:rPr>
-        <w:t xml:space="preserve">Mori </w:t>
-      </w:r>
-      <w:proofErr w:type="spellStart"/>
+        <w:t xml:space="preserve">Mori Levinzon 308328467 </w:t>
+      </w:r>
+    </w:p>
+    <w:p>
+      <w:pPr>
+        <w:bidi w:val="0"/>
+        <w:rPr>
+          <w:rFonts w:asciiTheme="majorBidi" w:hAnsiTheme="majorBidi" w:cstheme="majorBidi"/>
+        </w:rPr>
+      </w:pPr>
       <w:r>
         <w:rPr>
           <w:rFonts w:asciiTheme="majorBidi" w:hAnsiTheme="majorBidi" w:cstheme="majorBidi"/>
@@ -93,25 +100,19 @@
           <w:sz w:val="36"/>
           <w:szCs w:val="36"/>
         </w:rPr>
-        <w:t>Levinzon</w:t>
-      </w:r>
-      <w:proofErr w:type="spellEnd"/>
-      <w:r>
+        <w:t>Omri Klein 318733565</w:t>
+      </w:r>
+    </w:p>
+    <w:p>
+      <w:pPr>
+        <w:bidi w:val="0"/>
         <w:rPr>
           <w:rFonts w:asciiTheme="majorBidi" w:hAnsiTheme="majorBidi" w:cstheme="majorBidi"/>
           <w:b/>
           <w:bCs/>
-          <w:sz w:val="36"/>
-          <w:szCs w:val="36"/>
-        </w:rPr>
-        <w:t xml:space="preserve"> 308328467 </w:t>
-      </w:r>
-    </w:p>
-    <w:p>
-      <w:pPr>
-        <w:bidi w:val="0"/>
-        <w:rPr>
-          <w:rFonts w:asciiTheme="majorBidi" w:hAnsiTheme="majorBidi" w:cstheme="majorBidi"/>
+          <w:sz w:val="24"/>
+          <w:szCs w:val="24"/>
+          <w:u w:val="single"/>
         </w:rPr>
       </w:pPr>
       <w:r>
@@ -119,15 +120,13 @@
           <w:rFonts w:asciiTheme="majorBidi" w:hAnsiTheme="majorBidi" w:cstheme="majorBidi"/>
           <w:b/>
           <w:bCs/>
-          <w:sz w:val="36"/>
-          <w:szCs w:val="36"/>
-        </w:rPr>
-        <w:t>Omri Klein 318733565</w:t>
-      </w:r>
-    </w:p>
-    <w:p>
-      <w:pPr>
-        <w:bidi w:val="0"/>
+          <w:sz w:val="24"/>
+          <w:szCs w:val="24"/>
+          <w:u w:val="single"/>
+        </w:rPr>
+        <w:t xml:space="preserve">Dry </w:t>
+      </w:r>
+      <w:r>
         <w:rPr>
           <w:rFonts w:asciiTheme="majorBidi" w:hAnsiTheme="majorBidi" w:cstheme="majorBidi"/>
           <w:b/>
@@ -136,33 +135,12 @@
           <w:szCs w:val="24"/>
           <w:u w:val="single"/>
         </w:rPr>
-      </w:pPr>
-      <w:r>
-        <w:rPr>
-          <w:rFonts w:asciiTheme="majorBidi" w:hAnsiTheme="majorBidi" w:cstheme="majorBidi"/>
-          <w:b/>
-          <w:bCs/>
-          <w:sz w:val="24"/>
-          <w:szCs w:val="24"/>
-          <w:u w:val="single"/>
-        </w:rPr>
-        <w:t xml:space="preserve">Dry </w:t>
-      </w:r>
-      <w:r>
-        <w:rPr>
-          <w:rFonts w:asciiTheme="majorBidi" w:hAnsiTheme="majorBidi" w:cstheme="majorBidi"/>
-          <w:b/>
-          <w:bCs/>
-          <w:sz w:val="24"/>
-          <w:szCs w:val="24"/>
-          <w:u w:val="single"/>
-        </w:rPr>
         <w:t>part:</w:t>
       </w:r>
     </w:p>
     <w:p>
       <w:pPr>
-        <w:pStyle w:val="ListParagraph"/>
+        <w:pStyle w:val="a3"/>
         <w:numPr>
           <w:ilvl w:val="0"/>
           <w:numId w:val="11"/>
@@ -176,26 +154,12 @@
         <w:rPr>
           <w:rFonts w:asciiTheme="majorBidi" w:hAnsiTheme="majorBidi" w:cstheme="majorBidi"/>
         </w:rPr>
-        <w:t>It is possible to get this gadget. If we would be scouting the code after the combination of the two commands opcodes (60 and C3</w:t>
-      </w:r>
-      <w:proofErr w:type="gramStart"/>
-      <w:r>
-        <w:rPr>
-          <w:rFonts w:asciiTheme="majorBidi" w:hAnsiTheme="majorBidi" w:cstheme="majorBidi"/>
-        </w:rPr>
-        <w:t>)  ,</w:t>
-      </w:r>
-      <w:proofErr w:type="gramEnd"/>
-      <w:r>
-        <w:rPr>
-          <w:rFonts w:asciiTheme="majorBidi" w:hAnsiTheme="majorBidi" w:cstheme="majorBidi"/>
-        </w:rPr>
-        <w:t>we may took part of another command in order to find the opcode 60 which is not so common.</w:t>
-      </w:r>
-    </w:p>
-    <w:p>
-      <w:pPr>
-        <w:pStyle w:val="ListParagraph"/>
+        <w:t>It is possible to get this gadget. If we would be scouting the code after the combination of the two commands opcodes (60 and C3)  ,we may took part of another command in order to find the opcode 60 which is not so common.</w:t>
+      </w:r>
+    </w:p>
+    <w:p>
+      <w:pPr>
+        <w:pStyle w:val="a3"/>
         <w:bidi w:val="0"/>
         <w:rPr>
           <w:rFonts w:asciiTheme="majorBidi" w:hAnsiTheme="majorBidi" w:cstheme="majorBidi"/>
@@ -205,21 +169,7 @@
         <w:rPr>
           <w:rFonts w:asciiTheme="majorBidi" w:hAnsiTheme="majorBidi" w:cstheme="majorBidi"/>
         </w:rPr>
-        <w:t xml:space="preserve">For </w:t>
-      </w:r>
-      <w:proofErr w:type="gramStart"/>
-      <w:r>
-        <w:rPr>
-          <w:rFonts w:asciiTheme="majorBidi" w:hAnsiTheme="majorBidi" w:cstheme="majorBidi"/>
-        </w:rPr>
-        <w:t>example :</w:t>
-      </w:r>
-      <w:proofErr w:type="gramEnd"/>
-      <w:r>
-        <w:rPr>
-          <w:rFonts w:asciiTheme="majorBidi" w:hAnsiTheme="majorBidi" w:cstheme="majorBidi"/>
-        </w:rPr>
-        <w:t xml:space="preserve"> if we had the following commands at the</w:t>
+        <w:t>For example : if we had the following commands at the</w:t>
       </w:r>
       <w:r>
         <w:rPr>
@@ -242,7 +192,7 @@
     </w:p>
     <w:p>
       <w:pPr>
-        <w:pStyle w:val="ListParagraph"/>
+        <w:pStyle w:val="a3"/>
         <w:bidi w:val="0"/>
         <w:rPr>
           <w:rFonts w:asciiTheme="majorBidi" w:hAnsiTheme="majorBidi" w:cstheme="majorBidi"/>
@@ -275,7 +225,7 @@
     </w:p>
     <w:p>
       <w:pPr>
-        <w:pStyle w:val="ListParagraph"/>
+        <w:pStyle w:val="a3"/>
         <w:bidi w:val="0"/>
         <w:rPr>
           <w:rFonts w:asciiTheme="majorBidi" w:hAnsiTheme="majorBidi" w:cstheme="majorBidi"/>
@@ -309,7 +259,7 @@
     </w:p>
     <w:p>
       <w:pPr>
-        <w:pStyle w:val="ListParagraph"/>
+        <w:pStyle w:val="a3"/>
         <w:bidi w:val="0"/>
         <w:rPr>
           <w:rFonts w:asciiTheme="majorBidi" w:hAnsiTheme="majorBidi" w:cstheme="majorBidi"/>
@@ -319,42 +269,12 @@
         <w:rPr>
           <w:rFonts w:asciiTheme="majorBidi" w:hAnsiTheme="majorBidi" w:cstheme="majorBidi"/>
         </w:rPr>
-        <w:t xml:space="preserve">this is two commands that we can find in allot of function (as we need to return the stack pointer to </w:t>
-      </w:r>
-      <w:proofErr w:type="spellStart"/>
-      <w:proofErr w:type="gramStart"/>
-      <w:r>
-        <w:rPr>
-          <w:rFonts w:asciiTheme="majorBidi" w:hAnsiTheme="majorBidi" w:cstheme="majorBidi"/>
-        </w:rPr>
-        <w:t>it's</w:t>
-      </w:r>
-      <w:proofErr w:type="spellEnd"/>
-      <w:proofErr w:type="gramEnd"/>
-      <w:r>
-        <w:rPr>
-          <w:rFonts w:asciiTheme="majorBidi" w:hAnsiTheme="majorBidi" w:cstheme="majorBidi"/>
-        </w:rPr>
-        <w:t xml:space="preserve"> original state before we </w:t>
-      </w:r>
-      <w:proofErr w:type="spellStart"/>
-      <w:r>
-        <w:rPr>
-          <w:rFonts w:asciiTheme="majorBidi" w:hAnsiTheme="majorBidi" w:cstheme="majorBidi"/>
-        </w:rPr>
-        <w:t>reti</w:t>
-      </w:r>
-      <w:proofErr w:type="spellEnd"/>
-      <w:r>
-        <w:rPr>
-          <w:rFonts w:asciiTheme="majorBidi" w:hAnsiTheme="majorBidi" w:cstheme="majorBidi"/>
-        </w:rPr>
-        <w:t>=urn from the function).</w:t>
-      </w:r>
-    </w:p>
-    <w:p>
-      <w:pPr>
-        <w:pStyle w:val="ListParagraph"/>
+        <w:t>this is two commands that we can find in allot of function (as we need to return the stack pointer to it's original state before we reti=urn from the function).</w:t>
+      </w:r>
+    </w:p>
+    <w:p>
+      <w:pPr>
+        <w:pStyle w:val="a3"/>
         <w:bidi w:val="0"/>
         <w:rPr>
           <w:rFonts w:asciiTheme="majorBidi" w:hAnsiTheme="majorBidi" w:cstheme="majorBidi"/>
@@ -364,20 +284,12 @@
         <w:rPr>
           <w:rFonts w:asciiTheme="majorBidi" w:hAnsiTheme="majorBidi" w:cstheme="majorBidi"/>
         </w:rPr>
-        <w:t xml:space="preserve">the opcode of the two commands is translated </w:t>
-      </w:r>
-      <w:proofErr w:type="gramStart"/>
-      <w:r>
-        <w:rPr>
-          <w:rFonts w:asciiTheme="majorBidi" w:hAnsiTheme="majorBidi" w:cstheme="majorBidi"/>
-        </w:rPr>
-        <w:t>to :</w:t>
-      </w:r>
-      <w:proofErr w:type="gramEnd"/>
-    </w:p>
-    <w:p>
-      <w:pPr>
-        <w:pStyle w:val="ListParagraph"/>
+        <w:t>the opcode of the two commands is translated to :</w:t>
+      </w:r>
+    </w:p>
+    <w:p>
+      <w:pPr>
+        <w:pStyle w:val="a3"/>
         <w:bidi w:val="0"/>
         <w:rPr>
           <w:rFonts w:asciiTheme="majorBidi" w:hAnsiTheme="majorBidi" w:cstheme="majorBidi"/>
@@ -405,7 +317,7 @@
     </w:p>
     <w:p>
       <w:pPr>
-        <w:pStyle w:val="ListParagraph"/>
+        <w:pStyle w:val="a3"/>
         <w:bidi w:val="0"/>
         <w:rPr>
           <w:rFonts w:asciiTheme="majorBidi" w:hAnsiTheme="majorBidi" w:cstheme="majorBidi"/>
@@ -433,7 +345,7 @@
     </w:p>
     <w:p>
       <w:pPr>
-        <w:pStyle w:val="ListParagraph"/>
+        <w:pStyle w:val="a3"/>
         <w:bidi w:val="0"/>
         <w:rPr>
           <w:rFonts w:asciiTheme="majorBidi" w:hAnsiTheme="majorBidi" w:cstheme="majorBidi"/>
@@ -443,26 +355,12 @@
         <w:rPr>
           <w:rFonts w:asciiTheme="majorBidi" w:hAnsiTheme="majorBidi" w:cstheme="majorBidi"/>
         </w:rPr>
-        <w:t xml:space="preserve">And the last two </w:t>
-      </w:r>
-      <w:proofErr w:type="gramStart"/>
-      <w:r>
-        <w:rPr>
-          <w:rFonts w:asciiTheme="majorBidi" w:hAnsiTheme="majorBidi" w:cstheme="majorBidi"/>
-        </w:rPr>
-        <w:t>opcode</w:t>
-      </w:r>
-      <w:proofErr w:type="gramEnd"/>
-      <w:r>
-        <w:rPr>
-          <w:rFonts w:asciiTheme="majorBidi" w:hAnsiTheme="majorBidi" w:cstheme="majorBidi"/>
-        </w:rPr>
-        <w:t xml:space="preserve"> is exactly what we need.</w:t>
-      </w:r>
-    </w:p>
-    <w:p>
-      <w:pPr>
-        <w:pStyle w:val="ListParagraph"/>
+        <w:t>And the last two opcode is exactly what we need.</w:t>
+      </w:r>
+    </w:p>
+    <w:p>
+      <w:pPr>
+        <w:pStyle w:val="a3"/>
         <w:numPr>
           <w:ilvl w:val="0"/>
           <w:numId w:val="11"/>
@@ -476,20 +374,12 @@
         <w:rPr>
           <w:rFonts w:asciiTheme="majorBidi" w:hAnsiTheme="majorBidi" w:cstheme="majorBidi"/>
         </w:rPr>
-        <w:t xml:space="preserve">Here is a look at the </w:t>
-      </w:r>
-      <w:proofErr w:type="gramStart"/>
-      <w:r>
-        <w:rPr>
-          <w:rFonts w:asciiTheme="majorBidi" w:hAnsiTheme="majorBidi" w:cstheme="majorBidi"/>
-        </w:rPr>
-        <w:t>stack :</w:t>
-      </w:r>
-      <w:proofErr w:type="gramEnd"/>
+        <w:t>Here is a look at the stack :</w:t>
+      </w:r>
     </w:p>
     <w:tbl>
       <w:tblPr>
-        <w:tblStyle w:val="TableGrid"/>
+        <w:tblStyle w:val="aa"/>
         <w:tblW w:w="0" w:type="auto"/>
         <w:tblInd w:w="720" w:type="dxa"/>
         <w:tblLook w:val="04A0" w:firstRow="1" w:lastRow="0" w:firstColumn="1" w:lastColumn="0" w:noHBand="0" w:noVBand="1"/>
@@ -506,7 +396,7 @@
           </w:tcPr>
           <w:p>
             <w:pPr>
-              <w:pStyle w:val="ListParagraph"/>
+              <w:pStyle w:val="a3"/>
               <w:bidi w:val="0"/>
               <w:ind w:left="0"/>
               <w:rPr>
@@ -527,7 +417,7 @@
           </w:tcPr>
           <w:p>
             <w:pPr>
-              <w:pStyle w:val="ListParagraph"/>
+              <w:pStyle w:val="a3"/>
               <w:bidi w:val="0"/>
               <w:ind w:left="0"/>
               <w:rPr>
@@ -548,37 +438,19 @@
           </w:tcPr>
           <w:p>
             <w:pPr>
-              <w:pStyle w:val="ListParagraph"/>
+              <w:pStyle w:val="a3"/>
               <w:bidi w:val="0"/>
               <w:ind w:left="0"/>
               <w:rPr>
                 <w:rFonts w:asciiTheme="majorBidi" w:hAnsiTheme="majorBidi" w:cstheme="majorBidi"/>
               </w:rPr>
             </w:pPr>
-            <w:proofErr w:type="spellStart"/>
-            <w:r>
-              <w:rPr>
-                <w:rFonts w:ascii="CourierNewPSMT" w:hAnsi="CourierNewPSMT" w:cs="CourierNewPSMT"/>
-              </w:rPr>
-              <w:t>xor</w:t>
-            </w:r>
-            <w:proofErr w:type="spellEnd"/>
-            <w:r>
-              <w:rPr>
-                <w:rFonts w:ascii="CourierNewPSMT" w:hAnsi="CourierNewPSMT" w:cs="CourierNewPSMT"/>
-              </w:rPr>
-              <w:t xml:space="preserve"> </w:t>
-            </w:r>
-            <w:proofErr w:type="spellStart"/>
-            <w:proofErr w:type="gramStart"/>
-            <w:r>
-              <w:rPr>
-                <w:rFonts w:ascii="CourierNewPSMT" w:hAnsi="CourierNewPSMT" w:cs="CourierNewPSMT"/>
-              </w:rPr>
-              <w:t>eax,eax</w:t>
-            </w:r>
-            <w:proofErr w:type="spellEnd"/>
-            <w:proofErr w:type="gramEnd"/>
+            <w:r>
+              <w:rPr>
+                <w:rFonts w:ascii="CourierNewPSMT" w:hAnsi="CourierNewPSMT" w:cs="CourierNewPSMT"/>
+              </w:rPr>
+              <w:t>xor eax,eax</w:t>
+            </w:r>
           </w:p>
         </w:tc>
       </w:tr>
@@ -589,7 +461,7 @@
           </w:tcPr>
           <w:p>
             <w:pPr>
-              <w:pStyle w:val="ListParagraph"/>
+              <w:pStyle w:val="a3"/>
               <w:bidi w:val="0"/>
               <w:ind w:left="0"/>
               <w:rPr>
@@ -610,7 +482,7 @@
           </w:tcPr>
           <w:p>
             <w:pPr>
-              <w:pStyle w:val="ListParagraph"/>
+              <w:pStyle w:val="a3"/>
               <w:bidi w:val="0"/>
               <w:ind w:left="0"/>
               <w:rPr>
@@ -631,7 +503,7 @@
           </w:tcPr>
           <w:p>
             <w:pPr>
-              <w:pStyle w:val="ListParagraph"/>
+              <w:pStyle w:val="a3"/>
               <w:bidi w:val="0"/>
               <w:ind w:left="0"/>
               <w:rPr>
@@ -642,16 +514,8 @@
               <w:rPr>
                 <w:rFonts w:ascii="CourierNewPSMT" w:hAnsi="CourierNewPSMT" w:cs="CourierNewPSMT"/>
               </w:rPr>
-              <w:t xml:space="preserve">pop </w:t>
-            </w:r>
-            <w:proofErr w:type="spellStart"/>
-            <w:r>
-              <w:rPr>
-                <w:rFonts w:ascii="CourierNewPSMT" w:hAnsi="CourierNewPSMT" w:cs="CourierNewPSMT"/>
-              </w:rPr>
-              <w:t>ebx</w:t>
-            </w:r>
-            <w:proofErr w:type="spellEnd"/>
+              <w:t>pop ebx</w:t>
+            </w:r>
           </w:p>
         </w:tc>
       </w:tr>
@@ -662,7 +526,7 @@
           </w:tcPr>
           <w:p>
             <w:pPr>
-              <w:pStyle w:val="ListParagraph"/>
+              <w:pStyle w:val="a3"/>
               <w:bidi w:val="0"/>
               <w:ind w:left="0"/>
               <w:rPr>
@@ -683,7 +547,7 @@
           </w:tcPr>
           <w:p>
             <w:pPr>
-              <w:pStyle w:val="ListParagraph"/>
+              <w:pStyle w:val="a3"/>
               <w:bidi w:val="0"/>
               <w:ind w:left="0"/>
               <w:rPr>
@@ -718,7 +582,7 @@
           </w:tcPr>
           <w:p>
             <w:pPr>
-              <w:pStyle w:val="ListParagraph"/>
+              <w:pStyle w:val="a3"/>
               <w:bidi w:val="0"/>
               <w:ind w:left="0"/>
               <w:rPr>
@@ -735,7 +599,7 @@
           </w:tcPr>
           <w:p>
             <w:pPr>
-              <w:pStyle w:val="ListParagraph"/>
+              <w:pStyle w:val="a3"/>
               <w:bidi w:val="0"/>
               <w:ind w:left="0"/>
               <w:rPr>
@@ -756,7 +620,7 @@
           </w:tcPr>
           <w:p>
             <w:pPr>
-              <w:pStyle w:val="ListParagraph"/>
+              <w:pStyle w:val="a3"/>
               <w:bidi w:val="0"/>
               <w:ind w:left="0"/>
               <w:rPr>
@@ -779,7 +643,7 @@
           </w:tcPr>
           <w:p>
             <w:pPr>
-              <w:pStyle w:val="ListParagraph"/>
+              <w:pStyle w:val="a3"/>
               <w:bidi w:val="0"/>
               <w:ind w:left="0"/>
               <w:rPr>
@@ -787,21 +651,8 @@
               </w:rPr>
             </w:pPr>
             <w:r>
-              <w:t xml:space="preserve">Add </w:t>
-            </w:r>
-            <w:proofErr w:type="spellStart"/>
-            <w:r>
-              <w:t>eax</w:t>
-            </w:r>
-            <w:proofErr w:type="spellEnd"/>
-            <w:r>
-              <w:t xml:space="preserve">, </w:t>
-            </w:r>
-            <w:proofErr w:type="spellStart"/>
-            <w:r>
-              <w:t>ebx</w:t>
-            </w:r>
-            <w:proofErr w:type="spellEnd"/>
+              <w:t>Add eax, ebx</w:t>
+            </w:r>
           </w:p>
         </w:tc>
       </w:tr>
@@ -812,7 +663,7 @@
           </w:tcPr>
           <w:p>
             <w:pPr>
-              <w:pStyle w:val="ListParagraph"/>
+              <w:pStyle w:val="a3"/>
               <w:bidi w:val="0"/>
               <w:ind w:left="0"/>
               <w:rPr>
@@ -833,7 +684,7 @@
           </w:tcPr>
           <w:p>
             <w:pPr>
-              <w:pStyle w:val="ListParagraph"/>
+              <w:pStyle w:val="a3"/>
               <w:bidi w:val="0"/>
               <w:ind w:left="0"/>
               <w:rPr>
@@ -841,7 +692,6 @@
               </w:rPr>
             </w:pPr>
             <w:bookmarkStart w:id="5" w:name="OLE_LINK20"/>
-            <w:proofErr w:type="spellStart"/>
             <w:r>
               <w:rPr>
                 <w:rFonts w:ascii="CourierNewPSMT" w:hAnsi="CourierNewPSMT" w:cs="CourierNewPSMT"/>
@@ -849,7 +699,6 @@
               <w:t>Deadbeef</w:t>
             </w:r>
             <w:bookmarkEnd w:id="5"/>
-            <w:proofErr w:type="spellEnd"/>
           </w:p>
         </w:tc>
         <w:tc>
@@ -858,7 +707,7 @@
           </w:tcPr>
           <w:p>
             <w:pPr>
-              <w:pStyle w:val="ListParagraph"/>
+              <w:pStyle w:val="a3"/>
               <w:bidi w:val="0"/>
               <w:ind w:left="0"/>
               <w:rPr>
@@ -875,7 +724,7 @@
           </w:tcPr>
           <w:p>
             <w:pPr>
-              <w:pStyle w:val="ListParagraph"/>
+              <w:pStyle w:val="a3"/>
               <w:bidi w:val="0"/>
               <w:ind w:left="0"/>
               <w:rPr>
@@ -896,7 +745,7 @@
           </w:tcPr>
           <w:p>
             <w:pPr>
-              <w:pStyle w:val="ListParagraph"/>
+              <w:pStyle w:val="a3"/>
               <w:bidi w:val="0"/>
               <w:ind w:left="0"/>
               <w:rPr>
@@ -904,7 +753,6 @@
               </w:rPr>
             </w:pPr>
             <w:bookmarkStart w:id="6" w:name="OLE_LINK21"/>
-            <w:proofErr w:type="spellStart"/>
             <w:r>
               <w:rPr>
                 <w:rFonts w:ascii="CourierNewPSMT" w:hAnsi="CourierNewPSMT" w:cs="CourierNewPSMT"/>
@@ -912,7 +760,6 @@
               <w:t>Deadbeef</w:t>
             </w:r>
             <w:bookmarkEnd w:id="6"/>
-            <w:proofErr w:type="spellEnd"/>
           </w:p>
         </w:tc>
         <w:tc>
@@ -921,7 +768,7 @@
           </w:tcPr>
           <w:p>
             <w:pPr>
-              <w:pStyle w:val="ListParagraph"/>
+              <w:pStyle w:val="a3"/>
               <w:bidi w:val="0"/>
               <w:ind w:left="0"/>
               <w:rPr>
@@ -938,7 +785,7 @@
           </w:tcPr>
           <w:p>
             <w:pPr>
-              <w:pStyle w:val="ListParagraph"/>
+              <w:pStyle w:val="a3"/>
               <w:bidi w:val="0"/>
               <w:ind w:left="0"/>
               <w:rPr>
@@ -959,7 +806,7 @@
           </w:tcPr>
           <w:p>
             <w:pPr>
-              <w:pStyle w:val="ListParagraph"/>
+              <w:pStyle w:val="a3"/>
               <w:bidi w:val="0"/>
               <w:ind w:left="0"/>
               <w:rPr>
@@ -967,7 +814,6 @@
               </w:rPr>
             </w:pPr>
             <w:bookmarkStart w:id="7" w:name="OLE_LINK22"/>
-            <w:proofErr w:type="spellStart"/>
             <w:r>
               <w:rPr>
                 <w:rFonts w:ascii="CourierNewPSMT" w:hAnsi="CourierNewPSMT" w:cs="CourierNewPSMT"/>
@@ -975,7 +821,6 @@
               <w:t>Deadbeef</w:t>
             </w:r>
             <w:bookmarkEnd w:id="7"/>
-            <w:proofErr w:type="spellEnd"/>
           </w:p>
         </w:tc>
         <w:tc>
@@ -984,7 +829,7 @@
           </w:tcPr>
           <w:p>
             <w:pPr>
-              <w:pStyle w:val="ListParagraph"/>
+              <w:pStyle w:val="a3"/>
               <w:bidi w:val="0"/>
               <w:ind w:left="0"/>
               <w:rPr>
@@ -1001,7 +846,7 @@
           </w:tcPr>
           <w:p>
             <w:pPr>
-              <w:pStyle w:val="ListParagraph"/>
+              <w:pStyle w:val="a3"/>
               <w:bidi w:val="0"/>
               <w:ind w:left="0"/>
               <w:rPr>
@@ -1022,7 +867,7 @@
           </w:tcPr>
           <w:p>
             <w:pPr>
-              <w:pStyle w:val="ListParagraph"/>
+              <w:pStyle w:val="a3"/>
               <w:bidi w:val="0"/>
               <w:ind w:left="0"/>
               <w:rPr>
@@ -1045,60 +890,18 @@
           </w:tcPr>
           <w:p>
             <w:pPr>
-              <w:pStyle w:val="ListParagraph"/>
-              <w:bidi w:val="0"/>
-              <w:ind w:left="0"/>
-              <w:rPr>
-                <w:rFonts w:ascii="CourierNewPSMT" w:hAnsi="CourierNewPSMT" w:cs="CourierNewPSMT"/>
-              </w:rPr>
-            </w:pPr>
-            <w:r>
-              <w:rPr>
-                <w:rFonts w:ascii="CourierNewPSMT" w:hAnsi="CourierNewPSMT" w:cs="CourierNewPSMT"/>
-              </w:rPr>
-              <w:t xml:space="preserve">Mov </w:t>
-            </w:r>
-            <w:proofErr w:type="spellStart"/>
-            <w:r>
-              <w:rPr>
-                <w:rFonts w:ascii="CourierNewPSMT" w:hAnsi="CourierNewPSMT" w:cs="CourierNewPSMT"/>
-              </w:rPr>
-              <w:t>eax</w:t>
-            </w:r>
-            <w:proofErr w:type="spellEnd"/>
-            <w:r>
-              <w:rPr>
-                <w:rFonts w:ascii="CourierNewPSMT" w:hAnsi="CourierNewPSMT" w:cs="CourierNewPSMT"/>
-              </w:rPr>
-              <w:t xml:space="preserve">, </w:t>
-            </w:r>
-            <w:proofErr w:type="spellStart"/>
-            <w:r>
-              <w:rPr>
-                <w:rFonts w:ascii="CourierNewPSMT" w:hAnsi="CourierNewPSMT" w:cs="CourierNewPSMT"/>
-              </w:rPr>
-              <w:t>dword</w:t>
-            </w:r>
-            <w:proofErr w:type="spellEnd"/>
-            <w:r>
-              <w:rPr>
-                <w:rFonts w:ascii="CourierNewPSMT" w:hAnsi="CourierNewPSMT" w:cs="CourierNewPSMT"/>
-              </w:rPr>
-              <w:t xml:space="preserve"> </w:t>
-            </w:r>
-            <w:proofErr w:type="spellStart"/>
-            <w:r>
-              <w:rPr>
-                <w:rFonts w:ascii="CourierNewPSMT" w:hAnsi="CourierNewPSMT" w:cs="CourierNewPSMT"/>
-              </w:rPr>
-              <w:t>ptr</w:t>
-            </w:r>
-            <w:proofErr w:type="spellEnd"/>
-            <w:r>
-              <w:rPr>
-                <w:rFonts w:ascii="CourierNewPSMT" w:hAnsi="CourierNewPSMT" w:cs="CourierNewPSMT"/>
-              </w:rPr>
-              <w:t>[eax+0fh]</w:t>
+              <w:pStyle w:val="a3"/>
+              <w:bidi w:val="0"/>
+              <w:ind w:left="0"/>
+              <w:rPr>
+                <w:rFonts w:ascii="CourierNewPSMT" w:hAnsi="CourierNewPSMT" w:cs="CourierNewPSMT"/>
+              </w:rPr>
+            </w:pPr>
+            <w:r>
+              <w:rPr>
+                <w:rFonts w:ascii="CourierNewPSMT" w:hAnsi="CourierNewPSMT" w:cs="CourierNewPSMT"/>
+              </w:rPr>
+              <w:t>Mov eax, dword ptr[eax+0fh]</w:t>
             </w:r>
           </w:p>
         </w:tc>
@@ -1110,7 +913,7 @@
           </w:tcPr>
           <w:p>
             <w:pPr>
-              <w:pStyle w:val="ListParagraph"/>
+              <w:pStyle w:val="a3"/>
               <w:bidi w:val="0"/>
               <w:ind w:left="0"/>
               <w:rPr>
@@ -1131,7 +934,7 @@
           </w:tcPr>
           <w:p>
             <w:pPr>
-              <w:pStyle w:val="ListParagraph"/>
+              <w:pStyle w:val="a3"/>
               <w:bidi w:val="0"/>
               <w:ind w:left="0"/>
               <w:rPr>
@@ -1152,27 +955,19 @@
           </w:tcPr>
           <w:p>
             <w:pPr>
-              <w:pStyle w:val="ListParagraph"/>
-              <w:bidi w:val="0"/>
-              <w:ind w:left="0"/>
-              <w:rPr>
-                <w:rFonts w:ascii="CourierNewPSMT" w:hAnsi="CourierNewPSMT" w:cs="CourierNewPSMT"/>
-              </w:rPr>
-            </w:pPr>
-            <w:r>
-              <w:rPr>
-                <w:rFonts w:ascii="CourierNewPSMT" w:hAnsi="CourierNewPSMT" w:cs="CourierNewPSMT"/>
-              </w:rPr>
-              <w:t xml:space="preserve">Inc </w:t>
-            </w:r>
-            <w:proofErr w:type="spellStart"/>
-            <w:r>
-              <w:rPr>
-                <w:rFonts w:ascii="CourierNewPSMT" w:hAnsi="CourierNewPSMT" w:cs="CourierNewPSMT"/>
-              </w:rPr>
-              <w:t>eax</w:t>
-            </w:r>
-            <w:proofErr w:type="spellEnd"/>
+              <w:pStyle w:val="a3"/>
+              <w:bidi w:val="0"/>
+              <w:ind w:left="0"/>
+              <w:rPr>
+                <w:rFonts w:ascii="CourierNewPSMT" w:hAnsi="CourierNewPSMT" w:cs="CourierNewPSMT"/>
+              </w:rPr>
+            </w:pPr>
+            <w:r>
+              <w:rPr>
+                <w:rFonts w:ascii="CourierNewPSMT" w:hAnsi="CourierNewPSMT" w:cs="CourierNewPSMT"/>
+              </w:rPr>
+              <w:t>Inc eax</w:t>
+            </w:r>
           </w:p>
         </w:tc>
       </w:tr>
@@ -1183,7 +978,7 @@
           </w:tcPr>
           <w:p>
             <w:pPr>
-              <w:pStyle w:val="ListParagraph"/>
+              <w:pStyle w:val="a3"/>
               <w:bidi w:val="0"/>
               <w:ind w:left="0"/>
               <w:rPr>
@@ -1204,7 +999,7 @@
           </w:tcPr>
           <w:p>
             <w:pPr>
-              <w:pStyle w:val="ListParagraph"/>
+              <w:pStyle w:val="a3"/>
               <w:bidi w:val="0"/>
               <w:ind w:left="0"/>
               <w:rPr>
@@ -1225,27 +1020,19 @@
           </w:tcPr>
           <w:p>
             <w:pPr>
-              <w:pStyle w:val="ListParagraph"/>
-              <w:bidi w:val="0"/>
-              <w:ind w:left="0"/>
-              <w:rPr>
-                <w:rFonts w:ascii="CourierNewPSMT" w:hAnsi="CourierNewPSMT" w:cs="CourierNewPSMT"/>
-              </w:rPr>
-            </w:pPr>
-            <w:r>
-              <w:rPr>
-                <w:rFonts w:ascii="CourierNewPSMT" w:hAnsi="CourierNewPSMT" w:cs="CourierNewPSMT"/>
-              </w:rPr>
-              <w:t xml:space="preserve">Inc </w:t>
-            </w:r>
-            <w:proofErr w:type="spellStart"/>
-            <w:r>
-              <w:rPr>
-                <w:rFonts w:ascii="CourierNewPSMT" w:hAnsi="CourierNewPSMT" w:cs="CourierNewPSMT"/>
-              </w:rPr>
-              <w:t>eax</w:t>
-            </w:r>
-            <w:proofErr w:type="spellEnd"/>
+              <w:pStyle w:val="a3"/>
+              <w:bidi w:val="0"/>
+              <w:ind w:left="0"/>
+              <w:rPr>
+                <w:rFonts w:ascii="CourierNewPSMT" w:hAnsi="CourierNewPSMT" w:cs="CourierNewPSMT"/>
+              </w:rPr>
+            </w:pPr>
+            <w:r>
+              <w:rPr>
+                <w:rFonts w:ascii="CourierNewPSMT" w:hAnsi="CourierNewPSMT" w:cs="CourierNewPSMT"/>
+              </w:rPr>
+              <w:t>Inc eax</w:t>
+            </w:r>
           </w:p>
         </w:tc>
       </w:tr>
@@ -1256,7 +1043,7 @@
           </w:tcPr>
           <w:p>
             <w:pPr>
-              <w:pStyle w:val="ListParagraph"/>
+              <w:pStyle w:val="a3"/>
               <w:bidi w:val="0"/>
               <w:ind w:left="0"/>
               <w:rPr>
@@ -1277,7 +1064,7 @@
           </w:tcPr>
           <w:p>
             <w:pPr>
-              <w:pStyle w:val="ListParagraph"/>
+              <w:pStyle w:val="a3"/>
               <w:bidi w:val="0"/>
               <w:ind w:left="0"/>
               <w:rPr>
@@ -1300,41 +1087,19 @@
           </w:tcPr>
           <w:p>
             <w:pPr>
-              <w:pStyle w:val="ListParagraph"/>
-              <w:bidi w:val="0"/>
-              <w:ind w:left="0"/>
-              <w:rPr>
-                <w:rFonts w:ascii="CourierNewPSMT" w:hAnsi="CourierNewPSMT" w:cs="CourierNewPSMT"/>
-              </w:rPr>
-            </w:pPr>
-            <w:r>
-              <w:rPr>
-                <w:rFonts w:ascii="CourierNewPSMT" w:hAnsi="CourierNewPSMT" w:cs="CourierNewPSMT"/>
-              </w:rPr>
-              <w:t xml:space="preserve">Mov </w:t>
-            </w:r>
-            <w:proofErr w:type="spellStart"/>
-            <w:r>
-              <w:rPr>
-                <w:rFonts w:ascii="CourierNewPSMT" w:hAnsi="CourierNewPSMT" w:cs="CourierNewPSMT"/>
-              </w:rPr>
-              <w:t>ecx</w:t>
-            </w:r>
-            <w:proofErr w:type="spellEnd"/>
-            <w:r>
-              <w:rPr>
-                <w:rFonts w:ascii="CourierNewPSMT" w:hAnsi="CourierNewPSMT" w:cs="CourierNewPSMT"/>
-              </w:rPr>
-              <w:t xml:space="preserve">, </w:t>
-            </w:r>
-            <w:proofErr w:type="spellStart"/>
-            <w:r>
-              <w:rPr>
-                <w:rFonts w:ascii="CourierNewPSMT" w:hAnsi="CourierNewPSMT" w:cs="CourierNewPSMT"/>
-              </w:rPr>
-              <w:t>eax</w:t>
-            </w:r>
-            <w:proofErr w:type="spellEnd"/>
+              <w:pStyle w:val="a3"/>
+              <w:bidi w:val="0"/>
+              <w:ind w:left="0"/>
+              <w:rPr>
+                <w:rFonts w:ascii="CourierNewPSMT" w:hAnsi="CourierNewPSMT" w:cs="CourierNewPSMT"/>
+              </w:rPr>
+            </w:pPr>
+            <w:r>
+              <w:rPr>
+                <w:rFonts w:ascii="CourierNewPSMT" w:hAnsi="CourierNewPSMT" w:cs="CourierNewPSMT"/>
+              </w:rPr>
+              <w:t>Mov ecx, eax</w:t>
+            </w:r>
           </w:p>
         </w:tc>
       </w:tr>
@@ -1345,7 +1110,7 @@
           </w:tcPr>
           <w:p>
             <w:pPr>
-              <w:pStyle w:val="ListParagraph"/>
+              <w:pStyle w:val="a3"/>
               <w:bidi w:val="0"/>
               <w:ind w:left="0"/>
               <w:rPr>
@@ -1366,7 +1131,7 @@
           </w:tcPr>
           <w:p>
             <w:pPr>
-              <w:pStyle w:val="ListParagraph"/>
+              <w:pStyle w:val="a3"/>
               <w:bidi w:val="0"/>
               <w:ind w:left="0"/>
               <w:rPr>
@@ -1389,60 +1154,18 @@
           </w:tcPr>
           <w:p>
             <w:pPr>
-              <w:pStyle w:val="ListParagraph"/>
-              <w:bidi w:val="0"/>
-              <w:ind w:left="0"/>
-              <w:rPr>
-                <w:rFonts w:ascii="CourierNewPSMT" w:hAnsi="CourierNewPSMT" w:cs="CourierNewPSMT"/>
-              </w:rPr>
-            </w:pPr>
-            <w:r>
-              <w:rPr>
-                <w:rFonts w:ascii="CourierNewPSMT" w:hAnsi="CourierNewPSMT" w:cs="CourierNewPSMT"/>
-              </w:rPr>
-              <w:t xml:space="preserve">Mov </w:t>
-            </w:r>
-            <w:proofErr w:type="spellStart"/>
-            <w:r>
-              <w:rPr>
-                <w:rFonts w:ascii="CourierNewPSMT" w:hAnsi="CourierNewPSMT" w:cs="CourierNewPSMT"/>
-              </w:rPr>
-              <w:t>eax</w:t>
-            </w:r>
-            <w:proofErr w:type="spellEnd"/>
-            <w:r>
-              <w:rPr>
-                <w:rFonts w:ascii="CourierNewPSMT" w:hAnsi="CourierNewPSMT" w:cs="CourierNewPSMT"/>
-              </w:rPr>
-              <w:t xml:space="preserve">, </w:t>
-            </w:r>
-            <w:proofErr w:type="spellStart"/>
-            <w:r>
-              <w:rPr>
-                <w:rFonts w:ascii="CourierNewPSMT" w:hAnsi="CourierNewPSMT" w:cs="CourierNewPSMT"/>
-              </w:rPr>
-              <w:t>dword</w:t>
-            </w:r>
-            <w:proofErr w:type="spellEnd"/>
-            <w:r>
-              <w:rPr>
-                <w:rFonts w:ascii="CourierNewPSMT" w:hAnsi="CourierNewPSMT" w:cs="CourierNewPSMT"/>
-              </w:rPr>
-              <w:t xml:space="preserve"> </w:t>
-            </w:r>
-            <w:proofErr w:type="spellStart"/>
-            <w:r>
-              <w:rPr>
-                <w:rFonts w:ascii="CourierNewPSMT" w:hAnsi="CourierNewPSMT" w:cs="CourierNewPSMT"/>
-              </w:rPr>
-              <w:t>ptr</w:t>
-            </w:r>
-            <w:proofErr w:type="spellEnd"/>
-            <w:r>
-              <w:rPr>
-                <w:rFonts w:ascii="CourierNewPSMT" w:hAnsi="CourierNewPSMT" w:cs="CourierNewPSMT"/>
-              </w:rPr>
-              <w:t>[eax+0fh]</w:t>
+              <w:pStyle w:val="a3"/>
+              <w:bidi w:val="0"/>
+              <w:ind w:left="0"/>
+              <w:rPr>
+                <w:rFonts w:ascii="CourierNewPSMT" w:hAnsi="CourierNewPSMT" w:cs="CourierNewPSMT"/>
+              </w:rPr>
+            </w:pPr>
+            <w:r>
+              <w:rPr>
+                <w:rFonts w:ascii="CourierNewPSMT" w:hAnsi="CourierNewPSMT" w:cs="CourierNewPSMT"/>
+              </w:rPr>
+              <w:t>Mov eax, dword ptr[eax+0fh]</w:t>
             </w:r>
           </w:p>
         </w:tc>
@@ -1454,7 +1177,7 @@
           </w:tcPr>
           <w:p>
             <w:pPr>
-              <w:pStyle w:val="ListParagraph"/>
+              <w:pStyle w:val="a3"/>
               <w:bidi w:val="0"/>
               <w:ind w:left="0"/>
               <w:rPr>
@@ -1475,7 +1198,7 @@
           </w:tcPr>
           <w:p>
             <w:pPr>
-              <w:pStyle w:val="ListParagraph"/>
+              <w:pStyle w:val="a3"/>
               <w:bidi w:val="0"/>
               <w:ind w:left="0"/>
               <w:rPr>
@@ -1496,27 +1219,19 @@
           </w:tcPr>
           <w:p>
             <w:pPr>
-              <w:pStyle w:val="ListParagraph"/>
-              <w:bidi w:val="0"/>
-              <w:ind w:left="0"/>
-              <w:rPr>
-                <w:rFonts w:ascii="CourierNewPSMT" w:hAnsi="CourierNewPSMT" w:cs="CourierNewPSMT"/>
-              </w:rPr>
-            </w:pPr>
-            <w:r>
-              <w:rPr>
-                <w:rFonts w:ascii="CourierNewPSMT" w:hAnsi="CourierNewPSMT" w:cs="CourierNewPSMT"/>
-              </w:rPr>
-              <w:t xml:space="preserve">Pop </w:t>
-            </w:r>
-            <w:proofErr w:type="spellStart"/>
-            <w:r>
-              <w:rPr>
-                <w:rFonts w:ascii="CourierNewPSMT" w:hAnsi="CourierNewPSMT" w:cs="CourierNewPSMT"/>
-              </w:rPr>
-              <w:t>ecx</w:t>
-            </w:r>
-            <w:proofErr w:type="spellEnd"/>
+              <w:pStyle w:val="a3"/>
+              <w:bidi w:val="0"/>
+              <w:ind w:left="0"/>
+              <w:rPr>
+                <w:rFonts w:ascii="CourierNewPSMT" w:hAnsi="CourierNewPSMT" w:cs="CourierNewPSMT"/>
+              </w:rPr>
+            </w:pPr>
+            <w:r>
+              <w:rPr>
+                <w:rFonts w:ascii="CourierNewPSMT" w:hAnsi="CourierNewPSMT" w:cs="CourierNewPSMT"/>
+              </w:rPr>
+              <w:t>Pop ecx</w:t>
+            </w:r>
           </w:p>
         </w:tc>
       </w:tr>
@@ -1527,7 +1242,7 @@
           </w:tcPr>
           <w:p>
             <w:pPr>
-              <w:pStyle w:val="ListParagraph"/>
+              <w:pStyle w:val="a3"/>
               <w:bidi w:val="0"/>
               <w:ind w:left="0"/>
               <w:rPr>
@@ -1548,7 +1263,7 @@
           </w:tcPr>
           <w:p>
             <w:pPr>
-              <w:pStyle w:val="ListParagraph"/>
+              <w:pStyle w:val="a3"/>
               <w:bidi w:val="0"/>
               <w:ind w:left="0"/>
               <w:rPr>
@@ -1569,21 +1284,19 @@
           </w:tcPr>
           <w:p>
             <w:pPr>
-              <w:pStyle w:val="ListParagraph"/>
-              <w:bidi w:val="0"/>
-              <w:ind w:left="0"/>
-              <w:rPr>
-                <w:rFonts w:ascii="CourierNewPSMT" w:hAnsi="CourierNewPSMT" w:cs="CourierNewPSMT"/>
-              </w:rPr>
-            </w:pPr>
-            <w:proofErr w:type="spellStart"/>
+              <w:pStyle w:val="a3"/>
+              <w:bidi w:val="0"/>
+              <w:ind w:left="0"/>
+              <w:rPr>
+                <w:rFonts w:ascii="CourierNewPSMT" w:hAnsi="CourierNewPSMT" w:cs="CourierNewPSMT"/>
+              </w:rPr>
+            </w:pPr>
             <w:r>
               <w:rPr>
                 <w:rFonts w:ascii="CourierNewPSMT" w:hAnsi="CourierNewPSMT" w:cs="CourierNewPSMT"/>
               </w:rPr>
               <w:t>pusha</w:t>
             </w:r>
-            <w:proofErr w:type="spellEnd"/>
           </w:p>
         </w:tc>
       </w:tr>
@@ -1594,7 +1307,7 @@
           </w:tcPr>
           <w:p>
             <w:pPr>
-              <w:pStyle w:val="ListParagraph"/>
+              <w:pStyle w:val="a3"/>
               <w:bidi w:val="0"/>
               <w:ind w:left="0"/>
               <w:rPr>
@@ -1615,7 +1328,7 @@
           </w:tcPr>
           <w:p>
             <w:pPr>
-              <w:pStyle w:val="ListParagraph"/>
+              <w:pStyle w:val="a3"/>
               <w:bidi w:val="0"/>
               <w:ind w:left="0"/>
               <w:rPr>
@@ -1636,7 +1349,7 @@
           </w:tcPr>
           <w:p>
             <w:pPr>
-              <w:pStyle w:val="ListParagraph"/>
+              <w:pStyle w:val="a3"/>
               <w:bidi w:val="0"/>
               <w:ind w:left="0"/>
               <w:rPr>
@@ -1653,7 +1366,7 @@
           </w:tcPr>
           <w:p>
             <w:pPr>
-              <w:pStyle w:val="ListParagraph"/>
+              <w:pStyle w:val="a3"/>
               <w:bidi w:val="0"/>
               <w:ind w:left="0"/>
               <w:rPr>
@@ -1674,7 +1387,7 @@
           </w:tcPr>
           <w:p>
             <w:pPr>
-              <w:pStyle w:val="ListParagraph"/>
+              <w:pStyle w:val="a3"/>
               <w:bidi w:val="0"/>
               <w:ind w:left="0"/>
               <w:rPr>
@@ -1695,27 +1408,19 @@
           </w:tcPr>
           <w:p>
             <w:pPr>
-              <w:pStyle w:val="ListParagraph"/>
-              <w:bidi w:val="0"/>
-              <w:ind w:left="0"/>
-              <w:rPr>
-                <w:rFonts w:ascii="CourierNewPSMT" w:hAnsi="CourierNewPSMT" w:cs="CourierNewPSMT"/>
-              </w:rPr>
-            </w:pPr>
-            <w:r>
-              <w:rPr>
-                <w:rFonts w:ascii="CourierNewPSMT" w:hAnsi="CourierNewPSMT" w:cs="CourierNewPSMT"/>
-              </w:rPr>
-              <w:t xml:space="preserve">Pop </w:t>
-            </w:r>
-            <w:proofErr w:type="spellStart"/>
-            <w:r>
-              <w:rPr>
-                <w:rFonts w:ascii="CourierNewPSMT" w:hAnsi="CourierNewPSMT" w:cs="CourierNewPSMT"/>
-              </w:rPr>
-              <w:t>edi</w:t>
-            </w:r>
-            <w:proofErr w:type="spellEnd"/>
+              <w:pStyle w:val="a3"/>
+              <w:bidi w:val="0"/>
+              <w:ind w:left="0"/>
+              <w:rPr>
+                <w:rFonts w:ascii="CourierNewPSMT" w:hAnsi="CourierNewPSMT" w:cs="CourierNewPSMT"/>
+              </w:rPr>
+            </w:pPr>
+            <w:r>
+              <w:rPr>
+                <w:rFonts w:ascii="CourierNewPSMT" w:hAnsi="CourierNewPSMT" w:cs="CourierNewPSMT"/>
+              </w:rPr>
+              <w:t>Pop edi</w:t>
+            </w:r>
           </w:p>
         </w:tc>
       </w:tr>
@@ -1726,7 +1431,7 @@
           </w:tcPr>
           <w:p>
             <w:pPr>
-              <w:pStyle w:val="ListParagraph"/>
+              <w:pStyle w:val="a3"/>
               <w:bidi w:val="0"/>
               <w:ind w:left="0"/>
               <w:rPr>
@@ -1747,7 +1452,7 @@
           </w:tcPr>
           <w:p>
             <w:pPr>
-              <w:pStyle w:val="ListParagraph"/>
+              <w:pStyle w:val="a3"/>
               <w:bidi w:val="0"/>
               <w:ind w:left="0"/>
               <w:rPr>
@@ -1768,46 +1473,18 @@
           </w:tcPr>
           <w:p>
             <w:pPr>
-              <w:pStyle w:val="ListParagraph"/>
-              <w:bidi w:val="0"/>
-              <w:ind w:left="0"/>
-              <w:rPr>
-                <w:rFonts w:ascii="CourierNewPSMT" w:hAnsi="CourierNewPSMT" w:cs="CourierNewPSMT"/>
-              </w:rPr>
-            </w:pPr>
-            <w:r>
-              <w:rPr>
-                <w:rFonts w:ascii="CourierNewPSMT" w:hAnsi="CourierNewPSMT" w:cs="CourierNewPSMT"/>
-              </w:rPr>
-              <w:t xml:space="preserve">Pop </w:t>
-            </w:r>
-            <w:proofErr w:type="spellStart"/>
-            <w:r>
-              <w:rPr>
-                <w:rFonts w:ascii="CourierNewPSMT" w:hAnsi="CourierNewPSMT" w:cs="CourierNewPSMT"/>
-              </w:rPr>
-              <w:t>ebx</w:t>
-            </w:r>
-            <w:proofErr w:type="spellEnd"/>
-            <w:r>
-              <w:rPr>
-                <w:rFonts w:ascii="CourierNewPSMT" w:hAnsi="CourierNewPSMT" w:cs="CourierNewPSMT"/>
-              </w:rPr>
-              <w:t xml:space="preserve"> (will go to </w:t>
-            </w:r>
-            <w:proofErr w:type="spellStart"/>
-            <w:r>
-              <w:rPr>
-                <w:rFonts w:ascii="CourierNewPSMT" w:hAnsi="CourierNewPSMT" w:cs="CourierNewPSMT"/>
-              </w:rPr>
-              <w:t>edi</w:t>
-            </w:r>
-            <w:proofErr w:type="spellEnd"/>
-            <w:r>
-              <w:rPr>
-                <w:rFonts w:ascii="CourierNewPSMT" w:hAnsi="CourierNewPSMT" w:cs="CourierNewPSMT"/>
-              </w:rPr>
-              <w:t>)</w:t>
+              <w:pStyle w:val="a3"/>
+              <w:bidi w:val="0"/>
+              <w:ind w:left="0"/>
+              <w:rPr>
+                <w:rFonts w:ascii="CourierNewPSMT" w:hAnsi="CourierNewPSMT" w:cs="CourierNewPSMT"/>
+              </w:rPr>
+            </w:pPr>
+            <w:r>
+              <w:rPr>
+                <w:rFonts w:ascii="CourierNewPSMT" w:hAnsi="CourierNewPSMT" w:cs="CourierNewPSMT"/>
+              </w:rPr>
+              <w:t>Pop ebx (will go to edi)</w:t>
             </w:r>
           </w:p>
         </w:tc>
@@ -1819,7 +1496,7 @@
           </w:tcPr>
           <w:p>
             <w:pPr>
-              <w:pStyle w:val="ListParagraph"/>
+              <w:pStyle w:val="a3"/>
               <w:bidi w:val="0"/>
               <w:ind w:left="0"/>
               <w:rPr>
@@ -1840,7 +1517,7 @@
           </w:tcPr>
           <w:p>
             <w:pPr>
-              <w:pStyle w:val="ListParagraph"/>
+              <w:pStyle w:val="a3"/>
               <w:bidi w:val="0"/>
               <w:ind w:left="0"/>
               <w:rPr>
@@ -1861,27 +1538,19 @@
           </w:tcPr>
           <w:p>
             <w:pPr>
-              <w:pStyle w:val="ListParagraph"/>
-              <w:bidi w:val="0"/>
-              <w:ind w:left="0"/>
-              <w:rPr>
-                <w:rFonts w:ascii="CourierNewPSMT" w:hAnsi="CourierNewPSMT" w:cs="CourierNewPSMT"/>
-              </w:rPr>
-            </w:pPr>
-            <w:r>
-              <w:rPr>
-                <w:rFonts w:ascii="CourierNewPSMT" w:hAnsi="CourierNewPSMT" w:cs="CourierNewPSMT"/>
-              </w:rPr>
-              <w:t xml:space="preserve">Pop </w:t>
-            </w:r>
-            <w:proofErr w:type="spellStart"/>
-            <w:r>
-              <w:rPr>
-                <w:rFonts w:ascii="CourierNewPSMT" w:hAnsi="CourierNewPSMT" w:cs="CourierNewPSMT"/>
-              </w:rPr>
-              <w:t>ebp</w:t>
-            </w:r>
-            <w:proofErr w:type="spellEnd"/>
+              <w:pStyle w:val="a3"/>
+              <w:bidi w:val="0"/>
+              <w:ind w:left="0"/>
+              <w:rPr>
+                <w:rFonts w:ascii="CourierNewPSMT" w:hAnsi="CourierNewPSMT" w:cs="CourierNewPSMT"/>
+              </w:rPr>
+            </w:pPr>
+            <w:r>
+              <w:rPr>
+                <w:rFonts w:ascii="CourierNewPSMT" w:hAnsi="CourierNewPSMT" w:cs="CourierNewPSMT"/>
+              </w:rPr>
+              <w:t>Pop ebp</w:t>
+            </w:r>
           </w:p>
         </w:tc>
       </w:tr>
@@ -1892,7 +1561,7 @@
           </w:tcPr>
           <w:p>
             <w:pPr>
-              <w:pStyle w:val="ListParagraph"/>
+              <w:pStyle w:val="a3"/>
               <w:bidi w:val="0"/>
               <w:ind w:left="0"/>
               <w:rPr>
@@ -1913,7 +1582,7 @@
           </w:tcPr>
           <w:p>
             <w:pPr>
-              <w:pStyle w:val="ListParagraph"/>
+              <w:pStyle w:val="a3"/>
               <w:bidi w:val="0"/>
               <w:ind w:left="0"/>
               <w:rPr>
@@ -1934,46 +1603,18 @@
           </w:tcPr>
           <w:p>
             <w:pPr>
-              <w:pStyle w:val="ListParagraph"/>
-              <w:bidi w:val="0"/>
-              <w:ind w:left="0"/>
-              <w:rPr>
-                <w:rFonts w:ascii="CourierNewPSMT" w:hAnsi="CourierNewPSMT" w:cs="CourierNewPSMT"/>
-              </w:rPr>
-            </w:pPr>
-            <w:r>
-              <w:rPr>
-                <w:rFonts w:ascii="CourierNewPSMT" w:hAnsi="CourierNewPSMT" w:cs="CourierNewPSMT"/>
-              </w:rPr>
-              <w:t xml:space="preserve">Pop </w:t>
-            </w:r>
-            <w:proofErr w:type="spellStart"/>
-            <w:r>
-              <w:rPr>
-                <w:rFonts w:ascii="CourierNewPSMT" w:hAnsi="CourierNewPSMT" w:cs="CourierNewPSMT"/>
-              </w:rPr>
-              <w:t>ebx</w:t>
-            </w:r>
-            <w:proofErr w:type="spellEnd"/>
-            <w:r>
-              <w:rPr>
-                <w:rFonts w:ascii="CourierNewPSMT" w:hAnsi="CourierNewPSMT" w:cs="CourierNewPSMT"/>
-              </w:rPr>
-              <w:t xml:space="preserve"> (will go to </w:t>
-            </w:r>
-            <w:proofErr w:type="spellStart"/>
-            <w:r>
-              <w:rPr>
-                <w:rFonts w:ascii="CourierNewPSMT" w:hAnsi="CourierNewPSMT" w:cs="CourierNewPSMT"/>
-              </w:rPr>
-              <w:t>ebp</w:t>
-            </w:r>
-            <w:proofErr w:type="spellEnd"/>
-            <w:r>
-              <w:rPr>
-                <w:rFonts w:ascii="CourierNewPSMT" w:hAnsi="CourierNewPSMT" w:cs="CourierNewPSMT"/>
-              </w:rPr>
-              <w:t>)</w:t>
+              <w:pStyle w:val="a3"/>
+              <w:bidi w:val="0"/>
+              <w:ind w:left="0"/>
+              <w:rPr>
+                <w:rFonts w:ascii="CourierNewPSMT" w:hAnsi="CourierNewPSMT" w:cs="CourierNewPSMT"/>
+              </w:rPr>
+            </w:pPr>
+            <w:r>
+              <w:rPr>
+                <w:rFonts w:ascii="CourierNewPSMT" w:hAnsi="CourierNewPSMT" w:cs="CourierNewPSMT"/>
+              </w:rPr>
+              <w:t>Pop ebx (will go to ebp)</w:t>
             </w:r>
           </w:p>
         </w:tc>
@@ -1985,7 +1626,7 @@
           </w:tcPr>
           <w:p>
             <w:pPr>
-              <w:pStyle w:val="ListParagraph"/>
+              <w:pStyle w:val="a3"/>
               <w:bidi w:val="0"/>
               <w:ind w:left="0"/>
               <w:rPr>
@@ -2006,7 +1647,7 @@
           </w:tcPr>
           <w:p>
             <w:pPr>
-              <w:pStyle w:val="ListParagraph"/>
+              <w:pStyle w:val="a3"/>
               <w:bidi w:val="0"/>
               <w:ind w:left="0"/>
               <w:rPr>
@@ -2027,21 +1668,19 @@
           </w:tcPr>
           <w:p>
             <w:pPr>
-              <w:pStyle w:val="ListParagraph"/>
-              <w:bidi w:val="0"/>
-              <w:ind w:left="0"/>
-              <w:rPr>
-                <w:rFonts w:ascii="CourierNewPSMT" w:hAnsi="CourierNewPSMT" w:cs="CourierNewPSMT"/>
-              </w:rPr>
-            </w:pPr>
-            <w:proofErr w:type="spellStart"/>
+              <w:pStyle w:val="a3"/>
+              <w:bidi w:val="0"/>
+              <w:ind w:left="0"/>
+              <w:rPr>
+                <w:rFonts w:ascii="CourierNewPSMT" w:hAnsi="CourierNewPSMT" w:cs="CourierNewPSMT"/>
+              </w:rPr>
+            </w:pPr>
             <w:r>
               <w:rPr>
                 <w:rFonts w:ascii="CourierNewPSMT" w:hAnsi="CourierNewPSMT" w:cs="CourierNewPSMT"/>
               </w:rPr>
               <w:t>pusha</w:t>
             </w:r>
-            <w:proofErr w:type="spellEnd"/>
           </w:p>
         </w:tc>
       </w:tr>
@@ -2052,7 +1691,7 @@
           </w:tcPr>
           <w:p>
             <w:pPr>
-              <w:pStyle w:val="ListParagraph"/>
+              <w:pStyle w:val="a3"/>
               <w:bidi w:val="0"/>
               <w:ind w:left="0"/>
               <w:rPr>
@@ -2074,7 +1713,7 @@
           </w:tcPr>
           <w:p>
             <w:pPr>
-              <w:pStyle w:val="ListParagraph"/>
+              <w:pStyle w:val="a3"/>
               <w:bidi w:val="0"/>
               <w:ind w:left="0"/>
               <w:rPr>
@@ -2101,26 +1740,18 @@
           </w:tcPr>
           <w:p>
             <w:pPr>
-              <w:pStyle w:val="ListParagraph"/>
-              <w:bidi w:val="0"/>
-              <w:ind w:left="0"/>
-              <w:rPr>
-                <w:rFonts w:ascii="CourierNewPSMT" w:hAnsi="CourierNewPSMT" w:cs="CourierNewPSMT"/>
-              </w:rPr>
-            </w:pPr>
-            <w:proofErr w:type="spellStart"/>
-            <w:r>
-              <w:rPr>
-                <w:rFonts w:ascii="CourierNewPSMT" w:hAnsi="CourierNewPSMT" w:cs="CourierNewPSMT"/>
-              </w:rPr>
-              <w:t>dwSize</w:t>
-            </w:r>
-            <w:proofErr w:type="spellEnd"/>
-            <w:r>
-              <w:rPr>
-                <w:rFonts w:ascii="CourierNewPSMT" w:hAnsi="CourierNewPSMT" w:cs="CourierNewPSMT"/>
-              </w:rPr>
-              <w:t xml:space="preserve"> of page</w:t>
+              <w:pStyle w:val="a3"/>
+              <w:bidi w:val="0"/>
+              <w:ind w:left="0"/>
+              <w:rPr>
+                <w:rFonts w:ascii="CourierNewPSMT" w:hAnsi="CourierNewPSMT" w:cs="CourierNewPSMT"/>
+              </w:rPr>
+            </w:pPr>
+            <w:r>
+              <w:rPr>
+                <w:rFonts w:ascii="CourierNewPSMT" w:hAnsi="CourierNewPSMT" w:cs="CourierNewPSMT"/>
+              </w:rPr>
+              <w:t>dwSize of page</w:t>
             </w:r>
           </w:p>
         </w:tc>
@@ -2132,7 +1763,7 @@
           </w:tcPr>
           <w:p>
             <w:pPr>
-              <w:pStyle w:val="ListParagraph"/>
+              <w:pStyle w:val="a3"/>
               <w:bidi w:val="0"/>
               <w:ind w:left="0"/>
               <w:rPr>
@@ -2153,7 +1784,7 @@
           </w:tcPr>
           <w:p>
             <w:pPr>
-              <w:pStyle w:val="ListParagraph"/>
+              <w:pStyle w:val="a3"/>
               <w:bidi w:val="0"/>
               <w:ind w:left="0"/>
               <w:rPr>
@@ -2176,7 +1807,7 @@
           </w:tcPr>
           <w:p>
             <w:pPr>
-              <w:pStyle w:val="ListParagraph"/>
+              <w:pStyle w:val="a3"/>
               <w:bidi w:val="0"/>
               <w:ind w:left="0"/>
               <w:rPr>
@@ -2199,7 +1830,7 @@
           </w:tcPr>
           <w:p>
             <w:pPr>
-              <w:pStyle w:val="ListParagraph"/>
+              <w:pStyle w:val="a3"/>
               <w:bidi w:val="0"/>
               <w:ind w:left="0"/>
               <w:rPr>
@@ -2220,7 +1851,7 @@
           </w:tcPr>
           <w:p>
             <w:pPr>
-              <w:pStyle w:val="ListParagraph"/>
+              <w:pStyle w:val="a3"/>
               <w:bidi w:val="0"/>
               <w:ind w:left="0"/>
               <w:rPr>
@@ -2243,28 +1874,26 @@
           </w:tcPr>
           <w:p>
             <w:pPr>
-              <w:pStyle w:val="ListParagraph"/>
-              <w:bidi w:val="0"/>
-              <w:ind w:left="0"/>
-              <w:rPr>
-                <w:rFonts w:ascii="CourierNewPSMT" w:hAnsi="CourierNewPSMT" w:cs="CourierNewPSMT"/>
-              </w:rPr>
-            </w:pPr>
-            <w:proofErr w:type="spellStart"/>
+              <w:pStyle w:val="a3"/>
+              <w:bidi w:val="0"/>
+              <w:ind w:left="0"/>
+              <w:rPr>
+                <w:rFonts w:ascii="CourierNewPSMT" w:hAnsi="CourierNewPSMT" w:cs="CourierNewPSMT"/>
+              </w:rPr>
+            </w:pPr>
             <w:r>
               <w:rPr>
                 <w:rFonts w:ascii="CourierNewPSMT" w:hAnsi="CourierNewPSMT" w:cs="CourierNewPSMT"/>
               </w:rPr>
               <w:t>lpfOldProtect</w:t>
             </w:r>
-            <w:proofErr w:type="spellEnd"/>
           </w:p>
         </w:tc>
       </w:tr>
     </w:tbl>
     <w:p>
       <w:pPr>
-        <w:pStyle w:val="ListParagraph"/>
+        <w:pStyle w:val="a3"/>
         <w:bidi w:val="0"/>
         <w:rPr>
           <w:rFonts w:asciiTheme="majorBidi" w:hAnsiTheme="majorBidi" w:cstheme="majorBidi"/>
@@ -2273,7 +1902,7 @@
     </w:p>
     <w:p>
       <w:pPr>
-        <w:pStyle w:val="ListParagraph"/>
+        <w:pStyle w:val="a3"/>
         <w:bidi w:val="0"/>
         <w:rPr>
           <w:rFonts w:asciiTheme="majorBidi" w:hAnsiTheme="majorBidi" w:cstheme="majorBidi"/>
@@ -2303,44 +1932,8 @@
         <w:rPr>
           <w:rFonts w:asciiTheme="majorBidi" w:hAnsiTheme="majorBidi" w:cstheme="majorBidi"/>
         </w:rPr>
-        <w:t xml:space="preserve">d the </w:t>
-      </w:r>
-      <w:proofErr w:type="spellStart"/>
-      <w:r>
-        <w:rPr>
-          <w:rFonts w:asciiTheme="majorBidi" w:hAnsiTheme="majorBidi" w:cstheme="majorBidi"/>
-        </w:rPr>
-        <w:t>eax</w:t>
-      </w:r>
-      <w:proofErr w:type="spellEnd"/>
-      <w:r>
-        <w:rPr>
-          <w:rFonts w:asciiTheme="majorBidi" w:hAnsiTheme="majorBidi" w:cstheme="majorBidi"/>
-        </w:rPr>
-        <w:t xml:space="preserve"> register, popped </w:t>
-      </w:r>
-      <w:proofErr w:type="spellStart"/>
-      <w:r>
-        <w:rPr>
-          <w:rFonts w:asciiTheme="majorBidi" w:hAnsiTheme="majorBidi" w:cstheme="majorBidi"/>
-        </w:rPr>
-        <w:t>ebx</w:t>
-      </w:r>
-      <w:proofErr w:type="spellEnd"/>
-      <w:r>
-        <w:rPr>
-          <w:rFonts w:asciiTheme="majorBidi" w:hAnsiTheme="majorBidi" w:cstheme="majorBidi"/>
-        </w:rPr>
-        <w:t xml:space="preserve"> and added it to </w:t>
-      </w:r>
-      <w:proofErr w:type="spellStart"/>
-      <w:r>
-        <w:rPr>
-          <w:rFonts w:asciiTheme="majorBidi" w:hAnsiTheme="majorBidi" w:cstheme="majorBidi"/>
-        </w:rPr>
-        <w:t>eax</w:t>
-      </w:r>
-      <w:proofErr w:type="spellEnd"/>
+        <w:t>d the eax register, popped ebx and added it to eax</w:t>
+      </w:r>
       <w:r>
         <w:rPr>
           <w:rFonts w:asciiTheme="majorBidi" w:hAnsiTheme="majorBidi" w:cstheme="majorBidi"/>
@@ -2357,21 +1950,7 @@
         <w:rPr>
           <w:rFonts w:asciiTheme="majorBidi" w:hAnsiTheme="majorBidi" w:cstheme="majorBidi"/>
         </w:rPr>
-        <w:t xml:space="preserve"> it's value and increased </w:t>
-      </w:r>
-      <w:proofErr w:type="spellStart"/>
-      <w:r>
-        <w:rPr>
-          <w:rFonts w:asciiTheme="majorBidi" w:hAnsiTheme="majorBidi" w:cstheme="majorBidi"/>
-        </w:rPr>
-        <w:t>eax</w:t>
-      </w:r>
-      <w:proofErr w:type="spellEnd"/>
-      <w:r>
-        <w:rPr>
-          <w:rFonts w:asciiTheme="majorBidi" w:hAnsiTheme="majorBidi" w:cstheme="majorBidi"/>
-        </w:rPr>
-        <w:t xml:space="preserve"> in order </w:t>
+        <w:t xml:space="preserve"> it's value and increased eax in order </w:t>
       </w:r>
       <w:r>
         <w:rPr>
@@ -2379,7 +1958,6 @@
         </w:rPr>
         <w:t xml:space="preserve">in order to </w:t>
       </w:r>
-      <w:proofErr w:type="gramStart"/>
       <w:r>
         <w:rPr>
           <w:rFonts w:asciiTheme="majorBidi" w:hAnsiTheme="majorBidi" w:cstheme="majorBidi"/>
@@ -2390,28 +1968,7 @@
         <w:rPr>
           <w:rFonts w:asciiTheme="majorBidi" w:hAnsiTheme="majorBidi" w:cstheme="majorBidi"/>
         </w:rPr>
-        <w:t xml:space="preserve"> the</w:t>
-      </w:r>
-      <w:proofErr w:type="gramEnd"/>
-      <w:r>
-        <w:rPr>
-          <w:rFonts w:asciiTheme="majorBidi" w:hAnsiTheme="majorBidi" w:cstheme="majorBidi"/>
-        </w:rPr>
-        <w:t xml:space="preserve"> address of the start of the page in </w:t>
-      </w:r>
-      <w:proofErr w:type="spellStart"/>
-      <w:r>
-        <w:rPr>
-          <w:rFonts w:asciiTheme="majorBidi" w:hAnsiTheme="majorBidi" w:cstheme="majorBidi"/>
-        </w:rPr>
-        <w:t>eax</w:t>
-      </w:r>
-      <w:proofErr w:type="spellEnd"/>
-      <w:r>
-        <w:rPr>
-          <w:rFonts w:asciiTheme="majorBidi" w:hAnsiTheme="majorBidi" w:cstheme="majorBidi"/>
-        </w:rPr>
-        <w:t xml:space="preserve"> register (commands</w:t>
+        <w:t xml:space="preserve"> the address of the start of the page in eax register (commands</w:t>
       </w:r>
       <w:r>
         <w:rPr>
@@ -2437,35 +1994,13 @@
         <w:rPr>
           <w:rFonts w:asciiTheme="majorBidi" w:hAnsiTheme="majorBidi" w:cstheme="majorBidi"/>
         </w:rPr>
-        <w:t xml:space="preserve">After that, we put in inside the </w:t>
-      </w:r>
-      <w:proofErr w:type="spellStart"/>
-      <w:r>
-        <w:rPr>
-          <w:rFonts w:asciiTheme="majorBidi" w:hAnsiTheme="majorBidi" w:cstheme="majorBidi"/>
-        </w:rPr>
-        <w:t>ecx</w:t>
-      </w:r>
-      <w:proofErr w:type="spellEnd"/>
-      <w:r>
-        <w:rPr>
-          <w:rFonts w:asciiTheme="majorBidi" w:hAnsiTheme="majorBidi" w:cstheme="majorBidi"/>
-        </w:rPr>
-        <w:t xml:space="preserve"> the address of the gadget that does </w:t>
-      </w:r>
-      <w:proofErr w:type="spellStart"/>
-      <w:r>
-        <w:rPr>
-          <w:rFonts w:asciiTheme="majorBidi" w:hAnsiTheme="majorBidi" w:cstheme="majorBidi"/>
-        </w:rPr>
-        <w:t>pusha</w:t>
-      </w:r>
-      <w:proofErr w:type="spellEnd"/>
-      <w:r>
-        <w:rPr>
-          <w:rFonts w:asciiTheme="majorBidi" w:hAnsiTheme="majorBidi" w:cstheme="majorBidi"/>
-        </w:rPr>
-        <w:t xml:space="preserve"> command</w:t>
+        <w:t xml:space="preserve">After that, we put in inside the ecx the address of the gadget that does </w:t>
+      </w:r>
+      <w:r>
+        <w:rPr>
+          <w:rFonts w:asciiTheme="majorBidi" w:hAnsiTheme="majorBidi" w:cstheme="majorBidi"/>
+        </w:rPr>
+        <w:t>pusha command</w:t>
       </w:r>
       <w:r>
         <w:rPr>
@@ -2489,35 +2024,7 @@
         <w:rPr>
           <w:rFonts w:asciiTheme="majorBidi" w:hAnsiTheme="majorBidi" w:cstheme="majorBidi"/>
         </w:rPr>
-        <w:t xml:space="preserve"> the virtual protect address in the </w:t>
-      </w:r>
-      <w:proofErr w:type="spellStart"/>
-      <w:r>
-        <w:rPr>
-          <w:rFonts w:asciiTheme="majorBidi" w:hAnsiTheme="majorBidi" w:cstheme="majorBidi"/>
-        </w:rPr>
-        <w:t>ebp</w:t>
-      </w:r>
-      <w:proofErr w:type="spellEnd"/>
-      <w:r>
-        <w:rPr>
-          <w:rFonts w:asciiTheme="majorBidi" w:hAnsiTheme="majorBidi" w:cstheme="majorBidi"/>
-        </w:rPr>
-        <w:t xml:space="preserve"> </w:t>
-      </w:r>
-      <w:proofErr w:type="gramStart"/>
-      <w:r>
-        <w:rPr>
-          <w:rFonts w:asciiTheme="majorBidi" w:hAnsiTheme="majorBidi" w:cstheme="majorBidi"/>
-        </w:rPr>
-        <w:t>register..</w:t>
-      </w:r>
-      <w:proofErr w:type="gramEnd"/>
-      <w:r>
-        <w:rPr>
-          <w:rFonts w:asciiTheme="majorBidi" w:hAnsiTheme="majorBidi" w:cstheme="majorBidi"/>
-        </w:rPr>
-        <w:t>(commands 13-15).</w:t>
+        <w:t xml:space="preserve"> the virtual protect address in the ebp register..(commands 13-15).</w:t>
       </w:r>
     </w:p>
     <w:p>
@@ -2531,26 +2038,12 @@
         <w:rPr>
           <w:rFonts w:asciiTheme="majorBidi" w:hAnsiTheme="majorBidi" w:cstheme="majorBidi"/>
         </w:rPr>
-        <w:t>After the "</w:t>
-      </w:r>
-      <w:proofErr w:type="spellStart"/>
-      <w:r>
-        <w:rPr>
-          <w:rFonts w:asciiTheme="majorBidi" w:hAnsiTheme="majorBidi" w:cstheme="majorBidi"/>
-        </w:rPr>
-        <w:t>pusha</w:t>
-      </w:r>
-      <w:proofErr w:type="spellEnd"/>
-      <w:r>
-        <w:rPr>
-          <w:rFonts w:asciiTheme="majorBidi" w:hAnsiTheme="majorBidi" w:cstheme="majorBidi"/>
-        </w:rPr>
-        <w:t>" gadget is called the stack look like this:</w:t>
+        <w:t>After the "pusha" gadget is called the stack look like this:</w:t>
       </w:r>
     </w:p>
     <w:tbl>
       <w:tblPr>
-        <w:tblStyle w:val="TableGrid"/>
+        <w:tblStyle w:val="aa"/>
         <w:tblW w:w="1501" w:type="dxa"/>
         <w:tblLook w:val="04A0" w:firstRow="1" w:lastRow="0" w:firstColumn="1" w:lastColumn="0" w:noHBand="0" w:noVBand="1"/>
       </w:tblPr>
@@ -2573,13 +2066,8 @@
               </w:rPr>
             </w:pPr>
             <w:r>
-              <w:t xml:space="preserve">Edi-pop </w:t>
-            </w:r>
-            <w:proofErr w:type="spellStart"/>
-            <w:r>
-              <w:t>ebx</w:t>
-            </w:r>
-            <w:proofErr w:type="spellEnd"/>
+              <w:t>Edi-pop ebx</w:t>
+            </w:r>
           </w:p>
         </w:tc>
       </w:tr>
@@ -2598,11 +2086,9 @@
                 <w:rFonts w:asciiTheme="majorBidi" w:hAnsiTheme="majorBidi" w:cstheme="majorBidi"/>
               </w:rPr>
             </w:pPr>
-            <w:proofErr w:type="spellStart"/>
             <w:r>
               <w:t>Esi</w:t>
             </w:r>
-            <w:proofErr w:type="spellEnd"/>
           </w:p>
         </w:tc>
       </w:tr>
@@ -2621,13 +2107,8 @@
                 <w:rFonts w:asciiTheme="majorBidi" w:hAnsiTheme="majorBidi" w:cstheme="majorBidi"/>
               </w:rPr>
             </w:pPr>
-            <w:proofErr w:type="spellStart"/>
-            <w:r>
-              <w:t>Ebp</w:t>
-            </w:r>
-            <w:proofErr w:type="spellEnd"/>
-            <w:r>
-              <w:t>- POP</w:t>
+            <w:r>
+              <w:t>Ebp- POP</w:t>
             </w:r>
           </w:p>
         </w:tc>
@@ -2647,13 +2128,8 @@
                 <w:rFonts w:asciiTheme="majorBidi" w:hAnsiTheme="majorBidi" w:cstheme="majorBidi"/>
               </w:rPr>
             </w:pPr>
-            <w:proofErr w:type="spellStart"/>
-            <w:r>
-              <w:t>Ebp</w:t>
-            </w:r>
-            <w:proofErr w:type="spellEnd"/>
-            <w:r>
-              <w:t>- POP</w:t>
+            <w:r>
+              <w:t>Ebp- POP</w:t>
             </w:r>
           </w:p>
         </w:tc>
@@ -2673,13 +2149,8 @@
                 <w:rFonts w:asciiTheme="majorBidi" w:hAnsiTheme="majorBidi" w:cstheme="majorBidi"/>
               </w:rPr>
             </w:pPr>
-            <w:proofErr w:type="spellStart"/>
-            <w:r>
-              <w:t>Ebp</w:t>
-            </w:r>
-            <w:proofErr w:type="spellEnd"/>
-            <w:r>
-              <w:t>- POP</w:t>
+            <w:r>
+              <w:t>Ebp- POP</w:t>
             </w:r>
           </w:p>
         </w:tc>
@@ -2699,11 +2170,9 @@
                 <w:rFonts w:asciiTheme="majorBidi" w:hAnsiTheme="majorBidi" w:cstheme="majorBidi"/>
               </w:rPr>
             </w:pPr>
-            <w:proofErr w:type="spellStart"/>
             <w:r>
               <w:t>Esp</w:t>
             </w:r>
-            <w:proofErr w:type="spellEnd"/>
           </w:p>
         </w:tc>
       </w:tr>
@@ -2722,13 +2191,8 @@
                 <w:rFonts w:asciiTheme="majorBidi" w:hAnsiTheme="majorBidi" w:cstheme="majorBidi"/>
               </w:rPr>
             </w:pPr>
-            <w:proofErr w:type="spellStart"/>
-            <w:r>
-              <w:t>Ebx</w:t>
-            </w:r>
-            <w:proofErr w:type="spellEnd"/>
-            <w:r>
-              <w:t>=VP</w:t>
+            <w:r>
+              <w:t>Ebx=VP</w:t>
             </w:r>
           </w:p>
         </w:tc>
@@ -2748,11 +2212,9 @@
                 <w:rFonts w:asciiTheme="majorBidi" w:hAnsiTheme="majorBidi" w:cstheme="majorBidi"/>
               </w:rPr>
             </w:pPr>
-            <w:proofErr w:type="spellStart"/>
             <w:r>
               <w:t>Edx</w:t>
             </w:r>
-            <w:proofErr w:type="spellEnd"/>
           </w:p>
         </w:tc>
       </w:tr>
@@ -2771,11 +2233,9 @@
                 <w:rFonts w:asciiTheme="majorBidi" w:hAnsiTheme="majorBidi" w:cstheme="majorBidi"/>
               </w:rPr>
             </w:pPr>
-            <w:proofErr w:type="spellStart"/>
             <w:r>
               <w:t>Ecx-pusha</w:t>
             </w:r>
-            <w:proofErr w:type="spellEnd"/>
           </w:p>
         </w:tc>
       </w:tr>
@@ -2794,13 +2254,8 @@
                 <w:rFonts w:asciiTheme="majorBidi" w:hAnsiTheme="majorBidi" w:cstheme="majorBidi"/>
               </w:rPr>
             </w:pPr>
-            <w:proofErr w:type="spellStart"/>
-            <w:r>
-              <w:t>Eax</w:t>
-            </w:r>
-            <w:proofErr w:type="spellEnd"/>
-            <w:r>
-              <w:t>-address</w:t>
+            <w:r>
+              <w:t>Eax-address</w:t>
             </w:r>
           </w:p>
         </w:tc>
@@ -2878,109 +2333,23 @@
           <w:rFonts w:asciiTheme="majorBidi" w:hAnsiTheme="majorBidi" w:cstheme="majorBidi"/>
         </w:rPr>
       </w:pPr>
-      <w:proofErr w:type="gramStart"/>
-      <w:r>
-        <w:rPr>
-          <w:rFonts w:asciiTheme="majorBidi" w:hAnsiTheme="majorBidi" w:cstheme="majorBidi"/>
-        </w:rPr>
-        <w:t>So</w:t>
-      </w:r>
-      <w:proofErr w:type="gramEnd"/>
-      <w:r>
-        <w:rPr>
-          <w:rFonts w:asciiTheme="majorBidi" w:hAnsiTheme="majorBidi" w:cstheme="majorBidi"/>
-        </w:rPr>
-        <w:t xml:space="preserve"> after </w:t>
-      </w:r>
-      <w:r>
-        <w:rPr>
-          <w:rFonts w:asciiTheme="majorBidi" w:hAnsiTheme="majorBidi" w:cstheme="majorBidi"/>
-        </w:rPr>
-        <w:t xml:space="preserve">ret will be </w:t>
-      </w:r>
-      <w:proofErr w:type="spellStart"/>
-      <w:r>
-        <w:rPr>
-          <w:rFonts w:asciiTheme="majorBidi" w:hAnsiTheme="majorBidi" w:cstheme="majorBidi"/>
-        </w:rPr>
-        <w:t>excecuted</w:t>
-      </w:r>
-      <w:proofErr w:type="spellEnd"/>
-      <w:r>
-        <w:rPr>
-          <w:rFonts w:asciiTheme="majorBidi" w:hAnsiTheme="majorBidi" w:cstheme="majorBidi"/>
-        </w:rPr>
-        <w:t xml:space="preserve"> to </w:t>
-      </w:r>
-      <w:proofErr w:type="spellStart"/>
-      <w:r>
-        <w:rPr>
-          <w:rFonts w:asciiTheme="majorBidi" w:hAnsiTheme="majorBidi" w:cstheme="majorBidi"/>
-        </w:rPr>
-        <w:t>edi</w:t>
-      </w:r>
-      <w:proofErr w:type="spellEnd"/>
-      <w:r>
-        <w:rPr>
-          <w:rFonts w:asciiTheme="majorBidi" w:hAnsiTheme="majorBidi" w:cstheme="majorBidi"/>
-        </w:rPr>
-        <w:t xml:space="preserve">, </w:t>
-      </w:r>
-      <w:proofErr w:type="spellStart"/>
-      <w:r>
-        <w:rPr>
-          <w:rFonts w:asciiTheme="majorBidi" w:hAnsiTheme="majorBidi" w:cstheme="majorBidi"/>
-        </w:rPr>
-        <w:t>esi</w:t>
-      </w:r>
-      <w:proofErr w:type="spellEnd"/>
-      <w:r>
-        <w:rPr>
-          <w:rFonts w:asciiTheme="majorBidi" w:hAnsiTheme="majorBidi" w:cstheme="majorBidi"/>
-        </w:rPr>
-        <w:t xml:space="preserve"> value will pop to </w:t>
-      </w:r>
-      <w:proofErr w:type="spellStart"/>
-      <w:r>
-        <w:rPr>
-          <w:rFonts w:asciiTheme="majorBidi" w:hAnsiTheme="majorBidi" w:cstheme="majorBidi"/>
-        </w:rPr>
-        <w:t>ebx</w:t>
-      </w:r>
-      <w:proofErr w:type="spellEnd"/>
-      <w:r>
-        <w:rPr>
-          <w:rFonts w:asciiTheme="majorBidi" w:hAnsiTheme="majorBidi" w:cstheme="majorBidi"/>
-        </w:rPr>
-        <w:t xml:space="preserve">. After that will do ret to </w:t>
-      </w:r>
-      <w:proofErr w:type="spellStart"/>
-      <w:r>
-        <w:rPr>
-          <w:rFonts w:asciiTheme="majorBidi" w:hAnsiTheme="majorBidi" w:cstheme="majorBidi"/>
-        </w:rPr>
-        <w:t>ebp</w:t>
-      </w:r>
-      <w:proofErr w:type="spellEnd"/>
-      <w:r>
-        <w:rPr>
-          <w:rFonts w:asciiTheme="majorBidi" w:hAnsiTheme="majorBidi" w:cstheme="majorBidi"/>
-        </w:rPr>
-        <w:t xml:space="preserve"> 3 </w:t>
-      </w:r>
-      <w:proofErr w:type="gramStart"/>
-      <w:r>
-        <w:rPr>
-          <w:rFonts w:asciiTheme="majorBidi" w:hAnsiTheme="majorBidi" w:cstheme="majorBidi"/>
-        </w:rPr>
-        <w:t>times ,</w:t>
-      </w:r>
-      <w:proofErr w:type="gramEnd"/>
-      <w:r>
-        <w:rPr>
-          <w:rFonts w:asciiTheme="majorBidi" w:hAnsiTheme="majorBidi" w:cstheme="majorBidi"/>
-        </w:rPr>
-        <w:t xml:space="preserve"> endi</w:t>
+      <w:r>
+        <w:rPr>
+          <w:rFonts w:asciiTheme="majorBidi" w:hAnsiTheme="majorBidi" w:cstheme="majorBidi"/>
+        </w:rPr>
+        <w:t xml:space="preserve">So after </w:t>
+      </w:r>
+      <w:r>
+        <w:rPr>
+          <w:rFonts w:asciiTheme="majorBidi" w:hAnsiTheme="majorBidi" w:cstheme="majorBidi"/>
+        </w:rPr>
+        <w:t>ret will be excecuted</w:t>
+      </w:r>
+      <w:r>
+        <w:rPr>
+          <w:rFonts w:asciiTheme="majorBidi" w:hAnsiTheme="majorBidi" w:cstheme="majorBidi"/>
+        </w:rPr>
+        <w:t xml:space="preserve"> to edi, esi value will pop to ebx. After that will do ret to ebp 3 times , endi</w:t>
       </w:r>
       <w:r>
         <w:rPr>
@@ -2992,63 +2361,7 @@
         <w:rPr>
           <w:rFonts w:asciiTheme="majorBidi" w:hAnsiTheme="majorBidi" w:cstheme="majorBidi"/>
         </w:rPr>
-        <w:t xml:space="preserve">g in </w:t>
-      </w:r>
-      <w:proofErr w:type="spellStart"/>
-      <w:r>
-        <w:rPr>
-          <w:rFonts w:asciiTheme="majorBidi" w:hAnsiTheme="majorBidi" w:cstheme="majorBidi"/>
-        </w:rPr>
-        <w:t>ebx</w:t>
-      </w:r>
-      <w:proofErr w:type="spellEnd"/>
-      <w:r>
-        <w:rPr>
-          <w:rFonts w:asciiTheme="majorBidi" w:hAnsiTheme="majorBidi" w:cstheme="majorBidi"/>
-        </w:rPr>
-        <w:t xml:space="preserve"> storing </w:t>
-      </w:r>
-      <w:proofErr w:type="spellStart"/>
-      <w:r>
-        <w:rPr>
-          <w:rFonts w:asciiTheme="majorBidi" w:hAnsiTheme="majorBidi" w:cstheme="majorBidi"/>
-        </w:rPr>
-        <w:t>edx</w:t>
-      </w:r>
-      <w:proofErr w:type="spellEnd"/>
-      <w:r>
-        <w:rPr>
-          <w:rFonts w:asciiTheme="majorBidi" w:hAnsiTheme="majorBidi" w:cstheme="majorBidi"/>
-        </w:rPr>
-        <w:t xml:space="preserve"> (junk value) and </w:t>
-      </w:r>
-      <w:proofErr w:type="spellStart"/>
-      <w:r>
-        <w:rPr>
-          <w:rFonts w:asciiTheme="majorBidi" w:hAnsiTheme="majorBidi" w:cstheme="majorBidi"/>
-        </w:rPr>
-        <w:t>ecx</w:t>
-      </w:r>
-      <w:proofErr w:type="spellEnd"/>
-      <w:r>
-        <w:rPr>
-          <w:rFonts w:asciiTheme="majorBidi" w:hAnsiTheme="majorBidi" w:cstheme="majorBidi"/>
-        </w:rPr>
-        <w:t xml:space="preserve"> will have </w:t>
-      </w:r>
-      <w:proofErr w:type="spellStart"/>
-      <w:r>
-        <w:rPr>
-          <w:rFonts w:asciiTheme="majorBidi" w:hAnsiTheme="majorBidi" w:cstheme="majorBidi"/>
-        </w:rPr>
-        <w:t>Vitual</w:t>
-      </w:r>
-      <w:proofErr w:type="spellEnd"/>
-      <w:r>
-        <w:rPr>
-          <w:rFonts w:asciiTheme="majorBidi" w:hAnsiTheme="majorBidi" w:cstheme="majorBidi"/>
-        </w:rPr>
-        <w:t xml:space="preserve"> protect</w:t>
+        <w:t>g in ebx storing edx (junk value) and ecx will have Vitual protect</w:t>
       </w:r>
       <w:r>
         <w:rPr>
@@ -3060,21 +2373,7 @@
         <w:rPr>
           <w:rFonts w:asciiTheme="majorBidi" w:hAnsiTheme="majorBidi" w:cstheme="majorBidi"/>
         </w:rPr>
-        <w:t xml:space="preserve"> (</w:t>
-      </w:r>
-      <w:proofErr w:type="spellStart"/>
-      <w:r>
-        <w:rPr>
-          <w:rFonts w:asciiTheme="majorBidi" w:hAnsiTheme="majorBidi" w:cstheme="majorBidi"/>
-        </w:rPr>
-        <w:t>ebx</w:t>
-      </w:r>
-      <w:proofErr w:type="spellEnd"/>
-      <w:r>
-        <w:rPr>
-          <w:rFonts w:asciiTheme="majorBidi" w:hAnsiTheme="majorBidi" w:cstheme="majorBidi"/>
-        </w:rPr>
-        <w:t xml:space="preserve"> old value)</w:t>
+        <w:t xml:space="preserve"> (ebx old value)</w:t>
       </w:r>
       <w:r>
         <w:rPr>
@@ -3086,54 +2385,12 @@
         <w:rPr>
           <w:rFonts w:asciiTheme="majorBidi" w:hAnsiTheme="majorBidi" w:cstheme="majorBidi"/>
         </w:rPr>
-        <w:t xml:space="preserve"> now we will do ret inside </w:t>
-      </w:r>
-      <w:proofErr w:type="spellStart"/>
-      <w:r>
-        <w:rPr>
-          <w:rFonts w:asciiTheme="majorBidi" w:hAnsiTheme="majorBidi" w:cstheme="majorBidi"/>
-        </w:rPr>
-        <w:t>ecx</w:t>
-      </w:r>
-      <w:proofErr w:type="spellEnd"/>
-      <w:r>
-        <w:rPr>
-          <w:rFonts w:asciiTheme="majorBidi" w:hAnsiTheme="majorBidi" w:cstheme="majorBidi"/>
-        </w:rPr>
-        <w:t xml:space="preserve"> – </w:t>
-      </w:r>
-      <w:proofErr w:type="spellStart"/>
-      <w:r>
-        <w:rPr>
-          <w:rFonts w:asciiTheme="majorBidi" w:hAnsiTheme="majorBidi" w:cstheme="majorBidi"/>
-        </w:rPr>
-        <w:t>pusha</w:t>
-      </w:r>
-      <w:proofErr w:type="spellEnd"/>
-      <w:r>
-        <w:rPr>
-          <w:rFonts w:asciiTheme="majorBidi" w:hAnsiTheme="majorBidi" w:cstheme="majorBidi"/>
-        </w:rPr>
-        <w:t xml:space="preserve"> and will push all the register to the stack </w:t>
-      </w:r>
-      <w:proofErr w:type="gramStart"/>
-      <w:r>
-        <w:rPr>
-          <w:rFonts w:asciiTheme="majorBidi" w:hAnsiTheme="majorBidi" w:cstheme="majorBidi"/>
-        </w:rPr>
-        <w:t>the</w:t>
-      </w:r>
-      <w:proofErr w:type="gramEnd"/>
-      <w:r>
-        <w:rPr>
-          <w:rFonts w:asciiTheme="majorBidi" w:hAnsiTheme="majorBidi" w:cstheme="majorBidi"/>
-        </w:rPr>
-        <w:t xml:space="preserve"> will look like this:</w:t>
+        <w:t xml:space="preserve"> now we will do ret inside ecx – pusha and will push all the register to the stack the will look like this:</w:t>
       </w:r>
     </w:p>
     <w:tbl>
       <w:tblPr>
-        <w:tblStyle w:val="TableGrid"/>
+        <w:tblStyle w:val="aa"/>
         <w:tblW w:w="0" w:type="auto"/>
         <w:tblLook w:val="04A0" w:firstRow="1" w:lastRow="0" w:firstColumn="1" w:lastColumn="0" w:noHBand="0" w:noVBand="1"/>
       </w:tblPr>
@@ -3180,11 +2437,9 @@
                 <w:rFonts w:asciiTheme="majorBidi" w:hAnsiTheme="majorBidi" w:cstheme="majorBidi"/>
               </w:rPr>
             </w:pPr>
-            <w:proofErr w:type="spellStart"/>
             <w:r>
               <w:t>Esi</w:t>
             </w:r>
-            <w:proofErr w:type="spellEnd"/>
           </w:p>
         </w:tc>
       </w:tr>
@@ -3200,13 +2455,8 @@
                 <w:rFonts w:asciiTheme="majorBidi" w:hAnsiTheme="majorBidi" w:cstheme="majorBidi"/>
               </w:rPr>
             </w:pPr>
-            <w:proofErr w:type="spellStart"/>
-            <w:r>
-              <w:t>Ebp</w:t>
-            </w:r>
-            <w:proofErr w:type="spellEnd"/>
-            <w:r>
-              <w:t>-pop</w:t>
+            <w:r>
+              <w:t>Ebp-pop</w:t>
             </w:r>
           </w:p>
         </w:tc>
@@ -3223,13 +2473,8 @@
                 <w:rFonts w:asciiTheme="majorBidi" w:hAnsiTheme="majorBidi" w:cstheme="majorBidi"/>
               </w:rPr>
             </w:pPr>
-            <w:proofErr w:type="spellStart"/>
-            <w:r>
-              <w:t>Ebp</w:t>
-            </w:r>
-            <w:proofErr w:type="spellEnd"/>
-            <w:r>
-              <w:t>-pop</w:t>
+            <w:r>
+              <w:t>Ebp-pop</w:t>
             </w:r>
           </w:p>
         </w:tc>
@@ -3246,13 +2491,8 @@
                 <w:rFonts w:asciiTheme="majorBidi" w:hAnsiTheme="majorBidi" w:cstheme="majorBidi"/>
               </w:rPr>
             </w:pPr>
-            <w:proofErr w:type="spellStart"/>
-            <w:r>
-              <w:t>Ebp</w:t>
-            </w:r>
-            <w:proofErr w:type="spellEnd"/>
-            <w:r>
-              <w:t>-pop</w:t>
+            <w:r>
+              <w:t>Ebp-pop</w:t>
             </w:r>
           </w:p>
         </w:tc>
@@ -3269,11 +2509,9 @@
                 <w:rFonts w:asciiTheme="majorBidi" w:hAnsiTheme="majorBidi" w:cstheme="majorBidi"/>
               </w:rPr>
             </w:pPr>
-            <w:proofErr w:type="spellStart"/>
             <w:r>
               <w:t>Esp</w:t>
             </w:r>
-            <w:proofErr w:type="spellEnd"/>
             <w:r>
               <w:tab/>
             </w:r>
@@ -3292,11 +2530,9 @@
                 <w:rFonts w:asciiTheme="majorBidi" w:hAnsiTheme="majorBidi" w:cstheme="majorBidi"/>
               </w:rPr>
             </w:pPr>
-            <w:proofErr w:type="spellStart"/>
             <w:r>
               <w:t>Ebx</w:t>
             </w:r>
-            <w:proofErr w:type="spellEnd"/>
           </w:p>
         </w:tc>
       </w:tr>
@@ -3312,11 +2548,9 @@
                 <w:rFonts w:asciiTheme="majorBidi" w:hAnsiTheme="majorBidi" w:cstheme="majorBidi"/>
               </w:rPr>
             </w:pPr>
-            <w:proofErr w:type="spellStart"/>
             <w:r>
               <w:t>Edx</w:t>
             </w:r>
-            <w:proofErr w:type="spellEnd"/>
           </w:p>
         </w:tc>
       </w:tr>
@@ -3332,13 +2566,8 @@
                 <w:rFonts w:asciiTheme="majorBidi" w:hAnsiTheme="majorBidi" w:cstheme="majorBidi"/>
               </w:rPr>
             </w:pPr>
-            <w:proofErr w:type="spellStart"/>
-            <w:r>
-              <w:t>Ecx</w:t>
-            </w:r>
-            <w:proofErr w:type="spellEnd"/>
-            <w:r>
-              <w:t>-VP</w:t>
+            <w:r>
+              <w:t>Ecx-VP</w:t>
             </w:r>
           </w:p>
         </w:tc>
@@ -3355,13 +2584,8 @@
                 <w:rFonts w:asciiTheme="majorBidi" w:hAnsiTheme="majorBidi" w:cstheme="majorBidi"/>
               </w:rPr>
             </w:pPr>
-            <w:proofErr w:type="spellStart"/>
-            <w:r>
-              <w:t>Eax</w:t>
-            </w:r>
-            <w:proofErr w:type="spellEnd"/>
-            <w:r>
-              <w:t>-address</w:t>
+            <w:r>
+              <w:t>Eax-address</w:t>
             </w:r>
           </w:p>
         </w:tc>
@@ -3378,13 +2602,8 @@
                 <w:rFonts w:asciiTheme="majorBidi" w:hAnsiTheme="majorBidi" w:cstheme="majorBidi"/>
               </w:rPr>
             </w:pPr>
-            <w:proofErr w:type="spellStart"/>
-            <w:r>
-              <w:t>Eax</w:t>
-            </w:r>
-            <w:proofErr w:type="spellEnd"/>
-            <w:r>
-              <w:t>-address</w:t>
+            <w:r>
+              <w:t>Eax-address</w:t>
             </w:r>
           </w:p>
         </w:tc>
@@ -3463,61 +2682,11 @@
         </w:rPr>
         <w:t xml:space="preserve">can </w:t>
       </w:r>
-      <w:proofErr w:type="gramStart"/>
-      <w:r>
-        <w:rPr>
-          <w:rFonts w:asciiTheme="majorBidi" w:hAnsiTheme="majorBidi" w:cstheme="majorBidi"/>
-        </w:rPr>
-        <w:t>noticed</w:t>
-      </w:r>
-      <w:proofErr w:type="gramEnd"/>
-      <w:r>
-        <w:rPr>
-          <w:rFonts w:asciiTheme="majorBidi" w:hAnsiTheme="majorBidi" w:cstheme="majorBidi"/>
-        </w:rPr>
-        <w:t xml:space="preserve"> that both </w:t>
-      </w:r>
-      <w:proofErr w:type="spellStart"/>
-      <w:r>
-        <w:rPr>
-          <w:rFonts w:asciiTheme="majorBidi" w:hAnsiTheme="majorBidi" w:cstheme="majorBidi"/>
-        </w:rPr>
-        <w:t>edi</w:t>
-      </w:r>
-      <w:proofErr w:type="spellEnd"/>
-      <w:r>
-        <w:rPr>
-          <w:rFonts w:asciiTheme="majorBidi" w:hAnsiTheme="majorBidi" w:cstheme="majorBidi"/>
-        </w:rPr>
-        <w:t xml:space="preserve"> and </w:t>
-      </w:r>
-      <w:proofErr w:type="spellStart"/>
-      <w:r>
-        <w:rPr>
-          <w:rFonts w:asciiTheme="majorBidi" w:hAnsiTheme="majorBidi" w:cstheme="majorBidi"/>
-        </w:rPr>
-        <w:t>ebp</w:t>
-      </w:r>
-      <w:proofErr w:type="spellEnd"/>
-      <w:r>
-        <w:rPr>
-          <w:rFonts w:asciiTheme="majorBidi" w:hAnsiTheme="majorBidi" w:cstheme="majorBidi"/>
-        </w:rPr>
-        <w:t xml:space="preserve"> has not changed and </w:t>
-      </w:r>
-      <w:proofErr w:type="spellStart"/>
-      <w:r>
-        <w:rPr>
-          <w:rFonts w:asciiTheme="majorBidi" w:hAnsiTheme="majorBidi" w:cstheme="majorBidi"/>
-        </w:rPr>
-        <w:t>ecx</w:t>
-      </w:r>
-      <w:proofErr w:type="spellEnd"/>
-      <w:r>
-        <w:rPr>
-          <w:rFonts w:asciiTheme="majorBidi" w:hAnsiTheme="majorBidi" w:cstheme="majorBidi"/>
-        </w:rPr>
-        <w:t xml:space="preserve"> updated to store the address of virtual protect. Now as we did before will do ret </w:t>
+      <w:r>
+        <w:rPr>
+          <w:rFonts w:asciiTheme="majorBidi" w:hAnsiTheme="majorBidi" w:cstheme="majorBidi"/>
+        </w:rPr>
+        <w:t xml:space="preserve">noticed that both edi and ebp has not changed and ecx updated to store the address of virtual protect. Now as we did before will do ret </w:t>
       </w:r>
       <w:r>
         <w:rPr>
@@ -3529,187 +2698,114 @@
         <w:rPr>
           <w:rFonts w:asciiTheme="majorBidi" w:hAnsiTheme="majorBidi" w:cstheme="majorBidi"/>
         </w:rPr>
+        <w:t xml:space="preserve"> ecx</w:t>
+      </w:r>
+      <w:r>
+        <w:rPr>
+          <w:rFonts w:asciiTheme="majorBidi" w:hAnsiTheme="majorBidi" w:cstheme="majorBidi"/>
+        </w:rPr>
+        <w:t xml:space="preserve"> register</w:t>
+      </w:r>
+      <w:r>
+        <w:rPr>
+          <w:rFonts w:asciiTheme="majorBidi" w:hAnsiTheme="majorBidi" w:cstheme="majorBidi"/>
+        </w:rPr>
+        <w:t xml:space="preserve"> (after the pops) and move  </w:t>
+      </w:r>
+      <w:r>
+        <w:rPr>
+          <w:rFonts w:asciiTheme="majorBidi" w:hAnsiTheme="majorBidi" w:cstheme="majorBidi"/>
+        </w:rPr>
+        <w:lastRenderedPageBreak/>
+        <w:t>to the V</w:t>
+      </w:r>
+      <w:r>
+        <w:rPr>
+          <w:rFonts w:asciiTheme="majorBidi" w:hAnsiTheme="majorBidi" w:cstheme="majorBidi"/>
+        </w:rPr>
+        <w:t xml:space="preserve">irtual </w:t>
+      </w:r>
+      <w:r>
+        <w:rPr>
+          <w:rFonts w:asciiTheme="majorBidi" w:hAnsiTheme="majorBidi" w:cstheme="majorBidi"/>
+        </w:rPr>
+        <w:t>P</w:t>
+      </w:r>
+      <w:r>
+        <w:rPr>
+          <w:rFonts w:asciiTheme="majorBidi" w:hAnsiTheme="majorBidi" w:cstheme="majorBidi"/>
+        </w:rPr>
+        <w:t>protect address</w:t>
+      </w:r>
+      <w:r>
+        <w:rPr>
+          <w:rFonts w:asciiTheme="majorBidi" w:hAnsiTheme="majorBidi" w:cstheme="majorBidi"/>
+        </w:rPr>
+        <w:t>. We can see the return address of VP is now the start of the page  and it's parameters are:</w:t>
+      </w:r>
+    </w:p>
+    <w:p>
+      <w:pPr>
+        <w:bidi w:val="0"/>
+      </w:pPr>
+      <w:r>
+        <w:t>lpadress=start of page,</w:t>
+      </w:r>
+    </w:p>
+    <w:p>
+      <w:pPr>
+        <w:bidi w:val="0"/>
+      </w:pPr>
+      <w:r>
+        <w:t xml:space="preserve"> dwSize=00001000,</w:t>
+      </w:r>
+    </w:p>
+    <w:p>
+      <w:pPr>
+        <w:bidi w:val="0"/>
+      </w:pPr>
+      <w:r>
+        <w:t xml:space="preserve"> flNewProtect=40000040,</w:t>
+      </w:r>
+    </w:p>
+    <w:p>
+      <w:pPr>
+        <w:bidi w:val="0"/>
+      </w:pPr>
+      <w:r>
+        <w:t xml:space="preserve"> lpfOldProtect=00025000</w:t>
+      </w:r>
+    </w:p>
+    <w:p>
+      <w:pPr>
+        <w:bidi w:val="0"/>
+      </w:pPr>
+      <w:r>
+        <w:t>SO virtual protect changes the page permissions to r/w/x. saves the old permissions in 25000 and after the return to the start of the page which is exactly what we wanted.</w:t>
+      </w:r>
+    </w:p>
+    <w:p>
+      <w:pPr>
+        <w:bidi w:val="0"/>
+      </w:pPr>
+      <w:r>
+        <w:t xml:space="preserve">The value of the new Permissions should be 40000040 since inserting only 40000000 will be problematic since it containing null values (00). </w:t>
+      </w:r>
+    </w:p>
+    <w:p>
+      <w:pPr>
+        <w:bidi w:val="0"/>
+        <w:rPr>
+          <w:rFonts w:asciiTheme="majorBidi" w:hAnsiTheme="majorBidi" w:cstheme="majorBidi"/>
+        </w:rPr>
+      </w:pPr>
+      <w:r>
         <w:t xml:space="preserve"> </w:t>
       </w:r>
-      <w:proofErr w:type="spellStart"/>
-      <w:r>
-        <w:rPr>
-          <w:rFonts w:asciiTheme="majorBidi" w:hAnsiTheme="majorBidi" w:cstheme="majorBidi"/>
-        </w:rPr>
-        <w:t>ecx</w:t>
-      </w:r>
-      <w:proofErr w:type="spellEnd"/>
-      <w:r>
-        <w:rPr>
-          <w:rFonts w:asciiTheme="majorBidi" w:hAnsiTheme="majorBidi" w:cstheme="majorBidi"/>
-        </w:rPr>
-        <w:t xml:space="preserve"> register</w:t>
-      </w:r>
-      <w:r>
-        <w:rPr>
-          <w:rFonts w:asciiTheme="majorBidi" w:hAnsiTheme="majorBidi" w:cstheme="majorBidi"/>
-        </w:rPr>
-        <w:t xml:space="preserve"> (after the pops) and </w:t>
-      </w:r>
-      <w:proofErr w:type="gramStart"/>
-      <w:r>
-        <w:rPr>
-          <w:rFonts w:asciiTheme="majorBidi" w:hAnsiTheme="majorBidi" w:cstheme="majorBidi"/>
-        </w:rPr>
-        <w:t xml:space="preserve">move  </w:t>
-      </w:r>
-      <w:r>
-        <w:rPr>
-          <w:rFonts w:asciiTheme="majorBidi" w:hAnsiTheme="majorBidi" w:cstheme="majorBidi"/>
-        </w:rPr>
-        <w:lastRenderedPageBreak/>
-        <w:t>to</w:t>
-      </w:r>
-      <w:proofErr w:type="gramEnd"/>
-      <w:r>
-        <w:rPr>
-          <w:rFonts w:asciiTheme="majorBidi" w:hAnsiTheme="majorBidi" w:cstheme="majorBidi"/>
-        </w:rPr>
-        <w:t xml:space="preserve"> the V</w:t>
-      </w:r>
-      <w:r>
-        <w:rPr>
-          <w:rFonts w:asciiTheme="majorBidi" w:hAnsiTheme="majorBidi" w:cstheme="majorBidi"/>
-        </w:rPr>
-        <w:t xml:space="preserve">irtual </w:t>
-      </w:r>
-      <w:proofErr w:type="spellStart"/>
-      <w:r>
-        <w:rPr>
-          <w:rFonts w:asciiTheme="majorBidi" w:hAnsiTheme="majorBidi" w:cstheme="majorBidi"/>
-        </w:rPr>
-        <w:t>P</w:t>
-      </w:r>
-      <w:r>
-        <w:rPr>
-          <w:rFonts w:asciiTheme="majorBidi" w:hAnsiTheme="majorBidi" w:cstheme="majorBidi"/>
-        </w:rPr>
-        <w:t>protect</w:t>
-      </w:r>
-      <w:proofErr w:type="spellEnd"/>
-      <w:r>
-        <w:rPr>
-          <w:rFonts w:asciiTheme="majorBidi" w:hAnsiTheme="majorBidi" w:cstheme="majorBidi"/>
-        </w:rPr>
-        <w:t xml:space="preserve"> address</w:t>
-      </w:r>
-      <w:r>
-        <w:rPr>
-          <w:rFonts w:asciiTheme="majorBidi" w:hAnsiTheme="majorBidi" w:cstheme="majorBidi"/>
-        </w:rPr>
-        <w:t xml:space="preserve">. We can see the return address of VP is now the start of the </w:t>
-      </w:r>
-      <w:proofErr w:type="gramStart"/>
-      <w:r>
-        <w:rPr>
-          <w:rFonts w:asciiTheme="majorBidi" w:hAnsiTheme="majorBidi" w:cstheme="majorBidi"/>
-        </w:rPr>
-        <w:t>page  and</w:t>
-      </w:r>
-      <w:proofErr w:type="gramEnd"/>
-      <w:r>
-        <w:rPr>
-          <w:rFonts w:asciiTheme="majorBidi" w:hAnsiTheme="majorBidi" w:cstheme="majorBidi"/>
-        </w:rPr>
-        <w:t xml:space="preserve"> it's parameters are:</w:t>
-      </w:r>
-    </w:p>
-    <w:p>
-      <w:pPr>
-        <w:bidi w:val="0"/>
-      </w:pPr>
-      <w:proofErr w:type="spellStart"/>
-      <w:r>
-        <w:t>lpadress</w:t>
-      </w:r>
-      <w:proofErr w:type="spellEnd"/>
-      <w:r>
-        <w:t>=start of page,</w:t>
-      </w:r>
-    </w:p>
-    <w:p>
-      <w:pPr>
-        <w:bidi w:val="0"/>
-      </w:pPr>
-      <w:r>
-        <w:t xml:space="preserve"> </w:t>
-      </w:r>
-      <w:proofErr w:type="spellStart"/>
-      <w:r>
-        <w:t>dwSize</w:t>
-      </w:r>
-      <w:proofErr w:type="spellEnd"/>
-      <w:r>
-        <w:t>=00001000,</w:t>
-      </w:r>
-    </w:p>
-    <w:p>
-      <w:pPr>
-        <w:bidi w:val="0"/>
-      </w:pPr>
-      <w:r>
-        <w:t xml:space="preserve"> </w:t>
-      </w:r>
-      <w:proofErr w:type="spellStart"/>
-      <w:r>
-        <w:t>flNewProtect</w:t>
-      </w:r>
-      <w:proofErr w:type="spellEnd"/>
-      <w:r>
-        <w:t>=40000040,</w:t>
-      </w:r>
-    </w:p>
-    <w:p>
-      <w:pPr>
-        <w:bidi w:val="0"/>
-      </w:pPr>
-      <w:r>
-        <w:t xml:space="preserve"> </w:t>
-      </w:r>
-      <w:proofErr w:type="spellStart"/>
-      <w:r>
-        <w:t>lpfOldProtect</w:t>
-      </w:r>
-      <w:proofErr w:type="spellEnd"/>
-      <w:r>
-        <w:t>=00025000</w:t>
-      </w:r>
-    </w:p>
-    <w:p>
-      <w:pPr>
-        <w:bidi w:val="0"/>
-      </w:pPr>
-      <w:r>
-        <w:t>SO virtual protect changes the page permissions to r/w/x. saves the old permissions in 25000 and after the return to the start of the page which is exactly what we wanted.</w:t>
-      </w:r>
-    </w:p>
-    <w:p>
-      <w:pPr>
-        <w:bidi w:val="0"/>
-      </w:pPr>
-      <w:r>
-        <w:t xml:space="preserve">The value of the new Permissions should be 40000040 since inserting only 40000000 will be problematic since it containing null values (00). </w:t>
-      </w:r>
-    </w:p>
-    <w:p>
-      <w:pPr>
-        <w:bidi w:val="0"/>
-        <w:rPr>
-          <w:rFonts w:asciiTheme="majorBidi" w:hAnsiTheme="majorBidi" w:cstheme="majorBidi"/>
-        </w:rPr>
-      </w:pPr>
-      <w:r>
-        <w:t xml:space="preserve"> </w:t>
-      </w:r>
-    </w:p>
-    <w:p>
-      <w:pPr>
-        <w:pStyle w:val="ListParagraph"/>
+    </w:p>
+    <w:p>
+      <w:pPr>
+        <w:pStyle w:val="a3"/>
         <w:numPr>
           <w:ilvl w:val="0"/>
           <w:numId w:val="11"/>
@@ -3747,15 +2843,15 @@
     </w:p>
     <w:p>
       <w:pPr>
-        <w:pStyle w:val="ListParagraph"/>
-        <w:rPr>
-          <w:rFonts w:asciiTheme="majorBidi" w:hAnsiTheme="majorBidi" w:cstheme="majorBidi"/>
-        </w:rPr>
-      </w:pPr>
-    </w:p>
-    <w:p>
-      <w:pPr>
-        <w:pStyle w:val="ListParagraph"/>
+        <w:pStyle w:val="a3"/>
+        <w:rPr>
+          <w:rFonts w:asciiTheme="majorBidi" w:hAnsiTheme="majorBidi" w:cstheme="majorBidi"/>
+        </w:rPr>
+      </w:pPr>
+    </w:p>
+    <w:p>
+      <w:pPr>
+        <w:pStyle w:val="a3"/>
         <w:numPr>
           <w:ilvl w:val="0"/>
           <w:numId w:val="11"/>
@@ -3774,15 +2870,15 @@
     </w:p>
     <w:p>
       <w:pPr>
-        <w:pStyle w:val="ListParagraph"/>
-        <w:rPr>
-          <w:rFonts w:asciiTheme="majorBidi" w:hAnsiTheme="majorBidi" w:cstheme="majorBidi"/>
-        </w:rPr>
-      </w:pPr>
-    </w:p>
-    <w:p>
-      <w:pPr>
-        <w:pStyle w:val="ListParagraph"/>
+        <w:pStyle w:val="a3"/>
+        <w:rPr>
+          <w:rFonts w:asciiTheme="majorBidi" w:hAnsiTheme="majorBidi" w:cstheme="majorBidi"/>
+        </w:rPr>
+      </w:pPr>
+    </w:p>
+    <w:p>
+      <w:pPr>
+        <w:pStyle w:val="a3"/>
         <w:bidi w:val="0"/>
         <w:rPr>
           <w:rFonts w:asciiTheme="majorBidi" w:hAnsiTheme="majorBidi" w:cstheme="majorBidi"/>
@@ -3792,21 +2888,7 @@
         <w:rPr>
           <w:rFonts w:asciiTheme="majorBidi" w:hAnsiTheme="majorBidi" w:cstheme="majorBidi"/>
         </w:rPr>
-        <w:t xml:space="preserve">This will change the </w:t>
-      </w:r>
-      <w:proofErr w:type="spellStart"/>
-      <w:r>
-        <w:rPr>
-          <w:rFonts w:asciiTheme="majorBidi" w:hAnsiTheme="majorBidi" w:cstheme="majorBidi"/>
-        </w:rPr>
-        <w:t>rop</w:t>
-      </w:r>
-      <w:proofErr w:type="spellEnd"/>
-      <w:r>
-        <w:rPr>
-          <w:rFonts w:asciiTheme="majorBidi" w:hAnsiTheme="majorBidi" w:cstheme="majorBidi"/>
-        </w:rPr>
-        <w:t xml:space="preserve"> chain be inserting </w:t>
+        <w:t xml:space="preserve">This will change the rop chain be inserting </w:t>
       </w:r>
       <w:r>
         <w:rPr>
@@ -3821,27 +2903,11 @@
         <w:rPr>
           <w:rFonts w:asciiTheme="majorBidi" w:hAnsiTheme="majorBidi" w:cstheme="majorBidi"/>
         </w:rPr>
-        <w:t xml:space="preserve"> instead of 00001000 than negating it using the </w:t>
-      </w:r>
-      <w:proofErr w:type="spellStart"/>
-      <w:r>
-        <w:rPr>
-          <w:rFonts w:asciiTheme="majorBidi" w:hAnsiTheme="majorBidi" w:cstheme="majorBidi"/>
-        </w:rPr>
-        <w:t>rop</w:t>
-      </w:r>
-      <w:proofErr w:type="spellEnd"/>
-      <w:r>
-        <w:rPr>
-          <w:rFonts w:asciiTheme="majorBidi" w:hAnsiTheme="majorBidi" w:cstheme="majorBidi"/>
-        </w:rPr>
-        <w:t xml:space="preserve">, thus preventing us from inserting NULL char, and give us the correct value we wanted to be as the </w:t>
-      </w:r>
-      <w:proofErr w:type="spellStart"/>
+        <w:t xml:space="preserve"> instead of 00001000 than negating it using the rop, thus preventing us from inserting NULL char, and give us the correct value we wanted to be as the </w:t>
+      </w:r>
       <w:r>
         <w:t>dwSize</w:t>
       </w:r>
-      <w:proofErr w:type="spellEnd"/>
       <w:r>
         <w:rPr>
           <w:rFonts w:asciiTheme="majorBidi" w:hAnsiTheme="majorBidi" w:cstheme="majorBidi"/>
@@ -3857,7 +2923,7 @@
     </w:p>
     <w:p>
       <w:pPr>
-        <w:pStyle w:val="ListParagraph"/>
+        <w:pStyle w:val="a3"/>
         <w:bidi w:val="0"/>
         <w:rPr>
           <w:rFonts w:asciiTheme="majorBidi" w:hAnsiTheme="majorBidi" w:cstheme="majorBidi"/>
@@ -3866,7 +2932,7 @@
     </w:p>
     <w:p>
       <w:pPr>
-        <w:pStyle w:val="ListParagraph"/>
+        <w:pStyle w:val="a3"/>
         <w:bidi w:val="0"/>
         <w:rPr>
           <w:rFonts w:asciiTheme="majorBidi" w:hAnsiTheme="majorBidi" w:cstheme="majorBidi"/>
@@ -3952,97 +3018,7 @@
           <w:sz w:val="24"/>
           <w:szCs w:val="24"/>
         </w:rPr>
-        <w:t xml:space="preserve">At first glance of hw4_client.exe trough IDA everything seems in order. There is a request for username and password </w:t>
-      </w:r>
-      <w:proofErr w:type="gramStart"/>
-      <w:r>
-        <w:rPr>
-          <w:rFonts w:asciiTheme="majorBidi" w:hAnsiTheme="majorBidi" w:cstheme="majorBidi"/>
-          <w:sz w:val="24"/>
-          <w:szCs w:val="24"/>
-        </w:rPr>
-        <w:t>that  is</w:t>
-      </w:r>
-      <w:proofErr w:type="gramEnd"/>
-      <w:r>
-        <w:rPr>
-          <w:rFonts w:asciiTheme="majorBidi" w:hAnsiTheme="majorBidi" w:cstheme="majorBidi"/>
-          <w:sz w:val="24"/>
-          <w:szCs w:val="24"/>
-        </w:rPr>
-        <w:t xml:space="preserve"> checked through the server using the methods we already saw (send and </w:t>
-      </w:r>
-      <w:proofErr w:type="spellStart"/>
-      <w:r>
-        <w:rPr>
-          <w:rFonts w:asciiTheme="majorBidi" w:hAnsiTheme="majorBidi" w:cstheme="majorBidi"/>
-          <w:sz w:val="24"/>
-          <w:szCs w:val="24"/>
-        </w:rPr>
-        <w:t>recv</w:t>
-      </w:r>
-      <w:proofErr w:type="spellEnd"/>
-      <w:r>
-        <w:rPr>
-          <w:rFonts w:asciiTheme="majorBidi" w:hAnsiTheme="majorBidi" w:cstheme="majorBidi"/>
-          <w:sz w:val="24"/>
-          <w:szCs w:val="24"/>
-        </w:rPr>
-        <w:t xml:space="preserve">) . after going </w:t>
-      </w:r>
-      <w:proofErr w:type="spellStart"/>
-      <w:r>
-        <w:rPr>
-          <w:rFonts w:asciiTheme="majorBidi" w:hAnsiTheme="majorBidi" w:cstheme="majorBidi"/>
-          <w:sz w:val="24"/>
-          <w:szCs w:val="24"/>
-        </w:rPr>
-        <w:t>trough</w:t>
-      </w:r>
-      <w:proofErr w:type="spellEnd"/>
-      <w:r>
-        <w:rPr>
-          <w:rFonts w:asciiTheme="majorBidi" w:hAnsiTheme="majorBidi" w:cstheme="majorBidi"/>
-          <w:sz w:val="24"/>
-          <w:szCs w:val="24"/>
-        </w:rPr>
-        <w:t xml:space="preserve"> couple of check up to find to any vulnerability, we found out that whilst the username length is limited to up to 31 letters there is no such limitation on the password length, and therefore </w:t>
-      </w:r>
-      <w:proofErr w:type="gramStart"/>
-      <w:r>
-        <w:rPr>
-          <w:rFonts w:asciiTheme="majorBidi" w:hAnsiTheme="majorBidi" w:cstheme="majorBidi"/>
-          <w:sz w:val="24"/>
-          <w:szCs w:val="24"/>
-        </w:rPr>
-        <w:t>the  exe</w:t>
-      </w:r>
-      <w:proofErr w:type="gramEnd"/>
-      <w:r>
-        <w:rPr>
-          <w:rFonts w:asciiTheme="majorBidi" w:hAnsiTheme="majorBidi" w:cstheme="majorBidi"/>
-          <w:sz w:val="24"/>
-          <w:szCs w:val="24"/>
-        </w:rPr>
-        <w:t xml:space="preserve"> is exposed to buffer overflow. We needed a way to pass </w:t>
-      </w:r>
-      <w:proofErr w:type="spellStart"/>
-      <w:r>
-        <w:rPr>
-          <w:rFonts w:asciiTheme="majorBidi" w:hAnsiTheme="majorBidi" w:cstheme="majorBidi"/>
-          <w:sz w:val="24"/>
-          <w:szCs w:val="24"/>
-        </w:rPr>
-        <w:t>trough</w:t>
-      </w:r>
-      <w:proofErr w:type="spellEnd"/>
-      <w:r>
-        <w:rPr>
-          <w:rFonts w:asciiTheme="majorBidi" w:hAnsiTheme="majorBidi" w:cstheme="majorBidi"/>
-          <w:sz w:val="24"/>
-          <w:szCs w:val="24"/>
-        </w:rPr>
-        <w:t xml:space="preserve"> the username and password checks that are been done after we are returning from the function. So we deci</w:t>
+        <w:t>At first glance of hw4_client.exe trough IDA everything seems in order. There is a request for username and password that  is checked through the server using the methods we already saw (send and recv) . after going trough couple of check up to find to any vulnerability, we found out that whilst the username length is limited to up to 31 letters there is no such limitation on the password length, and therefore the  exe is exposed to buffer overflow. We needed a way to pass trough the username and password checks that are been done after we are returning from the function. So we deci</w:t>
       </w:r>
       <w:r>
         <w:rPr>
@@ -4066,25 +3042,7 @@
           <w:sz w:val="24"/>
           <w:szCs w:val="24"/>
         </w:rPr>
-        <w:t xml:space="preserve">rest of the code (and the authentication </w:t>
-      </w:r>
-      <w:proofErr w:type="gramStart"/>
-      <w:r>
-        <w:rPr>
-          <w:rFonts w:asciiTheme="majorBidi" w:hAnsiTheme="majorBidi" w:cstheme="majorBidi"/>
-          <w:sz w:val="24"/>
-          <w:szCs w:val="24"/>
-        </w:rPr>
-        <w:t>check )</w:t>
-      </w:r>
-      <w:proofErr w:type="gramEnd"/>
-      <w:r>
-        <w:rPr>
-          <w:rFonts w:asciiTheme="majorBidi" w:hAnsiTheme="majorBidi" w:cstheme="majorBidi"/>
-          <w:sz w:val="24"/>
-          <w:szCs w:val="24"/>
-        </w:rPr>
-        <w:t xml:space="preserve"> in address </w:t>
+        <w:t xml:space="preserve">rest of the code (and the authentication check ) in address </w:t>
       </w:r>
       <w:r>
         <w:rPr>
@@ -4116,7 +3074,71 @@
           <w:sz w:val="24"/>
           <w:szCs w:val="24"/>
         </w:rPr>
-        <w:t xml:space="preserve">AE, after the  authentication part and on to printing the menu and the rest of the desired user table. We wrote python script the opens a process and insert to it "MENU" as a user name in order to make the program print the menu in the branch later on located </w:t>
+        <w:t>AE, after the  authentication part and on to printing the menu and the rest of the desired user table. We wrote python script the opens a process and insert to it "</w:t>
+      </w:r>
+      <w:r>
+        <w:rPr>
+          <w:rFonts w:asciiTheme="majorBidi" w:hAnsiTheme="majorBidi" w:cstheme="majorBidi"/>
+          <w:sz w:val="24"/>
+          <w:szCs w:val="24"/>
+        </w:rPr>
+        <w:t>USER</w:t>
+      </w:r>
+      <w:r>
+        <w:rPr>
+          <w:rFonts w:asciiTheme="majorBidi" w:hAnsiTheme="majorBidi" w:cstheme="majorBidi"/>
+          <w:sz w:val="24"/>
+          <w:szCs w:val="24"/>
+        </w:rPr>
+        <w:t>" as a user name</w:t>
+      </w:r>
+      <w:r>
+        <w:rPr>
+          <w:rFonts w:asciiTheme="majorBidi" w:hAnsiTheme="majorBidi" w:cstheme="majorBidi"/>
+          <w:sz w:val="24"/>
+          <w:szCs w:val="24"/>
+        </w:rPr>
+        <w:t>(which will be overwritten again as we insert the password)</w:t>
+      </w:r>
+      <w:r>
+        <w:rPr>
+          <w:rFonts w:asciiTheme="majorBidi" w:hAnsiTheme="majorBidi" w:cstheme="majorBidi"/>
+          <w:sz w:val="24"/>
+          <w:szCs w:val="24"/>
+        </w:rPr>
+        <w:t xml:space="preserve"> </w:t>
+      </w:r>
+      <w:r>
+        <w:rPr>
+          <w:rFonts w:asciiTheme="majorBidi" w:hAnsiTheme="majorBidi" w:cstheme="majorBidi"/>
+          <w:sz w:val="24"/>
+          <w:szCs w:val="24"/>
+        </w:rPr>
+        <w:t xml:space="preserve">. </w:t>
+      </w:r>
+      <w:r>
+        <w:rPr>
+          <w:rFonts w:asciiTheme="majorBidi" w:hAnsiTheme="majorBidi" w:cstheme="majorBidi"/>
+          <w:sz w:val="24"/>
+          <w:szCs w:val="24"/>
+        </w:rPr>
+        <w:t>Afte</w:t>
+      </w:r>
+      <w:r>
+        <w:rPr>
+          <w:rFonts w:asciiTheme="majorBidi" w:hAnsiTheme="majorBidi" w:cstheme="majorBidi"/>
+          <w:sz w:val="24"/>
+          <w:szCs w:val="24"/>
+        </w:rPr>
+        <w:t>r</w:t>
+      </w:r>
+      <w:r>
+        <w:rPr>
+          <w:rFonts w:asciiTheme="majorBidi" w:hAnsiTheme="majorBidi" w:cstheme="majorBidi"/>
+          <w:sz w:val="24"/>
+          <w:szCs w:val="24"/>
+        </w:rPr>
+        <w:t xml:space="preserve"> that we </w:t>
       </w:r>
       <w:r>
         <w:rPr>
@@ -4125,7 +3147,111 @@
           <w:szCs w:val="24"/>
         </w:rPr>
         <w:lastRenderedPageBreak/>
-        <w:t>next to loc_</w:t>
+        <w:t xml:space="preserve">needed to insert a password. The problem is that the password address is located higher than the username address, so in order to reach the return address and changed it we needed to </w:t>
+      </w:r>
+      <w:r>
+        <w:rPr>
+          <w:rFonts w:asciiTheme="majorBidi" w:hAnsiTheme="majorBidi" w:cstheme="majorBidi"/>
+          <w:sz w:val="24"/>
+          <w:szCs w:val="24"/>
+        </w:rPr>
+        <w:t>assemble the password carefully</w:t>
+      </w:r>
+      <w:r>
+        <w:rPr>
+          <w:rFonts w:asciiTheme="majorBidi" w:hAnsiTheme="majorBidi" w:cstheme="majorBidi"/>
+          <w:sz w:val="24"/>
+          <w:szCs w:val="24"/>
+        </w:rPr>
+        <w:t xml:space="preserve"> and </w:t>
+      </w:r>
+      <w:r>
+        <w:rPr>
+          <w:rFonts w:asciiTheme="majorBidi" w:hAnsiTheme="majorBidi" w:cstheme="majorBidi"/>
+          <w:sz w:val="24"/>
+          <w:szCs w:val="24"/>
+        </w:rPr>
+        <w:t>padd</w:t>
+      </w:r>
+      <w:r>
+        <w:rPr>
+          <w:rFonts w:asciiTheme="majorBidi" w:hAnsiTheme="majorBidi" w:cstheme="majorBidi"/>
+          <w:sz w:val="24"/>
+          <w:szCs w:val="24"/>
+        </w:rPr>
+        <w:t>ing</w:t>
+      </w:r>
+      <w:r>
+        <w:rPr>
+          <w:rFonts w:asciiTheme="majorBidi" w:hAnsiTheme="majorBidi" w:cstheme="majorBidi"/>
+          <w:sz w:val="24"/>
+          <w:szCs w:val="24"/>
+        </w:rPr>
+        <w:t xml:space="preserve"> with </w:t>
+      </w:r>
+      <w:r>
+        <w:rPr>
+          <w:rFonts w:asciiTheme="majorBidi" w:hAnsiTheme="majorBidi" w:cstheme="majorBidi"/>
+          <w:sz w:val="24"/>
+          <w:szCs w:val="24"/>
+        </w:rPr>
+        <w:t>correct number of null char (</w:t>
+      </w:r>
+      <w:r>
+        <w:rPr>
+          <w:rFonts w:asciiTheme="majorBidi" w:hAnsiTheme="majorBidi" w:cstheme="majorBidi"/>
+          <w:sz w:val="24"/>
+          <w:szCs w:val="24"/>
+        </w:rPr>
+        <w:t>"</w:t>
+      </w:r>
+      <w:r>
+        <w:rPr>
+          <w:rFonts w:asciiTheme="majorBidi" w:hAnsiTheme="majorBidi" w:cstheme="majorBidi"/>
+          <w:sz w:val="24"/>
+          <w:szCs w:val="24"/>
+        </w:rPr>
+        <w:t>00</w:t>
+      </w:r>
+      <w:r>
+        <w:rPr>
+          <w:rFonts w:asciiTheme="majorBidi" w:hAnsiTheme="majorBidi" w:cstheme="majorBidi"/>
+          <w:sz w:val="24"/>
+          <w:szCs w:val="24"/>
+        </w:rPr>
+        <w:t>"</w:t>
+      </w:r>
+      <w:r>
+        <w:rPr>
+          <w:rFonts w:asciiTheme="majorBidi" w:hAnsiTheme="majorBidi" w:cstheme="majorBidi"/>
+          <w:sz w:val="24"/>
+          <w:szCs w:val="24"/>
+        </w:rPr>
+        <w:t xml:space="preserve">in hex) </w:t>
+      </w:r>
+      <w:r>
+        <w:rPr>
+          <w:rFonts w:asciiTheme="majorBidi" w:hAnsiTheme="majorBidi" w:cstheme="majorBidi"/>
+          <w:sz w:val="24"/>
+          <w:szCs w:val="24"/>
+        </w:rPr>
+        <w:t>we reach</w:t>
+      </w:r>
+      <w:r>
+        <w:rPr>
+          <w:rFonts w:asciiTheme="majorBidi" w:hAnsiTheme="majorBidi" w:cstheme="majorBidi"/>
+          <w:sz w:val="24"/>
+          <w:szCs w:val="24"/>
+        </w:rPr>
+        <w:t>ed</w:t>
+      </w:r>
+      <w:r>
+        <w:rPr>
+          <w:rFonts w:asciiTheme="majorBidi" w:hAnsiTheme="majorBidi" w:cstheme="majorBidi"/>
+          <w:sz w:val="24"/>
+          <w:szCs w:val="24"/>
+        </w:rPr>
+        <w:t xml:space="preserve"> the return address and replaced it with "</w:t>
       </w:r>
       <w:r>
         <w:rPr>
@@ -4141,85 +3267,121 @@
           <w:sz w:val="24"/>
           <w:szCs w:val="24"/>
         </w:rPr>
-        <w:t xml:space="preserve">AE. </w:t>
-      </w:r>
-      <w:proofErr w:type="spellStart"/>
-      <w:r>
-        <w:rPr>
-          <w:rFonts w:asciiTheme="majorBidi" w:hAnsiTheme="majorBidi" w:cstheme="majorBidi"/>
-          <w:sz w:val="24"/>
-          <w:szCs w:val="24"/>
-        </w:rPr>
-        <w:t>Afte</w:t>
-      </w:r>
-      <w:proofErr w:type="spellEnd"/>
-      <w:r>
-        <w:rPr>
-          <w:rFonts w:asciiTheme="majorBidi" w:hAnsiTheme="majorBidi" w:cstheme="majorBidi"/>
-          <w:sz w:val="24"/>
-          <w:szCs w:val="24"/>
-        </w:rPr>
-        <w:t xml:space="preserve"> that we needed to insert a password. The problem is that the password address is located higher than the username address, so in order to reach the return address and changed it we needed to </w:t>
-      </w:r>
-      <w:r>
-        <w:rPr>
-          <w:rFonts w:asciiTheme="majorBidi" w:hAnsiTheme="majorBidi" w:cstheme="majorBidi"/>
-          <w:sz w:val="24"/>
-          <w:szCs w:val="24"/>
-        </w:rPr>
-        <w:t xml:space="preserve">assemble the password carefully, avoiding rewriting the username in the </w:t>
-      </w:r>
-      <w:proofErr w:type="spellStart"/>
-      <w:r>
-        <w:rPr>
-          <w:rFonts w:asciiTheme="majorBidi" w:hAnsiTheme="majorBidi" w:cstheme="majorBidi"/>
-          <w:sz w:val="24"/>
-          <w:szCs w:val="24"/>
-        </w:rPr>
-        <w:t>processs</w:t>
-      </w:r>
-      <w:proofErr w:type="spellEnd"/>
-      <w:r>
-        <w:rPr>
-          <w:rFonts w:asciiTheme="majorBidi" w:hAnsiTheme="majorBidi" w:cstheme="majorBidi"/>
-          <w:sz w:val="24"/>
-          <w:szCs w:val="24"/>
-        </w:rPr>
-        <w:t>. We padded the start of the menu with couple of "</w:t>
-      </w:r>
-      <w:proofErr w:type="gramStart"/>
-      <w:r>
-        <w:rPr>
-          <w:rFonts w:asciiTheme="majorBidi" w:hAnsiTheme="majorBidi" w:cstheme="majorBidi"/>
-          <w:sz w:val="24"/>
-          <w:szCs w:val="24"/>
-        </w:rPr>
-        <w:t>A</w:t>
-      </w:r>
-      <w:proofErr w:type="gramEnd"/>
-      <w:r>
-        <w:rPr>
-          <w:rFonts w:asciiTheme="majorBidi" w:hAnsiTheme="majorBidi" w:cstheme="majorBidi"/>
-          <w:sz w:val="24"/>
-          <w:szCs w:val="24"/>
-        </w:rPr>
-        <w:t>" till we reached the username address where we kept it as is ("MENU" with null), after that we kept on padding with "A" till we reach the return address and replaced it with "</w:t>
-      </w:r>
-      <w:r>
-        <w:rPr>
-          <w:rFonts w:asciiTheme="majorBidi" w:hAnsiTheme="majorBidi" w:cstheme="majorBidi"/>
-          <w:sz w:val="24"/>
-          <w:szCs w:val="24"/>
-        </w:rPr>
-        <w:t>401C</w:t>
-      </w:r>
-      <w:r>
-        <w:rPr>
-          <w:rFonts w:asciiTheme="majorBidi" w:hAnsiTheme="majorBidi" w:cstheme="majorBidi"/>
-          <w:sz w:val="24"/>
-          <w:szCs w:val="24"/>
-        </w:rPr>
         <w:t>AE".</w:t>
+      </w:r>
+    </w:p>
+    <w:p>
+      <w:pPr>
+        <w:bidi w:val="0"/>
+        <w:rPr>
+          <w:rFonts w:asciiTheme="majorBidi" w:hAnsiTheme="majorBidi" w:cstheme="majorBidi"/>
+          <w:sz w:val="24"/>
+          <w:szCs w:val="24"/>
+        </w:rPr>
+      </w:pPr>
+      <w:r>
+        <w:rPr>
+          <w:rFonts w:asciiTheme="majorBidi" w:hAnsiTheme="majorBidi" w:cstheme="majorBidi"/>
+          <w:sz w:val="24"/>
+          <w:szCs w:val="24"/>
+        </w:rPr>
+        <w:t xml:space="preserve">We added the </w:t>
+      </w:r>
+      <w:r>
+        <w:rPr>
+          <w:rFonts w:asciiTheme="majorBidi" w:hAnsiTheme="majorBidi" w:cstheme="majorBidi"/>
+          <w:sz w:val="24"/>
+          <w:szCs w:val="24"/>
+        </w:rPr>
+        <w:t>to the input the 4 char</w:t>
+      </w:r>
+      <w:r>
+        <w:rPr>
+          <w:rFonts w:asciiTheme="majorBidi" w:hAnsiTheme="majorBidi" w:cstheme="majorBidi"/>
+          <w:sz w:val="24"/>
+          <w:szCs w:val="24"/>
+        </w:rPr>
+        <w:t xml:space="preserve"> </w:t>
+      </w:r>
+      <w:r>
+        <w:rPr>
+          <w:rFonts w:asciiTheme="majorBidi" w:hAnsiTheme="majorBidi" w:cstheme="majorBidi"/>
+          <w:sz w:val="24"/>
+          <w:szCs w:val="24"/>
+        </w:rPr>
+        <w:t xml:space="preserve">U </w:t>
+      </w:r>
+      <w:r>
+        <w:rPr>
+          <w:rFonts w:asciiTheme="majorBidi" w:hAnsiTheme="majorBidi" w:cstheme="majorBidi"/>
+          <w:sz w:val="24"/>
+          <w:szCs w:val="24"/>
+        </w:rPr>
+        <w:t>S</w:t>
+      </w:r>
+      <w:r>
+        <w:rPr>
+          <w:rFonts w:asciiTheme="majorBidi" w:hAnsiTheme="majorBidi" w:cstheme="majorBidi"/>
+          <w:sz w:val="24"/>
+          <w:szCs w:val="24"/>
+        </w:rPr>
+        <w:t xml:space="preserve"> </w:t>
+      </w:r>
+      <w:r>
+        <w:rPr>
+          <w:rFonts w:asciiTheme="majorBidi" w:hAnsiTheme="majorBidi" w:cstheme="majorBidi"/>
+          <w:sz w:val="24"/>
+          <w:szCs w:val="24"/>
+        </w:rPr>
+        <w:t>E</w:t>
+      </w:r>
+      <w:r>
+        <w:rPr>
+          <w:rFonts w:asciiTheme="majorBidi" w:hAnsiTheme="majorBidi" w:cstheme="majorBidi"/>
+          <w:sz w:val="24"/>
+          <w:szCs w:val="24"/>
+        </w:rPr>
+        <w:t xml:space="preserve"> </w:t>
+      </w:r>
+      <w:r>
+        <w:rPr>
+          <w:rFonts w:asciiTheme="majorBidi" w:hAnsiTheme="majorBidi" w:cstheme="majorBidi"/>
+          <w:sz w:val="24"/>
+          <w:szCs w:val="24"/>
+        </w:rPr>
+        <w:t>R</w:t>
+      </w:r>
+      <w:r>
+        <w:rPr>
+          <w:rFonts w:asciiTheme="majorBidi" w:hAnsiTheme="majorBidi" w:cstheme="majorBidi"/>
+          <w:sz w:val="24"/>
+          <w:szCs w:val="24"/>
+        </w:rPr>
+        <w:t xml:space="preserve"> </w:t>
+      </w:r>
+      <w:r>
+        <w:rPr>
+          <w:rFonts w:asciiTheme="majorBidi" w:hAnsiTheme="majorBidi" w:cstheme="majorBidi"/>
+          <w:sz w:val="24"/>
+          <w:szCs w:val="24"/>
+        </w:rPr>
+        <w:t xml:space="preserve">in order to </w:t>
+      </w:r>
+      <w:r>
+        <w:rPr>
+          <w:rFonts w:asciiTheme="majorBidi" w:hAnsiTheme="majorBidi" w:cstheme="majorBidi"/>
+          <w:sz w:val="24"/>
+          <w:szCs w:val="24"/>
+        </w:rPr>
+        <w:t>get the users</w:t>
+      </w:r>
+      <w:r>
+        <w:rPr>
+          <w:rFonts w:asciiTheme="majorBidi" w:hAnsiTheme="majorBidi" w:cstheme="majorBidi"/>
+          <w:sz w:val="24"/>
+          <w:szCs w:val="24"/>
+        </w:rPr>
+        <w:t xml:space="preserve"> list.</w:t>
       </w:r>
     </w:p>
     <w:p>
@@ -4346,36 +3508,16 @@
           <w:sz w:val="24"/>
           <w:szCs w:val="24"/>
         </w:rPr>
-        <w:t xml:space="preserve">As we </w:t>
-      </w:r>
-      <w:proofErr w:type="spellStart"/>
-      <w:r>
-        <w:rPr>
-          <w:rFonts w:asciiTheme="majorBidi" w:hAnsiTheme="majorBidi" w:cstheme="majorBidi"/>
-          <w:sz w:val="24"/>
-          <w:szCs w:val="24"/>
-        </w:rPr>
-        <w:t>we</w:t>
-      </w:r>
-      <w:proofErr w:type="spellEnd"/>
-      <w:r>
-        <w:rPr>
-          <w:rFonts w:asciiTheme="majorBidi" w:hAnsiTheme="majorBidi" w:cstheme="majorBidi"/>
-          <w:sz w:val="24"/>
-          <w:szCs w:val="24"/>
-        </w:rPr>
-        <w:t xml:space="preserve"> saw from the table printed to us the only given password is the one that belongs to the goblin. We tried to log in with the goblin as a username and his password and got the same table, but this time it had an additional option: DMSG. The same option that prints the message that we </w:t>
-      </w:r>
-      <w:proofErr w:type="spellStart"/>
-      <w:r>
-        <w:rPr>
-          <w:rFonts w:asciiTheme="majorBidi" w:hAnsiTheme="majorBidi" w:cstheme="majorBidi"/>
-          <w:sz w:val="24"/>
-          <w:szCs w:val="24"/>
-        </w:rPr>
-        <w:t>decypherd</w:t>
-      </w:r>
-      <w:proofErr w:type="spellEnd"/>
+        <w:t xml:space="preserve">As we saw from the table printed to us the only given password is the one that belongs to the goblin. We tried to log in with the goblin as a username and his password and got the same table, but this time it had an additional option: DMSG. The same option that prints the message that we </w:t>
+      </w:r>
+      <w:r>
+        <w:rPr>
+          <w:rFonts w:asciiTheme="majorBidi" w:hAnsiTheme="majorBidi" w:cstheme="majorBidi"/>
+          <w:sz w:val="24"/>
+          <w:szCs w:val="24"/>
+        </w:rPr>
+        <w:t>deciphered</w:t>
+      </w:r>
       <w:r>
         <w:rPr>
           <w:rFonts w:asciiTheme="majorBidi" w:hAnsiTheme="majorBidi" w:cstheme="majorBidi"/>
@@ -4417,79 +3559,7 @@
           <w:sz w:val="24"/>
           <w:szCs w:val="24"/>
         </w:rPr>
-        <w:t xml:space="preserve"> assignment, so we tried </w:t>
-      </w:r>
-      <w:proofErr w:type="gramStart"/>
-      <w:r>
-        <w:rPr>
-          <w:rFonts w:asciiTheme="majorBidi" w:hAnsiTheme="majorBidi" w:cstheme="majorBidi"/>
-          <w:sz w:val="24"/>
-          <w:szCs w:val="24"/>
-        </w:rPr>
-        <w:t>to  log</w:t>
-      </w:r>
-      <w:proofErr w:type="gramEnd"/>
-      <w:r>
-        <w:rPr>
-          <w:rFonts w:asciiTheme="majorBidi" w:hAnsiTheme="majorBidi" w:cstheme="majorBidi"/>
-          <w:sz w:val="24"/>
-          <w:szCs w:val="24"/>
-        </w:rPr>
-        <w:t xml:space="preserve"> in with all of the accounts. The </w:t>
-      </w:r>
-      <w:proofErr w:type="spellStart"/>
-      <w:r>
-        <w:rPr>
-          <w:rFonts w:asciiTheme="majorBidi" w:hAnsiTheme="majorBidi" w:cstheme="majorBidi"/>
-          <w:sz w:val="24"/>
-          <w:szCs w:val="24"/>
-        </w:rPr>
-        <w:t>Wizrds</w:t>
-      </w:r>
-      <w:proofErr w:type="spellEnd"/>
-      <w:r>
-        <w:rPr>
-          <w:rFonts w:asciiTheme="majorBidi" w:hAnsiTheme="majorBidi" w:cstheme="majorBidi"/>
-          <w:sz w:val="24"/>
-          <w:szCs w:val="24"/>
-        </w:rPr>
-        <w:t xml:space="preserve"> and the giant showed us the same menu and messages as the goblin did. But when we logged using the archer </w:t>
-      </w:r>
-      <w:proofErr w:type="gramStart"/>
-      <w:r>
-        <w:rPr>
-          <w:rFonts w:asciiTheme="majorBidi" w:hAnsiTheme="majorBidi" w:cstheme="majorBidi"/>
-          <w:sz w:val="24"/>
-          <w:szCs w:val="24"/>
-        </w:rPr>
-        <w:t>account</w:t>
-      </w:r>
-      <w:proofErr w:type="gramEnd"/>
-      <w:r>
-        <w:rPr>
-          <w:rFonts w:asciiTheme="majorBidi" w:hAnsiTheme="majorBidi" w:cstheme="majorBidi"/>
-          <w:sz w:val="24"/>
-          <w:szCs w:val="24"/>
-        </w:rPr>
-        <w:t xml:space="preserve"> we found out that he is an admin and </w:t>
-      </w:r>
-      <w:proofErr w:type="spellStart"/>
-      <w:r>
-        <w:rPr>
-          <w:rFonts w:asciiTheme="majorBidi" w:hAnsiTheme="majorBidi" w:cstheme="majorBidi"/>
-          <w:sz w:val="24"/>
-          <w:szCs w:val="24"/>
-        </w:rPr>
-        <w:t>there fore</w:t>
-      </w:r>
-      <w:proofErr w:type="spellEnd"/>
-      <w:r>
-        <w:rPr>
-          <w:rFonts w:asciiTheme="majorBidi" w:hAnsiTheme="majorBidi" w:cstheme="majorBidi"/>
-          <w:sz w:val="24"/>
-          <w:szCs w:val="24"/>
-        </w:rPr>
-        <w:t xml:space="preserve"> has more permissions and his menu contained more options:</w:t>
+        <w:t xml:space="preserve"> assignment, so we tried to  log in with all of the accounts. The Wizrds and the giant showed us the same menu and messages as the goblin did. But when we logged using the archer account we found out that he is an admin and there fore has more permissions and his menu contained more options:</w:t>
       </w:r>
     </w:p>
     <w:p>
@@ -4771,7 +3841,6 @@
         <w:br/>
         <w:t xml:space="preserve">We call the command PEEK and, in the input, we will insert </w:t>
       </w:r>
-      <w:proofErr w:type="gramStart"/>
       <w:r>
         <w:rPr>
           <w:rFonts w:asciiTheme="majorBidi" w:hAnsiTheme="majorBidi" w:cstheme="majorBidi"/>
@@ -4802,7 +3871,6 @@
         </w:rPr>
         <w:t>*</w:t>
       </w:r>
-      <w:proofErr w:type="gramEnd"/>
       <w:r>
         <w:rPr>
           <w:rFonts w:asciiTheme="majorBidi" w:hAnsiTheme="majorBidi" w:cstheme="majorBidi"/>
@@ -5005,64 +4073,72 @@
           <w:sz w:val="24"/>
           <w:szCs w:val="24"/>
         </w:rPr>
+        <w:t xml:space="preserve">We want to find </w:t>
+      </w:r>
+      <w:r>
+        <w:rPr>
+          <w:rFonts w:asciiTheme="majorBidi" w:hAnsiTheme="majorBidi" w:cstheme="majorBidi"/>
+          <w:sz w:val="24"/>
+          <w:szCs w:val="24"/>
+        </w:rPr>
+        <w:t xml:space="preserve">a way to stop the knights and </w:t>
+      </w:r>
+      <w:r>
+        <w:rPr>
+          <w:rFonts w:asciiTheme="majorBidi" w:hAnsiTheme="majorBidi" w:cstheme="majorBidi"/>
+          <w:sz w:val="24"/>
+          <w:szCs w:val="24"/>
+        </w:rPr>
+        <w:t>extinguish</w:t>
+      </w:r>
+      <w:r>
+        <w:rPr>
+          <w:rFonts w:asciiTheme="majorBidi" w:hAnsiTheme="majorBidi" w:cstheme="majorBidi"/>
+          <w:sz w:val="24"/>
+          <w:szCs w:val="24"/>
+        </w:rPr>
+        <w:t xml:space="preserve"> the fires</w:t>
+      </w:r>
+      <w:r>
+        <w:rPr>
+          <w:rFonts w:asciiTheme="majorBidi" w:hAnsiTheme="majorBidi" w:cstheme="majorBidi"/>
+          <w:sz w:val="24"/>
+          <w:szCs w:val="24"/>
+        </w:rPr>
+        <w:t>.</w:t>
+      </w:r>
+      <w:r>
+        <w:rPr>
+          <w:rFonts w:asciiTheme="majorBidi" w:hAnsiTheme="majorBidi" w:cstheme="majorBidi"/>
+          <w:sz w:val="24"/>
+          <w:szCs w:val="24"/>
+        </w:rPr>
+        <w:t xml:space="preserve"> We looked at all the files and one of the files we saw was attack.config.</w:t>
+      </w:r>
+      <w:r>
+        <w:rPr>
+          <w:rFonts w:asciiTheme="majorBidi" w:hAnsiTheme="majorBidi" w:cstheme="majorBidi"/>
+          <w:sz w:val="24"/>
+          <w:szCs w:val="24"/>
+        </w:rPr>
+        <w:t xml:space="preserve"> </w:t>
+      </w:r>
+      <w:r>
+        <w:rPr>
+          <w:rFonts w:asciiTheme="majorBidi" w:hAnsiTheme="majorBidi" w:cstheme="majorBidi"/>
+          <w:sz w:val="24"/>
+          <w:szCs w:val="24"/>
+        </w:rPr>
+        <w:t xml:space="preserve">This file is interesting because </w:t>
+      </w:r>
+      <w:r>
+        <w:rPr>
+          <w:rFonts w:asciiTheme="majorBidi" w:hAnsiTheme="majorBidi" w:cstheme="majorBidi"/>
+          <w:sz w:val="24"/>
+          <w:szCs w:val="24"/>
+        </w:rPr>
         <w:lastRenderedPageBreak/>
-        <w:t xml:space="preserve">We want to find </w:t>
-      </w:r>
-      <w:r>
-        <w:rPr>
-          <w:rFonts w:asciiTheme="majorBidi" w:hAnsiTheme="majorBidi" w:cstheme="majorBidi"/>
-          <w:sz w:val="24"/>
-          <w:szCs w:val="24"/>
-        </w:rPr>
-        <w:t xml:space="preserve">a way to stop the knights and </w:t>
-      </w:r>
-      <w:r>
-        <w:rPr>
-          <w:rFonts w:asciiTheme="majorBidi" w:hAnsiTheme="majorBidi" w:cstheme="majorBidi"/>
-          <w:sz w:val="24"/>
-          <w:szCs w:val="24"/>
-        </w:rPr>
-        <w:t>extinguish</w:t>
-      </w:r>
-      <w:r>
-        <w:rPr>
-          <w:rFonts w:asciiTheme="majorBidi" w:hAnsiTheme="majorBidi" w:cstheme="majorBidi"/>
-          <w:sz w:val="24"/>
-          <w:szCs w:val="24"/>
-        </w:rPr>
-        <w:t xml:space="preserve"> the fires</w:t>
-      </w:r>
-      <w:r>
-        <w:rPr>
-          <w:rFonts w:asciiTheme="majorBidi" w:hAnsiTheme="majorBidi" w:cstheme="majorBidi"/>
-          <w:sz w:val="24"/>
-          <w:szCs w:val="24"/>
-        </w:rPr>
-        <w:t>.</w:t>
-      </w:r>
-      <w:r>
-        <w:rPr>
-          <w:rFonts w:asciiTheme="majorBidi" w:hAnsiTheme="majorBidi" w:cstheme="majorBidi"/>
-          <w:sz w:val="24"/>
-          <w:szCs w:val="24"/>
-        </w:rPr>
-        <w:t xml:space="preserve"> We looked at all the files and one of the files we saw was attack.config.</w:t>
-      </w:r>
-      <w:r>
-        <w:rPr>
-          <w:rFonts w:asciiTheme="majorBidi" w:hAnsiTheme="majorBidi" w:cstheme="majorBidi"/>
-          <w:sz w:val="24"/>
-          <w:szCs w:val="24"/>
-        </w:rPr>
-        <w:t xml:space="preserve"> </w:t>
-      </w:r>
-      <w:r>
-        <w:rPr>
-          <w:rFonts w:asciiTheme="majorBidi" w:hAnsiTheme="majorBidi" w:cstheme="majorBidi"/>
-          <w:sz w:val="24"/>
-          <w:szCs w:val="24"/>
-        </w:rPr>
-        <w:t xml:space="preserve">This file is interesting because we can see in the file information about the fires and about the knights (which we could not see anywhere else). </w:t>
+        <w:t xml:space="preserve">we can see in the file information about the fires and about the knights (which we could not see anywhere else). </w:t>
       </w:r>
       <w:r>
         <w:rPr>
@@ -5207,61 +4283,7 @@
           <w:sz w:val="20"/>
           <w:szCs w:val="20"/>
         </w:rPr>
-        <w:t>echo 'Fires: False\</w:t>
-      </w:r>
-      <w:proofErr w:type="spellStart"/>
-      <w:r>
-        <w:rPr>
-          <w:rFonts w:asciiTheme="majorBidi" w:hAnsiTheme="majorBidi" w:cstheme="majorBidi"/>
-          <w:sz w:val="20"/>
-          <w:szCs w:val="20"/>
-        </w:rPr>
-        <w:t>nRivals</w:t>
-      </w:r>
-      <w:proofErr w:type="spellEnd"/>
-      <w:r>
-        <w:rPr>
-          <w:rFonts w:asciiTheme="majorBidi" w:hAnsiTheme="majorBidi" w:cstheme="majorBidi"/>
-          <w:sz w:val="20"/>
-          <w:szCs w:val="20"/>
-        </w:rPr>
-        <w:t>: True\</w:t>
-      </w:r>
-      <w:proofErr w:type="spellStart"/>
-      <w:r>
-        <w:rPr>
-          <w:rFonts w:asciiTheme="majorBidi" w:hAnsiTheme="majorBidi" w:cstheme="majorBidi"/>
-          <w:sz w:val="20"/>
-          <w:szCs w:val="20"/>
-        </w:rPr>
-        <w:t>nKnights</w:t>
-      </w:r>
-      <w:proofErr w:type="spellEnd"/>
-      <w:r>
-        <w:rPr>
-          <w:rFonts w:asciiTheme="majorBidi" w:hAnsiTheme="majorBidi" w:cstheme="majorBidi"/>
-          <w:sz w:val="20"/>
-          <w:szCs w:val="20"/>
-        </w:rPr>
-        <w:t xml:space="preserve"> Infected: False\</w:t>
-      </w:r>
-      <w:proofErr w:type="spellStart"/>
-      <w:r>
-        <w:rPr>
-          <w:rFonts w:asciiTheme="majorBidi" w:hAnsiTheme="majorBidi" w:cstheme="majorBidi"/>
-          <w:sz w:val="20"/>
-          <w:szCs w:val="20"/>
-        </w:rPr>
-        <w:t>nRobber</w:t>
-      </w:r>
-      <w:proofErr w:type="spellEnd"/>
-      <w:r>
-        <w:rPr>
-          <w:rFonts w:asciiTheme="majorBidi" w:hAnsiTheme="majorBidi" w:cstheme="majorBidi"/>
-          <w:sz w:val="20"/>
-          <w:szCs w:val="20"/>
-        </w:rPr>
-        <w:t xml:space="preserve"> Hunted: True' &gt; config\attack.config</w:t>
+        <w:t>echo 'Fires: False\nRivals: True\nKnights Infected: False\nRobber Hunted: True' &gt; config\attack.config</w:t>
       </w:r>
     </w:p>
     <w:p>
@@ -5313,79 +4335,7 @@
           <w:sz w:val="24"/>
           <w:szCs w:val="24"/>
         </w:rPr>
-        <w:t>"</w:t>
-      </w:r>
-      <w:proofErr w:type="gramStart"/>
-      <w:r>
-        <w:rPr>
-          <w:rFonts w:asciiTheme="majorBidi" w:hAnsiTheme="majorBidi" w:cstheme="majorBidi"/>
-          <w:sz w:val="24"/>
-          <w:szCs w:val="24"/>
-        </w:rPr>
-        <w:t>config\attack.config ;</w:t>
-      </w:r>
-      <w:proofErr w:type="gramEnd"/>
-      <w:r>
-        <w:rPr>
-          <w:rFonts w:asciiTheme="majorBidi" w:hAnsiTheme="majorBidi" w:cstheme="majorBidi"/>
-          <w:sz w:val="24"/>
-          <w:szCs w:val="24"/>
-        </w:rPr>
-        <w:t xml:space="preserve">  echo 'Fires: False\</w:t>
-      </w:r>
-      <w:proofErr w:type="spellStart"/>
-      <w:r>
-        <w:rPr>
-          <w:rFonts w:asciiTheme="majorBidi" w:hAnsiTheme="majorBidi" w:cstheme="majorBidi"/>
-          <w:sz w:val="24"/>
-          <w:szCs w:val="24"/>
-        </w:rPr>
-        <w:t>nRivals</w:t>
-      </w:r>
-      <w:proofErr w:type="spellEnd"/>
-      <w:r>
-        <w:rPr>
-          <w:rFonts w:asciiTheme="majorBidi" w:hAnsiTheme="majorBidi" w:cstheme="majorBidi"/>
-          <w:sz w:val="24"/>
-          <w:szCs w:val="24"/>
-        </w:rPr>
-        <w:t>: True\</w:t>
-      </w:r>
-      <w:proofErr w:type="spellStart"/>
-      <w:r>
-        <w:rPr>
-          <w:rFonts w:asciiTheme="majorBidi" w:hAnsiTheme="majorBidi" w:cstheme="majorBidi"/>
-          <w:sz w:val="24"/>
-          <w:szCs w:val="24"/>
-        </w:rPr>
-        <w:t>nKnights</w:t>
-      </w:r>
-      <w:proofErr w:type="spellEnd"/>
-      <w:r>
-        <w:rPr>
-          <w:rFonts w:asciiTheme="majorBidi" w:hAnsiTheme="majorBidi" w:cstheme="majorBidi"/>
-          <w:sz w:val="24"/>
-          <w:szCs w:val="24"/>
-        </w:rPr>
-        <w:t xml:space="preserve"> Infected: False\</w:t>
-      </w:r>
-      <w:proofErr w:type="spellStart"/>
-      <w:r>
-        <w:rPr>
-          <w:rFonts w:asciiTheme="majorBidi" w:hAnsiTheme="majorBidi" w:cstheme="majorBidi"/>
-          <w:sz w:val="24"/>
-          <w:szCs w:val="24"/>
-        </w:rPr>
-        <w:t>nRobber</w:t>
-      </w:r>
-      <w:proofErr w:type="spellEnd"/>
-      <w:r>
-        <w:rPr>
-          <w:rFonts w:asciiTheme="majorBidi" w:hAnsiTheme="majorBidi" w:cstheme="majorBidi"/>
-          <w:sz w:val="24"/>
-          <w:szCs w:val="24"/>
-        </w:rPr>
-        <w:t xml:space="preserve"> Hunted: True' &gt; config\attack.config"</w:t>
+        <w:t>"config\attack.config ;  echo 'Fires: False\nRivals: True\nKnights Infected: False\nRobber Hunted: True' &gt; config\attack.config"</w:t>
       </w:r>
     </w:p>
     <w:p>
@@ -7263,7 +6213,7 @@
     <w:lsdException w:name="Unresolved Mention" w:semiHidden="1" w:unhideWhenUsed="1"/>
     <w:lsdException w:name="Smart Link" w:semiHidden="1" w:unhideWhenUsed="1"/>
   </w:latentStyles>
-  <w:style w:type="paragraph" w:default="1" w:styleId="Normal">
+  <w:style w:type="paragraph" w:default="1" w:styleId="a">
     <w:name w:val="Normal"/>
     <w:qFormat/>
     <w:rsid w:val="00CB0FE0"/>
@@ -7271,13 +6221,13 @@
       <w:bidi/>
     </w:pPr>
   </w:style>
-  <w:style w:type="character" w:default="1" w:styleId="DefaultParagraphFont">
+  <w:style w:type="character" w:default="1" w:styleId="a0">
     <w:name w:val="Default Paragraph Font"/>
     <w:uiPriority w:val="1"/>
     <w:semiHidden/>
     <w:unhideWhenUsed/>
   </w:style>
-  <w:style w:type="table" w:default="1" w:styleId="TableNormal">
+  <w:style w:type="table" w:default="1" w:styleId="a1">
     <w:name w:val="Normal Table"/>
     <w:uiPriority w:val="99"/>
     <w:semiHidden/>
@@ -7292,7 +6242,7 @@
       </w:tblCellMar>
     </w:tblPr>
   </w:style>
-  <w:style w:type="numbering" w:default="1" w:styleId="NoList">
+  <w:style w:type="numbering" w:default="1" w:styleId="a2">
     <w:name w:val="No List"/>
     <w:uiPriority w:val="99"/>
     <w:semiHidden/>
@@ -7314,9 +6264,9 @@
       <w:szCs w:val="24"/>
     </w:rPr>
   </w:style>
-  <w:style w:type="paragraph" w:styleId="ListParagraph">
+  <w:style w:type="paragraph" w:styleId="a3">
     <w:name w:val="List Paragraph"/>
-    <w:basedOn w:val="Normal"/>
+    <w:basedOn w:val="a"/>
     <w:uiPriority w:val="34"/>
     <w:qFormat/>
     <w:rsid w:val="00507272"/>
@@ -7330,9 +6280,9 @@
       <w:szCs w:val="24"/>
     </w:rPr>
   </w:style>
-  <w:style w:type="character" w:styleId="CommentReference">
+  <w:style w:type="character" w:styleId="a4">
     <w:name w:val="annotation reference"/>
-    <w:basedOn w:val="DefaultParagraphFont"/>
+    <w:basedOn w:val="a0"/>
     <w:uiPriority w:val="99"/>
     <w:semiHidden/>
     <w:unhideWhenUsed/>
@@ -7342,10 +6292,10 @@
       <w:szCs w:val="16"/>
     </w:rPr>
   </w:style>
-  <w:style w:type="paragraph" w:styleId="CommentText">
+  <w:style w:type="paragraph" w:styleId="a5">
     <w:name w:val="annotation text"/>
-    <w:basedOn w:val="Normal"/>
-    <w:link w:val="CommentTextChar"/>
+    <w:basedOn w:val="a"/>
+    <w:link w:val="a6"/>
     <w:uiPriority w:val="99"/>
     <w:semiHidden/>
     <w:unhideWhenUsed/>
@@ -7358,10 +6308,10 @@
       <w:szCs w:val="20"/>
     </w:rPr>
   </w:style>
-  <w:style w:type="character" w:customStyle="1" w:styleId="CommentTextChar">
-    <w:name w:val="Comment Text Char"/>
-    <w:basedOn w:val="DefaultParagraphFont"/>
-    <w:link w:val="CommentText"/>
+  <w:style w:type="character" w:customStyle="1" w:styleId="a6">
+    <w:name w:val="טקסט הערה תו"/>
+    <w:basedOn w:val="a0"/>
+    <w:link w:val="a5"/>
     <w:uiPriority w:val="99"/>
     <w:semiHidden/>
     <w:rsid w:val="001265CC"/>
@@ -7370,11 +6320,11 @@
       <w:szCs w:val="20"/>
     </w:rPr>
   </w:style>
-  <w:style w:type="paragraph" w:styleId="CommentSubject">
+  <w:style w:type="paragraph" w:styleId="a7">
     <w:name w:val="annotation subject"/>
-    <w:basedOn w:val="CommentText"/>
-    <w:next w:val="CommentText"/>
-    <w:link w:val="CommentSubjectChar"/>
+    <w:basedOn w:val="a5"/>
+    <w:next w:val="a5"/>
+    <w:link w:val="a8"/>
     <w:uiPriority w:val="99"/>
     <w:semiHidden/>
     <w:unhideWhenUsed/>
@@ -7384,10 +6334,10 @@
       <w:bCs/>
     </w:rPr>
   </w:style>
-  <w:style w:type="character" w:customStyle="1" w:styleId="CommentSubjectChar">
-    <w:name w:val="Comment Subject Char"/>
-    <w:basedOn w:val="CommentTextChar"/>
-    <w:link w:val="CommentSubject"/>
+  <w:style w:type="character" w:customStyle="1" w:styleId="a8">
+    <w:name w:val="נושא הערה תו"/>
+    <w:basedOn w:val="a6"/>
+    <w:link w:val="a7"/>
     <w:uiPriority w:val="99"/>
     <w:semiHidden/>
     <w:rsid w:val="001265CC"/>
@@ -7400,7 +6350,7 @@
   </w:style>
   <w:style w:type="character" w:styleId="Hyperlink">
     <w:name w:val="Hyperlink"/>
-    <w:basedOn w:val="DefaultParagraphFont"/>
+    <w:basedOn w:val="a0"/>
     <w:uiPriority w:val="99"/>
     <w:unhideWhenUsed/>
     <w:rsid w:val="00A2329D"/>
@@ -7409,9 +6359,9 @@
       <w:u w:val="single"/>
     </w:rPr>
   </w:style>
-  <w:style w:type="character" w:styleId="UnresolvedMention">
+  <w:style w:type="character" w:styleId="a9">
     <w:name w:val="Unresolved Mention"/>
-    <w:basedOn w:val="DefaultParagraphFont"/>
+    <w:basedOn w:val="a0"/>
     <w:uiPriority w:val="99"/>
     <w:semiHidden/>
     <w:unhideWhenUsed/>
@@ -7421,9 +6371,9 @@
       <w:shd w:val="clear" w:color="auto" w:fill="E1DFDD"/>
     </w:rPr>
   </w:style>
-  <w:style w:type="table" w:styleId="TableGrid">
+  <w:style w:type="table" w:styleId="aa">
     <w:name w:val="Table Grid"/>
-    <w:basedOn w:val="TableNormal"/>
+    <w:basedOn w:val="a1"/>
     <w:uiPriority w:val="39"/>
     <w:rsid w:val="00270DFA"/>
     <w:pPr>
@@ -7440,10 +6390,10 @@
       </w:tblBorders>
     </w:tblPr>
   </w:style>
-  <w:style w:type="paragraph" w:styleId="HTMLPreformatted">
+  <w:style w:type="paragraph" w:styleId="HTML">
     <w:name w:val="HTML Preformatted"/>
-    <w:basedOn w:val="Normal"/>
-    <w:link w:val="HTMLPreformattedChar"/>
+    <w:basedOn w:val="a"/>
+    <w:link w:val="HTML0"/>
     <w:uiPriority w:val="99"/>
     <w:semiHidden/>
     <w:unhideWhenUsed/>
@@ -7476,10 +6426,10 @@
       <w:szCs w:val="20"/>
     </w:rPr>
   </w:style>
-  <w:style w:type="character" w:customStyle="1" w:styleId="HTMLPreformattedChar">
-    <w:name w:val="HTML Preformatted Char"/>
-    <w:basedOn w:val="DefaultParagraphFont"/>
-    <w:link w:val="HTMLPreformatted"/>
+  <w:style w:type="character" w:customStyle="1" w:styleId="HTML0">
+    <w:name w:val="HTML מעוצב מראש תו"/>
+    <w:basedOn w:val="a0"/>
+    <w:link w:val="HTML"/>
     <w:uiPriority w:val="99"/>
     <w:semiHidden/>
     <w:rsid w:val="000A4A35"/>

</xml_diff>